<commit_message>
Modify some files and add a picture
Modify Design Document
Add picture C1
</commit_message>
<xml_diff>
--- a/Design Document.docx
+++ b/Design Document.docx
@@ -326,6 +326,12 @@
     </w:p>
     <w:sdt>
       <w:sdtPr>
+        <w:rPr>
+          <w:rFonts w:asciiTheme="minorHAnsi" w:eastAsiaTheme="minorEastAsia" w:hAnsiTheme="minorHAnsi" w:cstheme="minorBidi"/>
+          <w:color w:val="auto"/>
+          <w:sz w:val="21"/>
+          <w:szCs w:val="21"/>
+        </w:rPr>
         <w:id w:val="1014417569"/>
         <w:docPartObj>
           <w:docPartGallery w:val="Table of Contents"/>
@@ -334,13 +340,9 @@
       </w:sdtPr>
       <w:sdtEndPr>
         <w:rPr>
-          <w:rFonts w:asciiTheme="minorHAnsi" w:eastAsiaTheme="minorEastAsia" w:hAnsiTheme="minorHAnsi" w:cstheme="minorBidi"/>
           <w:b/>
           <w:bCs/>
           <w:noProof/>
-          <w:color w:val="auto"/>
-          <w:sz w:val="21"/>
-          <w:szCs w:val="21"/>
         </w:rPr>
       </w:sdtEndPr>
       <w:sdtContent>
@@ -360,6 +362,10 @@
             </w:tabs>
             <w:rPr>
               <w:noProof/>
+              <w:kern w:val="2"/>
+              <w:sz w:val="22"/>
+              <w:szCs w:val="22"/>
+              <w14:ligatures w14:val="standardContextual"/>
             </w:rPr>
           </w:pPr>
           <w:r>
@@ -371,7 +377,7 @@
           <w:r>
             <w:fldChar w:fldCharType="separate"/>
           </w:r>
-          <w:hyperlink w:anchor="_Toc146137488" w:history="1">
+          <w:hyperlink w:anchor="_Toc146208681" w:history="1">
             <w:r>
               <w:rPr>
                 <w:rStyle w:val="Hyperlink"/>
@@ -398,7 +404,7 @@
                 <w:noProof/>
                 <w:webHidden/>
               </w:rPr>
-              <w:instrText xml:space="preserve"> PAGEREF _Toc146137488 \h </w:instrText>
+              <w:instrText xml:space="preserve"> PAGEREF _Toc146208681 \h </w:instrText>
             </w:r>
             <w:r>
               <w:rPr>
@@ -418,7 +424,7 @@
                 <w:noProof/>
                 <w:webHidden/>
               </w:rPr>
-              <w:t>2</w:t>
+              <w:t>3</w:t>
             </w:r>
             <w:r>
               <w:rPr>
@@ -437,9 +443,13 @@
             </w:tabs>
             <w:rPr>
               <w:noProof/>
+              <w:kern w:val="2"/>
+              <w:sz w:val="22"/>
+              <w:szCs w:val="22"/>
+              <w14:ligatures w14:val="standardContextual"/>
             </w:rPr>
           </w:pPr>
-          <w:hyperlink w:anchor="_Toc146137489" w:history="1">
+          <w:hyperlink w:anchor="_Toc146208682" w:history="1">
             <w:r>
               <w:rPr>
                 <w:rStyle w:val="Hyperlink"/>
@@ -466,7 +476,7 @@
                 <w:noProof/>
                 <w:webHidden/>
               </w:rPr>
-              <w:instrText xml:space="preserve"> PAGEREF _Toc146137489 \h </w:instrText>
+              <w:instrText xml:space="preserve"> PAGEREF _Toc146208682 \h </w:instrText>
             </w:r>
             <w:r>
               <w:rPr>
@@ -486,7 +496,7 @@
                 <w:noProof/>
                 <w:webHidden/>
               </w:rPr>
-              <w:t>2</w:t>
+              <w:t>3</w:t>
             </w:r>
             <w:r>
               <w:rPr>
@@ -505,9 +515,13 @@
             </w:tabs>
             <w:rPr>
               <w:noProof/>
+              <w:kern w:val="2"/>
+              <w:sz w:val="22"/>
+              <w:szCs w:val="22"/>
+              <w14:ligatures w14:val="standardContextual"/>
             </w:rPr>
           </w:pPr>
-          <w:hyperlink w:anchor="_Toc146137490" w:history="1">
+          <w:hyperlink w:anchor="_Toc146208683" w:history="1">
             <w:r>
               <w:rPr>
                 <w:rStyle w:val="Hyperlink"/>
@@ -534,7 +548,7 @@
                 <w:noProof/>
                 <w:webHidden/>
               </w:rPr>
-              <w:instrText xml:space="preserve"> PAGEREF _Toc146137490 \h </w:instrText>
+              <w:instrText xml:space="preserve"> PAGEREF _Toc146208683 \h </w:instrText>
             </w:r>
             <w:r>
               <w:rPr>
@@ -554,7 +568,7 @@
                 <w:noProof/>
                 <w:webHidden/>
               </w:rPr>
-              <w:t>2</w:t>
+              <w:t>3</w:t>
             </w:r>
             <w:r>
               <w:rPr>
@@ -573,9 +587,13 @@
             </w:tabs>
             <w:rPr>
               <w:noProof/>
+              <w:kern w:val="2"/>
+              <w:sz w:val="22"/>
+              <w:szCs w:val="22"/>
+              <w14:ligatures w14:val="standardContextual"/>
             </w:rPr>
           </w:pPr>
-          <w:hyperlink w:anchor="_Toc146137491" w:history="1">
+          <w:hyperlink w:anchor="_Toc146208684" w:history="1">
             <w:r>
               <w:rPr>
                 <w:rStyle w:val="Hyperlink"/>
@@ -602,7 +620,7 @@
                 <w:noProof/>
                 <w:webHidden/>
               </w:rPr>
-              <w:instrText xml:space="preserve"> PAGEREF _Toc146137491 \h </w:instrText>
+              <w:instrText xml:space="preserve"> PAGEREF _Toc146208684 \h </w:instrText>
             </w:r>
             <w:r>
               <w:rPr>
@@ -622,7 +640,7 @@
                 <w:noProof/>
                 <w:webHidden/>
               </w:rPr>
-              <w:t>2</w:t>
+              <w:t>3</w:t>
             </w:r>
             <w:r>
               <w:rPr>
@@ -641,15 +659,19 @@
             </w:tabs>
             <w:rPr>
               <w:noProof/>
+              <w:kern w:val="2"/>
+              <w:sz w:val="22"/>
+              <w:szCs w:val="22"/>
+              <w14:ligatures w14:val="standardContextual"/>
             </w:rPr>
           </w:pPr>
-          <w:hyperlink w:anchor="_Toc146137492" w:history="1">
+          <w:hyperlink w:anchor="_Toc146208685" w:history="1">
             <w:r>
               <w:rPr>
                 <w:rStyle w:val="Hyperlink"/>
                 <w:noProof/>
               </w:rPr>
-              <w:t>Wireframe</w:t>
+              <w:t>Functionality</w:t>
             </w:r>
             <w:r>
               <w:rPr>
@@ -670,7 +692,7 @@
                 <w:noProof/>
                 <w:webHidden/>
               </w:rPr>
-              <w:instrText xml:space="preserve"> PAGEREF _Toc146137492 \h </w:instrText>
+              <w:instrText xml:space="preserve"> PAGEREF _Toc146208685 \h </w:instrText>
             </w:r>
             <w:r>
               <w:rPr>
@@ -690,7 +712,439 @@
                 <w:noProof/>
                 <w:webHidden/>
               </w:rPr>
-              <w:t>3</w:t>
+              <w:t>4</w:t>
+            </w:r>
+            <w:r>
+              <w:rPr>
+                <w:noProof/>
+                <w:webHidden/>
+              </w:rPr>
+              <w:fldChar w:fldCharType="end"/>
+            </w:r>
+          </w:hyperlink>
+        </w:p>
+        <w:p>
+          <w:pPr>
+            <w:pStyle w:val="TOC1"/>
+            <w:tabs>
+              <w:tab w:val="right" w:leader="dot" w:pos="9396"/>
+            </w:tabs>
+            <w:rPr>
+              <w:noProof/>
+              <w:kern w:val="2"/>
+              <w:sz w:val="22"/>
+              <w:szCs w:val="22"/>
+              <w14:ligatures w14:val="standardContextual"/>
+            </w:rPr>
+          </w:pPr>
+          <w:hyperlink w:anchor="_Toc146208686" w:history="1">
+            <w:r>
+              <w:rPr>
+                <w:rStyle w:val="Hyperlink"/>
+                <w:noProof/>
+              </w:rPr>
+              <w:t>User Interface Design</w:t>
+            </w:r>
+            <w:r>
+              <w:rPr>
+                <w:noProof/>
+                <w:webHidden/>
+              </w:rPr>
+              <w:tab/>
+            </w:r>
+            <w:r>
+              <w:rPr>
+                <w:noProof/>
+                <w:webHidden/>
+              </w:rPr>
+              <w:fldChar w:fldCharType="begin"/>
+            </w:r>
+            <w:r>
+              <w:rPr>
+                <w:noProof/>
+                <w:webHidden/>
+              </w:rPr>
+              <w:instrText xml:space="preserve"> PAGEREF _Toc146208686 \h </w:instrText>
+            </w:r>
+            <w:r>
+              <w:rPr>
+                <w:noProof/>
+                <w:webHidden/>
+              </w:rPr>
+            </w:r>
+            <w:r>
+              <w:rPr>
+                <w:noProof/>
+                <w:webHidden/>
+              </w:rPr>
+              <w:fldChar w:fldCharType="separate"/>
+            </w:r>
+            <w:r>
+              <w:rPr>
+                <w:noProof/>
+                <w:webHidden/>
+              </w:rPr>
+              <w:t>4</w:t>
+            </w:r>
+            <w:r>
+              <w:rPr>
+                <w:noProof/>
+                <w:webHidden/>
+              </w:rPr>
+              <w:fldChar w:fldCharType="end"/>
+            </w:r>
+          </w:hyperlink>
+        </w:p>
+        <w:p>
+          <w:pPr>
+            <w:pStyle w:val="TOC1"/>
+            <w:tabs>
+              <w:tab w:val="right" w:leader="dot" w:pos="9396"/>
+            </w:tabs>
+            <w:rPr>
+              <w:noProof/>
+              <w:kern w:val="2"/>
+              <w:sz w:val="22"/>
+              <w:szCs w:val="22"/>
+              <w14:ligatures w14:val="standardContextual"/>
+            </w:rPr>
+          </w:pPr>
+          <w:hyperlink w:anchor="_Toc146208687" w:history="1">
+            <w:r>
+              <w:rPr>
+                <w:rStyle w:val="Hyperlink"/>
+                <w:noProof/>
+              </w:rPr>
+              <w:t>System Architecture</w:t>
+            </w:r>
+            <w:r>
+              <w:rPr>
+                <w:noProof/>
+                <w:webHidden/>
+              </w:rPr>
+              <w:tab/>
+            </w:r>
+            <w:r>
+              <w:rPr>
+                <w:noProof/>
+                <w:webHidden/>
+              </w:rPr>
+              <w:fldChar w:fldCharType="begin"/>
+            </w:r>
+            <w:r>
+              <w:rPr>
+                <w:noProof/>
+                <w:webHidden/>
+              </w:rPr>
+              <w:instrText xml:space="preserve"> PAGEREF _Toc146208687 \h </w:instrText>
+            </w:r>
+            <w:r>
+              <w:rPr>
+                <w:noProof/>
+                <w:webHidden/>
+              </w:rPr>
+            </w:r>
+            <w:r>
+              <w:rPr>
+                <w:noProof/>
+                <w:webHidden/>
+              </w:rPr>
+              <w:fldChar w:fldCharType="separate"/>
+            </w:r>
+            <w:r>
+              <w:rPr>
+                <w:noProof/>
+                <w:webHidden/>
+              </w:rPr>
+              <w:t>4</w:t>
+            </w:r>
+            <w:r>
+              <w:rPr>
+                <w:noProof/>
+                <w:webHidden/>
+              </w:rPr>
+              <w:fldChar w:fldCharType="end"/>
+            </w:r>
+          </w:hyperlink>
+        </w:p>
+        <w:p>
+          <w:pPr>
+            <w:pStyle w:val="TOC2"/>
+            <w:tabs>
+              <w:tab w:val="right" w:leader="dot" w:pos="9396"/>
+            </w:tabs>
+            <w:rPr>
+              <w:noProof/>
+              <w:kern w:val="2"/>
+              <w:sz w:val="22"/>
+              <w:szCs w:val="22"/>
+              <w14:ligatures w14:val="standardContextual"/>
+            </w:rPr>
+          </w:pPr>
+          <w:hyperlink w:anchor="_Toc146208688" w:history="1">
+            <w:r>
+              <w:rPr>
+                <w:rStyle w:val="Hyperlink"/>
+                <w:noProof/>
+              </w:rPr>
+              <w:t>Level 1: System Context (C1)</w:t>
+            </w:r>
+            <w:r>
+              <w:rPr>
+                <w:noProof/>
+                <w:webHidden/>
+              </w:rPr>
+              <w:tab/>
+            </w:r>
+            <w:r>
+              <w:rPr>
+                <w:noProof/>
+                <w:webHidden/>
+              </w:rPr>
+              <w:fldChar w:fldCharType="begin"/>
+            </w:r>
+            <w:r>
+              <w:rPr>
+                <w:noProof/>
+                <w:webHidden/>
+              </w:rPr>
+              <w:instrText xml:space="preserve"> PAGEREF _Toc146208688 \h </w:instrText>
+            </w:r>
+            <w:r>
+              <w:rPr>
+                <w:noProof/>
+                <w:webHidden/>
+              </w:rPr>
+            </w:r>
+            <w:r>
+              <w:rPr>
+                <w:noProof/>
+                <w:webHidden/>
+              </w:rPr>
+              <w:fldChar w:fldCharType="separate"/>
+            </w:r>
+            <w:r>
+              <w:rPr>
+                <w:noProof/>
+                <w:webHidden/>
+              </w:rPr>
+              <w:t>4</w:t>
+            </w:r>
+            <w:r>
+              <w:rPr>
+                <w:noProof/>
+                <w:webHidden/>
+              </w:rPr>
+              <w:fldChar w:fldCharType="end"/>
+            </w:r>
+          </w:hyperlink>
+        </w:p>
+        <w:p>
+          <w:pPr>
+            <w:pStyle w:val="TOC2"/>
+            <w:tabs>
+              <w:tab w:val="right" w:leader="dot" w:pos="9396"/>
+            </w:tabs>
+            <w:rPr>
+              <w:noProof/>
+              <w:kern w:val="2"/>
+              <w:sz w:val="22"/>
+              <w:szCs w:val="22"/>
+              <w14:ligatures w14:val="standardContextual"/>
+            </w:rPr>
+          </w:pPr>
+          <w:hyperlink w:anchor="_Toc146208689" w:history="1">
+            <w:r>
+              <w:rPr>
+                <w:rStyle w:val="Hyperlink"/>
+                <w:noProof/>
+              </w:rPr>
+              <w:t>Level 2: Containers (C2)</w:t>
+            </w:r>
+            <w:r>
+              <w:rPr>
+                <w:noProof/>
+                <w:webHidden/>
+              </w:rPr>
+              <w:tab/>
+            </w:r>
+            <w:r>
+              <w:rPr>
+                <w:noProof/>
+                <w:webHidden/>
+              </w:rPr>
+              <w:fldChar w:fldCharType="begin"/>
+            </w:r>
+            <w:r>
+              <w:rPr>
+                <w:noProof/>
+                <w:webHidden/>
+              </w:rPr>
+              <w:instrText xml:space="preserve"> PAGEREF _Toc146208689 \h </w:instrText>
+            </w:r>
+            <w:r>
+              <w:rPr>
+                <w:noProof/>
+                <w:webHidden/>
+              </w:rPr>
+            </w:r>
+            <w:r>
+              <w:rPr>
+                <w:noProof/>
+                <w:webHidden/>
+              </w:rPr>
+              <w:fldChar w:fldCharType="separate"/>
+            </w:r>
+            <w:r>
+              <w:rPr>
+                <w:noProof/>
+                <w:webHidden/>
+              </w:rPr>
+              <w:t>5</w:t>
+            </w:r>
+            <w:r>
+              <w:rPr>
+                <w:noProof/>
+                <w:webHidden/>
+              </w:rPr>
+              <w:fldChar w:fldCharType="end"/>
+            </w:r>
+          </w:hyperlink>
+        </w:p>
+        <w:p>
+          <w:pPr>
+            <w:pStyle w:val="TOC2"/>
+            <w:tabs>
+              <w:tab w:val="right" w:leader="dot" w:pos="9396"/>
+            </w:tabs>
+            <w:rPr>
+              <w:noProof/>
+              <w:kern w:val="2"/>
+              <w:sz w:val="22"/>
+              <w:szCs w:val="22"/>
+              <w14:ligatures w14:val="standardContextual"/>
+            </w:rPr>
+          </w:pPr>
+          <w:hyperlink w:anchor="_Toc146208690" w:history="1">
+            <w:r>
+              <w:rPr>
+                <w:rStyle w:val="Hyperlink"/>
+                <w:noProof/>
+              </w:rPr>
+              <w:t>Level 3: Component (C3)</w:t>
+            </w:r>
+            <w:r>
+              <w:rPr>
+                <w:noProof/>
+                <w:webHidden/>
+              </w:rPr>
+              <w:tab/>
+            </w:r>
+            <w:r>
+              <w:rPr>
+                <w:noProof/>
+                <w:webHidden/>
+              </w:rPr>
+              <w:fldChar w:fldCharType="begin"/>
+            </w:r>
+            <w:r>
+              <w:rPr>
+                <w:noProof/>
+                <w:webHidden/>
+              </w:rPr>
+              <w:instrText xml:space="preserve"> PAGEREF _Toc146208690 \h </w:instrText>
+            </w:r>
+            <w:r>
+              <w:rPr>
+                <w:noProof/>
+                <w:webHidden/>
+              </w:rPr>
+            </w:r>
+            <w:r>
+              <w:rPr>
+                <w:noProof/>
+                <w:webHidden/>
+              </w:rPr>
+              <w:fldChar w:fldCharType="separate"/>
+            </w:r>
+            <w:r>
+              <w:rPr>
+                <w:noProof/>
+                <w:webHidden/>
+              </w:rPr>
+              <w:t>5</w:t>
+            </w:r>
+            <w:r>
+              <w:rPr>
+                <w:noProof/>
+                <w:webHidden/>
+              </w:rPr>
+              <w:fldChar w:fldCharType="end"/>
+            </w:r>
+          </w:hyperlink>
+        </w:p>
+        <w:p>
+          <w:pPr>
+            <w:pStyle w:val="TOC2"/>
+            <w:tabs>
+              <w:tab w:val="right" w:leader="dot" w:pos="9396"/>
+            </w:tabs>
+            <w:rPr>
+              <w:noProof/>
+              <w:kern w:val="2"/>
+              <w:sz w:val="22"/>
+              <w:szCs w:val="22"/>
+              <w14:ligatures w14:val="standardContextual"/>
+            </w:rPr>
+          </w:pPr>
+          <w:hyperlink w:anchor="_Toc146208691" w:history="1">
+            <w:r>
+              <w:rPr>
+                <w:rStyle w:val="Hyperlink"/>
+                <w:noProof/>
+              </w:rPr>
+              <w:t>Level 4: Code (C4)</w:t>
+            </w:r>
+            <w:r>
+              <w:rPr>
+                <w:noProof/>
+                <w:webHidden/>
+              </w:rPr>
+              <w:tab/>
+            </w:r>
+            <w:r>
+              <w:rPr>
+                <w:noProof/>
+                <w:webHidden/>
+              </w:rPr>
+              <w:fldChar w:fldCharType="begin"/>
+            </w:r>
+            <w:r>
+              <w:rPr>
+                <w:noProof/>
+                <w:webHidden/>
+              </w:rPr>
+              <w:instrText xml:space="preserve"> PAGEREF _Toc146208691 \h </w:instrText>
+            </w:r>
+            <w:r>
+              <w:rPr>
+                <w:noProof/>
+                <w:webHidden/>
+              </w:rPr>
+            </w:r>
+            <w:r>
+              <w:rPr>
+                <w:noProof/>
+                <w:webHidden/>
+              </w:rPr>
+              <w:fldChar w:fldCharType="separate"/>
+            </w:r>
+            <w:r>
+              <w:rPr>
+                <w:noProof/>
+                <w:webHidden/>
+              </w:rPr>
+              <w:t>5</w:t>
             </w:r>
             <w:r>
               <w:rPr>
@@ -723,7 +1177,7 @@
       <w:pPr>
         <w:pStyle w:val="Heading1"/>
       </w:pPr>
-      <w:bookmarkStart w:id="0" w:name="_Toc146137488"/>
+      <w:bookmarkStart w:id="0" w:name="_Toc146208681"/>
       <w:r>
         <w:lastRenderedPageBreak/>
         <w:t>Introduction</w:t>
@@ -882,35 +1336,21 @@
           <w:sz w:val="24"/>
           <w:szCs w:val="24"/>
         </w:rPr>
-        <w:t xml:space="preserve"> This document</w:t>
-      </w:r>
-      <w:r>
-        <w:rPr>
-          <w:sz w:val="24"/>
-          <w:szCs w:val="24"/>
-        </w:rPr>
-        <w:t xml:space="preserve"> helps</w:t>
-      </w:r>
-      <w:r>
-        <w:rPr>
-          <w:sz w:val="24"/>
-          <w:szCs w:val="24"/>
-        </w:rPr>
-        <w:t xml:space="preserve"> bring clarity to the project for future developers and project managers who may utilize it</w:t>
-      </w:r>
-      <w:r>
-        <w:rPr>
-          <w:sz w:val="24"/>
-          <w:szCs w:val="24"/>
-        </w:rPr>
-        <w:t xml:space="preserve"> and is inten</w:t>
-      </w:r>
-      <w:r>
-        <w:rPr>
-          <w:sz w:val="24"/>
-          <w:szCs w:val="24"/>
-        </w:rPr>
-        <w:t>ded for technical people.</w:t>
+        <w:t xml:space="preserve"> </w:t>
+      </w:r>
+      <w:r>
+        <w:rPr>
+          <w:sz w:val="24"/>
+          <w:szCs w:val="24"/>
+        </w:rPr>
+        <w:t>New content or components will be added in this document throughout the project, and it is intended for technical developers</w:t>
+      </w:r>
+      <w:r>
+        <w:rPr>
+          <w:sz w:val="24"/>
+          <w:szCs w:val="24"/>
+        </w:rPr>
+        <w:t>.</w:t>
       </w:r>
     </w:p>
     <w:p>
@@ -940,7 +1380,7 @@
       <w:pPr>
         <w:pStyle w:val="Heading1"/>
       </w:pPr>
-      <w:bookmarkStart w:id="1" w:name="_Toc146137489"/>
+      <w:bookmarkStart w:id="1" w:name="_Toc146208682"/>
       <w:r>
         <w:t>Context</w:t>
       </w:r>
@@ -1021,7 +1461,7 @@
       <w:pPr>
         <w:pStyle w:val="Heading1"/>
       </w:pPr>
-      <w:bookmarkStart w:id="2" w:name="_Toc146137490"/>
+      <w:bookmarkStart w:id="2" w:name="_Toc146208683"/>
       <w:r>
         <w:t>Goals</w:t>
       </w:r>
@@ -1129,7 +1569,7 @@
       <w:pPr>
         <w:pStyle w:val="Heading1"/>
       </w:pPr>
-      <w:bookmarkStart w:id="3" w:name="_Toc146137491"/>
+      <w:bookmarkStart w:id="3" w:name="_Toc146208684"/>
       <w:r>
         <w:t>Scope</w:t>
       </w:r>
@@ -1223,119 +1663,10 @@
       <w:pPr>
         <w:pStyle w:val="Heading1"/>
       </w:pPr>
+      <w:bookmarkStart w:id="4" w:name="_Toc146208685"/>
       <w:r>
         <w:lastRenderedPageBreak/>
-        <w:t>User story</w:t>
-      </w:r>
-    </w:p>
-    <w:p>
-      <w:pPr>
-        <w:rPr>
-          <w:sz w:val="24"/>
-          <w:szCs w:val="24"/>
-        </w:rPr>
-      </w:pPr>
-      <w:r>
-        <w:rPr>
-          <w:sz w:val="24"/>
-          <w:szCs w:val="24"/>
-        </w:rPr>
-        <w:t>The user story describes the functionality of the product</w:t>
-      </w:r>
-      <w:r>
-        <w:rPr>
-          <w:sz w:val="24"/>
-          <w:szCs w:val="24"/>
-        </w:rPr>
-        <w:t xml:space="preserve">, the expected behavior, </w:t>
-      </w:r>
-      <w:r>
-        <w:rPr>
-          <w:sz w:val="24"/>
-          <w:szCs w:val="24"/>
-        </w:rPr>
-        <w:t xml:space="preserve">and </w:t>
-      </w:r>
-      <w:r>
-        <w:rPr>
-          <w:sz w:val="24"/>
-          <w:szCs w:val="24"/>
-        </w:rPr>
-        <w:t xml:space="preserve">the required </w:t>
-      </w:r>
-      <w:r>
-        <w:rPr>
-          <w:sz w:val="24"/>
-          <w:szCs w:val="24"/>
-        </w:rPr>
-        <w:t xml:space="preserve">components. </w:t>
-      </w:r>
-      <w:r>
-        <w:rPr>
-          <w:sz w:val="24"/>
-          <w:szCs w:val="24"/>
-        </w:rPr>
-        <w:t>You can find the</w:t>
-      </w:r>
-      <w:r>
-        <w:rPr>
-          <w:sz w:val="24"/>
-          <w:szCs w:val="24"/>
-        </w:rPr>
-        <w:t xml:space="preserve"> </w:t>
-      </w:r>
-      <w:r>
-        <w:rPr>
-          <w:sz w:val="24"/>
-          <w:szCs w:val="24"/>
-        </w:rPr>
-        <w:t xml:space="preserve">user stories in the </w:t>
-      </w:r>
-      <w:r>
-        <w:rPr>
-          <w:b/>
-          <w:bCs/>
-          <w:sz w:val="24"/>
-          <w:szCs w:val="24"/>
-          <w:u w:val="single"/>
-        </w:rPr>
-        <w:t xml:space="preserve">User </w:t>
-      </w:r>
-      <w:r>
-        <w:rPr>
-          <w:b/>
-          <w:bCs/>
-          <w:sz w:val="24"/>
-          <w:szCs w:val="24"/>
-          <w:u w:val="single"/>
-        </w:rPr>
-        <w:t>S</w:t>
-      </w:r>
-      <w:r>
-        <w:rPr>
-          <w:b/>
-          <w:bCs/>
-          <w:sz w:val="24"/>
-          <w:szCs w:val="24"/>
-          <w:u w:val="single"/>
-        </w:rPr>
-        <w:t>tory</w:t>
-      </w:r>
-      <w:r>
-        <w:rPr>
-          <w:sz w:val="24"/>
-          <w:szCs w:val="24"/>
-        </w:rPr>
-        <w:t xml:space="preserve"> document.</w:t>
-      </w:r>
-    </w:p>
-    <w:p>
-      <w:pPr>
-        <w:pStyle w:val="Heading1"/>
-      </w:pPr>
-      <w:bookmarkStart w:id="4" w:name="_Toc146137492"/>
-      <w:r>
-        <w:t>Wireframe</w:t>
+        <w:t>Functionality</w:t>
       </w:r>
       <w:bookmarkEnd w:id="4"/>
     </w:p>
@@ -1351,21 +1682,63 @@
           <w:sz w:val="24"/>
           <w:szCs w:val="24"/>
         </w:rPr>
-        <w:t xml:space="preserve">The purpose is to present </w:t>
-      </w:r>
-      <w:r>
-        <w:rPr>
-          <w:sz w:val="24"/>
-          <w:szCs w:val="24"/>
-        </w:rPr>
-        <w:t>the user interface to all the stakeholders</w:t>
-      </w:r>
-      <w:r>
-        <w:rPr>
-          <w:sz w:val="24"/>
-          <w:szCs w:val="24"/>
-        </w:rPr>
-        <w:t xml:space="preserve"> and</w:t>
+        <w:t>Th</w:t>
+      </w:r>
+      <w:r>
+        <w:rPr>
+          <w:sz w:val="24"/>
+          <w:szCs w:val="24"/>
+        </w:rPr>
+        <w:t xml:space="preserve">is is to </w:t>
+      </w:r>
+      <w:r>
+        <w:rPr>
+          <w:sz w:val="24"/>
+          <w:szCs w:val="24"/>
+        </w:rPr>
+        <w:t>define</w:t>
+      </w:r>
+      <w:r>
+        <w:rPr>
+          <w:sz w:val="24"/>
+          <w:szCs w:val="24"/>
+        </w:rPr>
+        <w:t xml:space="preserve"> the core functionality of the system so </w:t>
+      </w:r>
+      <w:r>
+        <w:rPr>
+          <w:sz w:val="24"/>
+          <w:szCs w:val="24"/>
+        </w:rPr>
+        <w:t>that it’s clear to everyone</w:t>
+      </w:r>
+      <w:r>
+        <w:rPr>
+          <w:sz w:val="24"/>
+          <w:szCs w:val="24"/>
+        </w:rPr>
+        <w:t xml:space="preserve">. </w:t>
+      </w:r>
+      <w:r>
+        <w:rPr>
+          <w:sz w:val="24"/>
+          <w:szCs w:val="24"/>
+        </w:rPr>
+        <w:t>To achieve</w:t>
+      </w:r>
+      <w:r>
+        <w:rPr>
+          <w:sz w:val="24"/>
+          <w:szCs w:val="24"/>
+        </w:rPr>
+        <w:t xml:space="preserve"> a clear understanding of the functionality of the system, </w:t>
+      </w:r>
+      <w:r>
+        <w:rPr>
+          <w:sz w:val="24"/>
+          <w:szCs w:val="24"/>
+        </w:rPr>
+        <w:t>we use something called</w:t>
       </w:r>
       <w:r>
         <w:rPr>
@@ -1379,21 +1752,70 @@
           <w:sz w:val="24"/>
           <w:szCs w:val="24"/>
         </w:rPr>
-        <w:t>reach</w:t>
-      </w:r>
-      <w:r>
-        <w:rPr>
-          <w:sz w:val="24"/>
-          <w:szCs w:val="24"/>
-        </w:rPr>
-        <w:t xml:space="preserve"> an agreement on the product</w:t>
-      </w:r>
-      <w:r>
-        <w:rPr>
-          <w:sz w:val="24"/>
-          <w:szCs w:val="24"/>
-        </w:rPr>
-        <w:t>’s</w:t>
+        <w:t>‘</w:t>
+      </w:r>
+      <w:r>
+        <w:rPr>
+          <w:sz w:val="24"/>
+          <w:szCs w:val="24"/>
+        </w:rPr>
+        <w:t>user story</w:t>
+      </w:r>
+      <w:r>
+        <w:rPr>
+          <w:sz w:val="24"/>
+          <w:szCs w:val="24"/>
+        </w:rPr>
+        <w:t>’</w:t>
+      </w:r>
+      <w:r>
+        <w:rPr>
+          <w:sz w:val="24"/>
+          <w:szCs w:val="24"/>
+        </w:rPr>
+        <w:t>. U</w:t>
+      </w:r>
+      <w:r>
+        <w:rPr>
+          <w:sz w:val="24"/>
+          <w:szCs w:val="24"/>
+        </w:rPr>
+        <w:t>ser story describes the functionality of the product</w:t>
+      </w:r>
+      <w:r>
+        <w:rPr>
+          <w:sz w:val="24"/>
+          <w:szCs w:val="24"/>
+        </w:rPr>
+        <w:t xml:space="preserve">, the expected behavior, </w:t>
+      </w:r>
+      <w:r>
+        <w:rPr>
+          <w:sz w:val="24"/>
+          <w:szCs w:val="24"/>
+        </w:rPr>
+        <w:t xml:space="preserve">and </w:t>
+      </w:r>
+      <w:r>
+        <w:rPr>
+          <w:sz w:val="24"/>
+          <w:szCs w:val="24"/>
+        </w:rPr>
+        <w:t xml:space="preserve">the required </w:t>
+      </w:r>
+      <w:r>
+        <w:rPr>
+          <w:sz w:val="24"/>
+          <w:szCs w:val="24"/>
+        </w:rPr>
+        <w:t xml:space="preserve">components. </w:t>
+      </w:r>
+      <w:r>
+        <w:rPr>
+          <w:sz w:val="24"/>
+          <w:szCs w:val="24"/>
+        </w:rPr>
+        <w:t>You can find the</w:t>
       </w:r>
       <w:r>
         <w:rPr>
@@ -1407,56 +1829,7 @@
           <w:sz w:val="24"/>
           <w:szCs w:val="24"/>
         </w:rPr>
-        <w:t>visual design</w:t>
-      </w:r>
-      <w:r>
-        <w:rPr>
-          <w:sz w:val="24"/>
-          <w:szCs w:val="24"/>
-        </w:rPr>
-        <w:t>.</w:t>
-      </w:r>
-      <w:r>
-        <w:rPr>
-          <w:sz w:val="24"/>
-          <w:szCs w:val="24"/>
-        </w:rPr>
-        <w:t xml:space="preserve"> It also provides</w:t>
-      </w:r>
-      <w:r>
-        <w:rPr>
-          <w:sz w:val="24"/>
-          <w:szCs w:val="24"/>
-        </w:rPr>
-        <w:t xml:space="preserve"> detailed </w:t>
-      </w:r>
-      <w:r>
-        <w:rPr>
-          <w:sz w:val="24"/>
-          <w:szCs w:val="24"/>
-        </w:rPr>
-        <w:t>description</w:t>
-      </w:r>
-      <w:r>
-        <w:rPr>
-          <w:sz w:val="24"/>
-          <w:szCs w:val="24"/>
-        </w:rPr>
-        <w:t xml:space="preserve"> </w:t>
-      </w:r>
-      <w:r>
-        <w:rPr>
-          <w:sz w:val="24"/>
-          <w:szCs w:val="24"/>
-        </w:rPr>
-        <w:t>of each</w:t>
-      </w:r>
-      <w:r>
-        <w:rPr>
-          <w:sz w:val="24"/>
-          <w:szCs w:val="24"/>
-        </w:rPr>
-        <w:t xml:space="preserve"> component on the wireframe. The wireframes can be found in the </w:t>
+        <w:t xml:space="preserve">user stories in the </w:t>
       </w:r>
       <w:r>
         <w:rPr>
@@ -1466,14 +1839,34 @@
           <w:szCs w:val="24"/>
           <w:u w:val="single"/>
         </w:rPr>
-        <w:t>Wireframe document</w:t>
-      </w:r>
-      <w:r>
-        <w:rPr>
-          <w:sz w:val="24"/>
-          <w:szCs w:val="24"/>
-        </w:rPr>
-        <w:t>.</w:t>
+        <w:t xml:space="preserve">User </w:t>
+      </w:r>
+      <w:r>
+        <w:rPr>
+          <w:b/>
+          <w:bCs/>
+          <w:sz w:val="24"/>
+          <w:szCs w:val="24"/>
+          <w:u w:val="single"/>
+        </w:rPr>
+        <w:t>S</w:t>
+      </w:r>
+      <w:r>
+        <w:rPr>
+          <w:b/>
+          <w:bCs/>
+          <w:sz w:val="24"/>
+          <w:szCs w:val="24"/>
+          <w:u w:val="single"/>
+        </w:rPr>
+        <w:t>tory</w:t>
+      </w:r>
+      <w:r>
+        <w:rPr>
+          <w:sz w:val="24"/>
+          <w:szCs w:val="24"/>
+        </w:rPr>
+        <w:t xml:space="preserve"> document.</w:t>
       </w:r>
     </w:p>
     <w:p>
@@ -1488,9 +1881,11 @@
       <w:pPr>
         <w:pStyle w:val="Heading1"/>
       </w:pPr>
-      <w:r>
-        <w:t>C4 Architecture Diagram</w:t>
-      </w:r>
+      <w:bookmarkStart w:id="5" w:name="_Toc146208686"/>
+      <w:r>
+        <w:t>User Interface Design</w:t>
+      </w:r>
+      <w:bookmarkEnd w:id="5"/>
     </w:p>
     <w:p>
       <w:pPr>
@@ -1504,7 +1899,301 @@
           <w:sz w:val="24"/>
           <w:szCs w:val="24"/>
         </w:rPr>
-        <w:t>Purpose of this is to design the internal structure of the product before coding, in doing so the developer</w:t>
+        <w:t xml:space="preserve">The purpose </w:t>
+      </w:r>
+      <w:r>
+        <w:rPr>
+          <w:sz w:val="24"/>
+          <w:szCs w:val="24"/>
+        </w:rPr>
+        <w:t>of this is</w:t>
+      </w:r>
+      <w:r>
+        <w:rPr>
+          <w:sz w:val="24"/>
+          <w:szCs w:val="24"/>
+        </w:rPr>
+        <w:t xml:space="preserve"> to present </w:t>
+      </w:r>
+      <w:r>
+        <w:rPr>
+          <w:sz w:val="24"/>
+          <w:szCs w:val="24"/>
+        </w:rPr>
+        <w:t>the user interface to all the stakeholders</w:t>
+      </w:r>
+      <w:r>
+        <w:rPr>
+          <w:sz w:val="24"/>
+          <w:szCs w:val="24"/>
+        </w:rPr>
+        <w:t xml:space="preserve"> and</w:t>
+      </w:r>
+      <w:r>
+        <w:rPr>
+          <w:sz w:val="24"/>
+          <w:szCs w:val="24"/>
+        </w:rPr>
+        <w:t xml:space="preserve"> </w:t>
+      </w:r>
+      <w:r>
+        <w:rPr>
+          <w:sz w:val="24"/>
+          <w:szCs w:val="24"/>
+        </w:rPr>
+        <w:t>reach</w:t>
+      </w:r>
+      <w:r>
+        <w:rPr>
+          <w:sz w:val="24"/>
+          <w:szCs w:val="24"/>
+        </w:rPr>
+        <w:t xml:space="preserve"> an agreement on the product</w:t>
+      </w:r>
+      <w:r>
+        <w:rPr>
+          <w:sz w:val="24"/>
+          <w:szCs w:val="24"/>
+        </w:rPr>
+        <w:t>’s</w:t>
+      </w:r>
+      <w:r>
+        <w:rPr>
+          <w:sz w:val="24"/>
+          <w:szCs w:val="24"/>
+        </w:rPr>
+        <w:t xml:space="preserve"> </w:t>
+      </w:r>
+      <w:r>
+        <w:rPr>
+          <w:sz w:val="24"/>
+          <w:szCs w:val="24"/>
+        </w:rPr>
+        <w:t>visual design</w:t>
+      </w:r>
+      <w:r>
+        <w:rPr>
+          <w:sz w:val="24"/>
+          <w:szCs w:val="24"/>
+        </w:rPr>
+        <w:t>.</w:t>
+      </w:r>
+      <w:r>
+        <w:rPr>
+          <w:sz w:val="24"/>
+          <w:szCs w:val="24"/>
+        </w:rPr>
+        <w:t xml:space="preserve"> </w:t>
+      </w:r>
+      <w:r>
+        <w:rPr>
+          <w:sz w:val="24"/>
+          <w:szCs w:val="24"/>
+        </w:rPr>
+        <w:t xml:space="preserve">To illustrate this </w:t>
+      </w:r>
+      <w:r>
+        <w:rPr>
+          <w:sz w:val="24"/>
+          <w:szCs w:val="24"/>
+        </w:rPr>
+        <w:t xml:space="preserve">is </w:t>
+      </w:r>
+      <w:r>
+        <w:rPr>
+          <w:sz w:val="24"/>
+          <w:szCs w:val="24"/>
+        </w:rPr>
+        <w:t>we</w:t>
+      </w:r>
+      <w:r>
+        <w:rPr>
+          <w:sz w:val="24"/>
+          <w:szCs w:val="24"/>
+        </w:rPr>
+        <w:t xml:space="preserve"> make </w:t>
+      </w:r>
+      <w:r>
+        <w:rPr>
+          <w:sz w:val="24"/>
+          <w:szCs w:val="24"/>
+        </w:rPr>
+        <w:t>use of a</w:t>
+      </w:r>
+      <w:r>
+        <w:rPr>
+          <w:sz w:val="24"/>
+          <w:szCs w:val="24"/>
+        </w:rPr>
+        <w:t xml:space="preserve"> wireframe</w:t>
+      </w:r>
+      <w:r>
+        <w:rPr>
+          <w:sz w:val="24"/>
+          <w:szCs w:val="24"/>
+        </w:rPr>
+        <w:t xml:space="preserve">, which </w:t>
+      </w:r>
+      <w:r>
+        <w:rPr>
+          <w:sz w:val="24"/>
+          <w:szCs w:val="24"/>
+        </w:rPr>
+        <w:t xml:space="preserve">are mockup design of an application or website. </w:t>
+      </w:r>
+      <w:r>
+        <w:rPr>
+          <w:sz w:val="24"/>
+          <w:szCs w:val="24"/>
+        </w:rPr>
+        <w:t>Think of wireframes as the initia</w:t>
+      </w:r>
+      <w:r>
+        <w:rPr>
+          <w:sz w:val="24"/>
+          <w:szCs w:val="24"/>
+        </w:rPr>
+        <w:t>l</w:t>
+      </w:r>
+      <w:r>
+        <w:rPr>
+          <w:sz w:val="24"/>
+          <w:szCs w:val="24"/>
+        </w:rPr>
+        <w:t xml:space="preserve"> sketch when you're creating a painting; they lay out what will appear on the canvas before you start painting.</w:t>
+      </w:r>
+      <w:r>
+        <w:rPr>
+          <w:sz w:val="24"/>
+          <w:szCs w:val="24"/>
+        </w:rPr>
+        <w:t xml:space="preserve"> There are websites</w:t>
+      </w:r>
+      <w:r>
+        <w:rPr>
+          <w:sz w:val="24"/>
+          <w:szCs w:val="24"/>
+        </w:rPr>
+        <w:t xml:space="preserve"> or applications</w:t>
+      </w:r>
+      <w:r>
+        <w:rPr>
+          <w:sz w:val="24"/>
+          <w:szCs w:val="24"/>
+        </w:rPr>
+        <w:t xml:space="preserve"> that </w:t>
+      </w:r>
+      <w:r>
+        <w:rPr>
+          <w:sz w:val="24"/>
+          <w:szCs w:val="24"/>
+        </w:rPr>
+        <w:t>allows</w:t>
+      </w:r>
+      <w:r>
+        <w:rPr>
+          <w:sz w:val="24"/>
+          <w:szCs w:val="24"/>
+        </w:rPr>
+        <w:t xml:space="preserve"> </w:t>
+      </w:r>
+      <w:r>
+        <w:rPr>
+          <w:sz w:val="24"/>
+          <w:szCs w:val="24"/>
+        </w:rPr>
+        <w:t xml:space="preserve">you </w:t>
+      </w:r>
+      <w:r>
+        <w:rPr>
+          <w:sz w:val="24"/>
+          <w:szCs w:val="24"/>
+        </w:rPr>
+        <w:t xml:space="preserve">easily </w:t>
+      </w:r>
+      <w:r>
+        <w:rPr>
+          <w:sz w:val="24"/>
+          <w:szCs w:val="24"/>
+        </w:rPr>
+        <w:t>create wireframes</w:t>
+      </w:r>
+      <w:r>
+        <w:rPr>
+          <w:sz w:val="24"/>
+          <w:szCs w:val="24"/>
+        </w:rPr>
+        <w:t xml:space="preserve"> </w:t>
+      </w:r>
+      <w:r>
+        <w:rPr>
+          <w:sz w:val="24"/>
+          <w:szCs w:val="24"/>
+        </w:rPr>
+        <w:t xml:space="preserve">for </w:t>
+      </w:r>
+      <w:r>
+        <w:rPr>
+          <w:sz w:val="24"/>
+          <w:szCs w:val="24"/>
+        </w:rPr>
+        <w:t xml:space="preserve">free. You can </w:t>
+      </w:r>
+      <w:r>
+        <w:rPr>
+          <w:sz w:val="24"/>
+          <w:szCs w:val="24"/>
+        </w:rPr>
+        <w:t>create,</w:t>
+      </w:r>
+      <w:r>
+        <w:rPr>
+          <w:sz w:val="24"/>
+          <w:szCs w:val="24"/>
+        </w:rPr>
+        <w:t xml:space="preserve"> export, demonstrate</w:t>
+      </w:r>
+      <w:r>
+        <w:rPr>
+          <w:sz w:val="24"/>
+          <w:szCs w:val="24"/>
+        </w:rPr>
+        <w:t>,</w:t>
+      </w:r>
+      <w:r>
+        <w:rPr>
+          <w:sz w:val="24"/>
+          <w:szCs w:val="24"/>
+        </w:rPr>
+        <w:t xml:space="preserve"> and get feedback on it instantly. </w:t>
+      </w:r>
+      <w:r>
+        <w:rPr>
+          <w:sz w:val="24"/>
+          <w:szCs w:val="24"/>
+        </w:rPr>
+        <w:t xml:space="preserve">With the wireframe you can </w:t>
+      </w:r>
+      <w:r>
+        <w:rPr>
+          <w:sz w:val="24"/>
+          <w:szCs w:val="24"/>
+        </w:rPr>
+        <w:t>also provide</w:t>
+      </w:r>
+      <w:r>
+        <w:rPr>
+          <w:sz w:val="24"/>
+          <w:szCs w:val="24"/>
+        </w:rPr>
+        <w:t xml:space="preserve"> detailed </w:t>
+      </w:r>
+      <w:r>
+        <w:rPr>
+          <w:sz w:val="24"/>
+          <w:szCs w:val="24"/>
+        </w:rPr>
+        <w:t>description</w:t>
       </w:r>
       <w:r>
         <w:rPr>
@@ -1518,9 +2207,934 @@
           <w:sz w:val="24"/>
           <w:szCs w:val="24"/>
         </w:rPr>
-        <w:t xml:space="preserve"> working on this project knows how the product is structure.</w:t>
+        <w:t xml:space="preserve"> </w:t>
+      </w:r>
+      <w:r>
+        <w:rPr>
+          <w:sz w:val="24"/>
+          <w:szCs w:val="24"/>
+        </w:rPr>
+        <w:t>for</w:t>
+      </w:r>
+      <w:r>
+        <w:rPr>
+          <w:sz w:val="24"/>
+          <w:szCs w:val="24"/>
+        </w:rPr>
+        <w:t xml:space="preserve"> each</w:t>
+      </w:r>
+      <w:r>
+        <w:rPr>
+          <w:sz w:val="24"/>
+          <w:szCs w:val="24"/>
+        </w:rPr>
+        <w:t xml:space="preserve"> component on the wireframe. The wireframes can be found in the </w:t>
+      </w:r>
+      <w:r>
+        <w:rPr>
+          <w:b/>
+          <w:bCs/>
+          <w:sz w:val="24"/>
+          <w:szCs w:val="24"/>
+          <w:u w:val="single"/>
+        </w:rPr>
+        <w:t>Wireframe document</w:t>
+      </w:r>
+      <w:r>
+        <w:rPr>
+          <w:sz w:val="24"/>
+          <w:szCs w:val="24"/>
+        </w:rPr>
+        <w:t>.</w:t>
+      </w:r>
+      <w:r>
+        <w:rPr>
+          <w:sz w:val="24"/>
+          <w:szCs w:val="24"/>
+        </w:rPr>
+        <w:t xml:space="preserve"> Tools for creating the wireframe: </w:t>
+      </w:r>
+      <w:hyperlink r:id="rId6" w:history="1">
+        <w:r>
+          <w:rPr>
+            <w:rStyle w:val="Hyperlink"/>
+            <w:sz w:val="24"/>
+            <w:szCs w:val="24"/>
+          </w:rPr>
+          <w:t>Fig</w:t>
+        </w:r>
+        <w:r>
+          <w:rPr>
+            <w:rStyle w:val="Hyperlink"/>
+            <w:sz w:val="24"/>
+            <w:szCs w:val="24"/>
+          </w:rPr>
+          <w:t>ma</w:t>
+        </w:r>
+      </w:hyperlink>
+      <w:r>
+        <w:rPr>
+          <w:sz w:val="24"/>
+          <w:szCs w:val="24"/>
+        </w:rPr>
+        <w:t>.</w:t>
       </w:r>
     </w:p>
+    <w:p>
+      <w:pPr>
+        <w:keepNext/>
+      </w:pPr>
+      <w:r>
+        <w:rPr>
+          <w:noProof/>
+          <w:sz w:val="24"/>
+          <w:szCs w:val="24"/>
+        </w:rPr>
+        <w:drawing>
+          <wp:inline distT="0" distB="0" distL="0" distR="0" wp14:anchorId="17D1800D" wp14:editId="75C54A3E">
+            <wp:extent cx="4130040" cy="3007737"/>
+            <wp:effectExtent l="0" t="0" r="3810" b="2540"/>
+            <wp:docPr id="877398379" name="Picture 1"/>
+            <wp:cNvGraphicFramePr>
+              <a:graphicFrameLocks xmlns:a="http://schemas.openxmlformats.org/drawingml/2006/main" noChangeAspect="1"/>
+            </wp:cNvGraphicFramePr>
+            <a:graphic xmlns:a="http://schemas.openxmlformats.org/drawingml/2006/main">
+              <a:graphicData uri="http://schemas.openxmlformats.org/drawingml/2006/picture">
+                <pic:pic xmlns:pic="http://schemas.openxmlformats.org/drawingml/2006/picture">
+                  <pic:nvPicPr>
+                    <pic:cNvPr id="877398379" name="Picture 877398379"/>
+                    <pic:cNvPicPr/>
+                  </pic:nvPicPr>
+                  <pic:blipFill>
+                    <a:blip r:embed="rId7">
+                      <a:extLst>
+                        <a:ext uri="{28A0092B-C50C-407E-A947-70E740481C1C}">
+                          <a14:useLocalDpi xmlns:a14="http://schemas.microsoft.com/office/drawing/2010/main" val="0"/>
+                        </a:ext>
+                      </a:extLst>
+                    </a:blip>
+                    <a:stretch>
+                      <a:fillRect/>
+                    </a:stretch>
+                  </pic:blipFill>
+                  <pic:spPr>
+                    <a:xfrm>
+                      <a:off x="0" y="0"/>
+                      <a:ext cx="4130040" cy="3007737"/>
+                    </a:xfrm>
+                    <a:prstGeom prst="rect">
+                      <a:avLst/>
+                    </a:prstGeom>
+                  </pic:spPr>
+                </pic:pic>
+              </a:graphicData>
+            </a:graphic>
+          </wp:inline>
+        </w:drawing>
+      </w:r>
+    </w:p>
+    <w:p>
+      <w:pPr>
+        <w:pStyle w:val="Caption"/>
+        <w:rPr>
+          <w:sz w:val="24"/>
+          <w:szCs w:val="24"/>
+        </w:rPr>
+      </w:pPr>
+      <w:r>
+        <w:t xml:space="preserve">Figure </w:t>
+      </w:r>
+      <w:fldSimple w:instr=" SEQ Figure \* ARABIC ">
+        <w:r>
+          <w:rPr>
+            <w:noProof/>
+          </w:rPr>
+          <w:t>1</w:t>
+        </w:r>
+      </w:fldSimple>
+      <w:r>
+        <w:t>: Sketch painting example</w:t>
+      </w:r>
+    </w:p>
+    <w:p>
+      <w:pPr>
+        <w:rPr>
+          <w:sz w:val="24"/>
+          <w:szCs w:val="24"/>
+        </w:rPr>
+      </w:pPr>
+    </w:p>
+    <w:p>
+      <w:pPr>
+        <w:pStyle w:val="Heading1"/>
+      </w:pPr>
+      <w:bookmarkStart w:id="6" w:name="_Toc146208687"/>
+      <w:r>
+        <w:lastRenderedPageBreak/>
+        <w:t>System Architecture</w:t>
+      </w:r>
+      <w:bookmarkEnd w:id="6"/>
+    </w:p>
+    <w:p>
+      <w:pPr>
+        <w:rPr>
+          <w:sz w:val="24"/>
+          <w:szCs w:val="24"/>
+        </w:rPr>
+      </w:pPr>
+      <w:r>
+        <w:rPr>
+          <w:sz w:val="24"/>
+          <w:szCs w:val="24"/>
+        </w:rPr>
+        <w:t>The p</w:t>
+      </w:r>
+      <w:r>
+        <w:rPr>
+          <w:sz w:val="24"/>
+          <w:szCs w:val="24"/>
+        </w:rPr>
+        <w:t xml:space="preserve">urpose of </w:t>
+      </w:r>
+      <w:r>
+        <w:rPr>
+          <w:sz w:val="24"/>
+          <w:szCs w:val="24"/>
+        </w:rPr>
+        <w:t>System Architecture</w:t>
+      </w:r>
+      <w:r>
+        <w:rPr>
+          <w:sz w:val="24"/>
+          <w:szCs w:val="24"/>
+        </w:rPr>
+        <w:t xml:space="preserve"> is</w:t>
+      </w:r>
+      <w:r>
+        <w:rPr>
+          <w:sz w:val="24"/>
+          <w:szCs w:val="24"/>
+        </w:rPr>
+        <w:t xml:space="preserve"> to describe </w:t>
+      </w:r>
+      <w:r>
+        <w:rPr>
+          <w:sz w:val="24"/>
+          <w:szCs w:val="24"/>
+        </w:rPr>
+        <w:t xml:space="preserve">the </w:t>
+      </w:r>
+      <w:r>
+        <w:rPr>
+          <w:sz w:val="24"/>
+          <w:szCs w:val="24"/>
+        </w:rPr>
+        <w:t xml:space="preserve">internal </w:t>
+      </w:r>
+      <w:r>
+        <w:rPr>
+          <w:sz w:val="24"/>
+          <w:szCs w:val="24"/>
+        </w:rPr>
+        <w:t xml:space="preserve">system’s </w:t>
+      </w:r>
+      <w:r>
+        <w:rPr>
+          <w:sz w:val="24"/>
+          <w:szCs w:val="24"/>
+        </w:rPr>
+        <w:t>overall structure</w:t>
+      </w:r>
+      <w:r>
+        <w:rPr>
+          <w:sz w:val="24"/>
+          <w:szCs w:val="24"/>
+        </w:rPr>
+        <w:t xml:space="preserve"> and establish an</w:t>
+      </w:r>
+      <w:r>
+        <w:rPr>
+          <w:sz w:val="24"/>
+          <w:szCs w:val="24"/>
+        </w:rPr>
+        <w:t xml:space="preserve"> </w:t>
+      </w:r>
+      <w:r>
+        <w:rPr>
+          <w:sz w:val="24"/>
+          <w:szCs w:val="24"/>
+        </w:rPr>
+        <w:t>agreement</w:t>
+      </w:r>
+      <w:r>
+        <w:rPr>
+          <w:sz w:val="24"/>
+          <w:szCs w:val="24"/>
+        </w:rPr>
+        <w:t xml:space="preserve"> on</w:t>
+      </w:r>
+      <w:r>
+        <w:rPr>
+          <w:sz w:val="24"/>
+          <w:szCs w:val="24"/>
+        </w:rPr>
+        <w:t xml:space="preserve"> </w:t>
+      </w:r>
+      <w:r>
+        <w:rPr>
+          <w:sz w:val="24"/>
+          <w:szCs w:val="24"/>
+        </w:rPr>
+        <w:t>the</w:t>
+      </w:r>
+      <w:r>
+        <w:rPr>
+          <w:sz w:val="24"/>
+          <w:szCs w:val="24"/>
+        </w:rPr>
+        <w:t xml:space="preserve"> desired</w:t>
+      </w:r>
+      <w:r>
+        <w:rPr>
+          <w:sz w:val="24"/>
+          <w:szCs w:val="24"/>
+        </w:rPr>
+        <w:t xml:space="preserve"> desi</w:t>
+      </w:r>
+      <w:r>
+        <w:rPr>
+          <w:sz w:val="24"/>
+          <w:szCs w:val="24"/>
+        </w:rPr>
+        <w:t>gn</w:t>
+      </w:r>
+      <w:r>
+        <w:rPr>
+          <w:sz w:val="24"/>
+          <w:szCs w:val="24"/>
+        </w:rPr>
+        <w:t xml:space="preserve"> of the system</w:t>
+      </w:r>
+      <w:r>
+        <w:rPr>
+          <w:sz w:val="24"/>
+          <w:szCs w:val="24"/>
+        </w:rPr>
+        <w:t xml:space="preserve">. </w:t>
+      </w:r>
+      <w:r>
+        <w:rPr>
+          <w:sz w:val="24"/>
+          <w:szCs w:val="24"/>
+        </w:rPr>
+        <w:t xml:space="preserve">To </w:t>
+      </w:r>
+      <w:r>
+        <w:rPr>
+          <w:sz w:val="24"/>
+          <w:szCs w:val="24"/>
+        </w:rPr>
+        <w:t>make</w:t>
+      </w:r>
+      <w:r>
+        <w:rPr>
+          <w:sz w:val="24"/>
+          <w:szCs w:val="24"/>
+        </w:rPr>
+        <w:t xml:space="preserve"> </w:t>
+      </w:r>
+      <w:r>
+        <w:rPr>
+          <w:sz w:val="24"/>
+          <w:szCs w:val="24"/>
+        </w:rPr>
+        <w:t xml:space="preserve">it easy </w:t>
+      </w:r>
+      <w:r>
+        <w:rPr>
+          <w:sz w:val="24"/>
+          <w:szCs w:val="24"/>
+        </w:rPr>
+        <w:t xml:space="preserve">to </w:t>
+      </w:r>
+      <w:r>
+        <w:rPr>
+          <w:sz w:val="24"/>
+          <w:szCs w:val="24"/>
+        </w:rPr>
+        <w:t>describe a</w:t>
+      </w:r>
+      <w:r>
+        <w:rPr>
+          <w:sz w:val="24"/>
+          <w:szCs w:val="24"/>
+        </w:rPr>
+        <w:t>nd</w:t>
+      </w:r>
+      <w:r>
+        <w:rPr>
+          <w:sz w:val="24"/>
+          <w:szCs w:val="24"/>
+        </w:rPr>
+        <w:t xml:space="preserve"> </w:t>
+      </w:r>
+      <w:r>
+        <w:rPr>
+          <w:sz w:val="24"/>
+          <w:szCs w:val="24"/>
+        </w:rPr>
+        <w:t>communicate</w:t>
+      </w:r>
+      <w:r>
+        <w:rPr>
+          <w:sz w:val="24"/>
+          <w:szCs w:val="24"/>
+        </w:rPr>
+        <w:t xml:space="preserve"> </w:t>
+      </w:r>
+      <w:r>
+        <w:rPr>
+          <w:sz w:val="24"/>
+          <w:szCs w:val="24"/>
+        </w:rPr>
+        <w:t>the</w:t>
+      </w:r>
+      <w:r>
+        <w:rPr>
+          <w:sz w:val="24"/>
+          <w:szCs w:val="24"/>
+        </w:rPr>
+        <w:t xml:space="preserve"> system’s architecture</w:t>
+      </w:r>
+      <w:r>
+        <w:rPr>
+          <w:sz w:val="24"/>
+          <w:szCs w:val="24"/>
+        </w:rPr>
+        <w:t>, we</w:t>
+      </w:r>
+      <w:r>
+        <w:rPr>
+          <w:sz w:val="24"/>
+          <w:szCs w:val="24"/>
+        </w:rPr>
+        <w:t xml:space="preserve">’ll </w:t>
+      </w:r>
+      <w:r>
+        <w:rPr>
+          <w:sz w:val="24"/>
+          <w:szCs w:val="24"/>
+        </w:rPr>
+        <w:t>use a C4 architecture diagram. It’s an architecture design that way easy to understand.</w:t>
+      </w:r>
+      <w:r>
+        <w:rPr>
+          <w:sz w:val="24"/>
+          <w:szCs w:val="24"/>
+        </w:rPr>
+        <w:t xml:space="preserve"> The design approach is straightforward and helps us communicate how each part of the system should be setup, even to a non-technical person</w:t>
+      </w:r>
+      <w:r>
+        <w:rPr>
+          <w:sz w:val="24"/>
+          <w:szCs w:val="24"/>
+        </w:rPr>
+        <w:t>.</w:t>
+      </w:r>
+      <w:r>
+        <w:rPr>
+          <w:sz w:val="24"/>
+          <w:szCs w:val="24"/>
+        </w:rPr>
+        <w:t xml:space="preserve"> </w:t>
+      </w:r>
+      <w:r>
+        <w:rPr>
+          <w:sz w:val="24"/>
+          <w:szCs w:val="24"/>
+        </w:rPr>
+        <w:t>I</w:t>
+      </w:r>
+      <w:r>
+        <w:rPr>
+          <w:sz w:val="24"/>
+          <w:szCs w:val="24"/>
+        </w:rPr>
+        <w:t>t</w:t>
+      </w:r>
+      <w:r>
+        <w:rPr>
+          <w:sz w:val="24"/>
+          <w:szCs w:val="24"/>
+        </w:rPr>
+        <w:t>’s like</w:t>
+      </w:r>
+      <w:r>
+        <w:rPr>
+          <w:sz w:val="24"/>
+          <w:szCs w:val="24"/>
+        </w:rPr>
+        <w:t xml:space="preserve"> </w:t>
+      </w:r>
+      <w:r>
+        <w:rPr>
+          <w:sz w:val="24"/>
+          <w:szCs w:val="24"/>
+        </w:rPr>
+        <w:t>using</w:t>
+      </w:r>
+      <w:r>
+        <w:rPr>
+          <w:sz w:val="24"/>
+          <w:szCs w:val="24"/>
+        </w:rPr>
+        <w:t xml:space="preserve"> </w:t>
+      </w:r>
+      <w:r>
+        <w:rPr>
+          <w:sz w:val="24"/>
+          <w:szCs w:val="24"/>
+        </w:rPr>
+        <w:t>G</w:t>
+      </w:r>
+      <w:r>
+        <w:rPr>
+          <w:sz w:val="24"/>
+          <w:szCs w:val="24"/>
+        </w:rPr>
+        <w:t xml:space="preserve">oogle </w:t>
+      </w:r>
+      <w:r>
+        <w:rPr>
+          <w:sz w:val="24"/>
+          <w:szCs w:val="24"/>
+        </w:rPr>
+        <w:t>M</w:t>
+      </w:r>
+      <w:r>
+        <w:rPr>
+          <w:sz w:val="24"/>
+          <w:szCs w:val="24"/>
+        </w:rPr>
+        <w:t>ap</w:t>
+      </w:r>
+      <w:r>
+        <w:rPr>
+          <w:sz w:val="24"/>
+          <w:szCs w:val="24"/>
+        </w:rPr>
+        <w:t>s</w:t>
+      </w:r>
+      <w:r>
+        <w:rPr>
+          <w:sz w:val="24"/>
+          <w:szCs w:val="24"/>
+        </w:rPr>
+        <w:t xml:space="preserve"> and you’re trying to zoom in</w:t>
+      </w:r>
+      <w:r>
+        <w:rPr>
+          <w:sz w:val="24"/>
+          <w:szCs w:val="24"/>
+        </w:rPr>
+        <w:t xml:space="preserve"> on</w:t>
+      </w:r>
+      <w:r>
+        <w:rPr>
+          <w:sz w:val="24"/>
+          <w:szCs w:val="24"/>
+        </w:rPr>
+        <w:t xml:space="preserve"> a place in Aruba. </w:t>
+      </w:r>
+      <w:r>
+        <w:rPr>
+          <w:sz w:val="24"/>
+          <w:szCs w:val="24"/>
+        </w:rPr>
+        <w:t>The closer you</w:t>
+      </w:r>
+      <w:r>
+        <w:rPr>
+          <w:sz w:val="24"/>
+          <w:szCs w:val="24"/>
+        </w:rPr>
+        <w:t xml:space="preserve"> zoom </w:t>
+      </w:r>
+      <w:r>
+        <w:rPr>
+          <w:sz w:val="24"/>
+          <w:szCs w:val="24"/>
+        </w:rPr>
+        <w:t>the</w:t>
+      </w:r>
+      <w:r>
+        <w:rPr>
+          <w:sz w:val="24"/>
+          <w:szCs w:val="24"/>
+        </w:rPr>
+        <w:t xml:space="preserve"> more</w:t>
+      </w:r>
+      <w:r>
+        <w:rPr>
+          <w:sz w:val="24"/>
+          <w:szCs w:val="24"/>
+        </w:rPr>
+        <w:t xml:space="preserve"> details</w:t>
+      </w:r>
+      <w:r>
+        <w:rPr>
+          <w:sz w:val="24"/>
+          <w:szCs w:val="24"/>
+        </w:rPr>
+        <w:t xml:space="preserve"> </w:t>
+      </w:r>
+      <w:r>
+        <w:rPr>
+          <w:sz w:val="24"/>
+          <w:szCs w:val="24"/>
+        </w:rPr>
+        <w:t>you see</w:t>
+      </w:r>
+      <w:r>
+        <w:rPr>
+          <w:sz w:val="24"/>
+          <w:szCs w:val="24"/>
+        </w:rPr>
+        <w:t>. It’s like that</w:t>
+      </w:r>
+      <w:r>
+        <w:rPr>
+          <w:sz w:val="24"/>
+          <w:szCs w:val="24"/>
+        </w:rPr>
+        <w:t>. The C4 architecture diagram helps us do the same for our</w:t>
+      </w:r>
+      <w:r>
+        <w:rPr>
+          <w:sz w:val="24"/>
+          <w:szCs w:val="24"/>
+        </w:rPr>
+        <w:t xml:space="preserve"> software</w:t>
+      </w:r>
+      <w:r>
+        <w:rPr>
+          <w:sz w:val="24"/>
+          <w:szCs w:val="24"/>
+        </w:rPr>
+        <w:t>’s structure</w:t>
+      </w:r>
+      <w:r>
+        <w:rPr>
+          <w:sz w:val="24"/>
+          <w:szCs w:val="24"/>
+        </w:rPr>
+        <w:t xml:space="preserve">. </w:t>
+      </w:r>
+    </w:p>
+    <w:p>
+      <w:pPr>
+        <w:rPr>
+          <w:sz w:val="24"/>
+          <w:szCs w:val="24"/>
+        </w:rPr>
+      </w:pPr>
+      <w:r>
+        <w:rPr>
+          <w:sz w:val="24"/>
+          <w:szCs w:val="24"/>
+        </w:rPr>
+        <w:t>The C4 architecture diagram has 4 levels:</w:t>
+      </w:r>
+    </w:p>
+    <w:p>
+      <w:pPr>
+        <w:pStyle w:val="ListParagraph"/>
+        <w:numPr>
+          <w:ilvl w:val="0"/>
+          <w:numId w:val="1"/>
+        </w:numPr>
+        <w:rPr>
+          <w:sz w:val="24"/>
+          <w:szCs w:val="24"/>
+        </w:rPr>
+      </w:pPr>
+      <w:r>
+        <w:rPr>
+          <w:sz w:val="24"/>
+          <w:szCs w:val="24"/>
+        </w:rPr>
+        <w:t>Level 1: System Context (C1)</w:t>
+      </w:r>
+    </w:p>
+    <w:p>
+      <w:pPr>
+        <w:pStyle w:val="ListParagraph"/>
+        <w:numPr>
+          <w:ilvl w:val="0"/>
+          <w:numId w:val="1"/>
+        </w:numPr>
+        <w:rPr>
+          <w:sz w:val="24"/>
+          <w:szCs w:val="24"/>
+        </w:rPr>
+      </w:pPr>
+      <w:r>
+        <w:rPr>
+          <w:sz w:val="24"/>
+          <w:szCs w:val="24"/>
+        </w:rPr>
+        <w:t>Level 2: Containers (C2)</w:t>
+      </w:r>
+    </w:p>
+    <w:p>
+      <w:pPr>
+        <w:pStyle w:val="ListParagraph"/>
+        <w:numPr>
+          <w:ilvl w:val="0"/>
+          <w:numId w:val="1"/>
+        </w:numPr>
+        <w:rPr>
+          <w:sz w:val="24"/>
+          <w:szCs w:val="24"/>
+        </w:rPr>
+      </w:pPr>
+      <w:r>
+        <w:rPr>
+          <w:sz w:val="24"/>
+          <w:szCs w:val="24"/>
+        </w:rPr>
+        <w:t>Level 3: Component (C3)</w:t>
+      </w:r>
+    </w:p>
+    <w:p>
+      <w:pPr>
+        <w:pStyle w:val="ListParagraph"/>
+        <w:numPr>
+          <w:ilvl w:val="0"/>
+          <w:numId w:val="1"/>
+        </w:numPr>
+        <w:rPr>
+          <w:sz w:val="24"/>
+          <w:szCs w:val="24"/>
+        </w:rPr>
+      </w:pPr>
+      <w:r>
+        <w:rPr>
+          <w:sz w:val="24"/>
+          <w:szCs w:val="24"/>
+        </w:rPr>
+        <w:t>Level 4: Code (C4)</w:t>
+      </w:r>
+    </w:p>
+    <w:p>
+      <w:pPr>
+        <w:rPr>
+          <w:sz w:val="24"/>
+          <w:szCs w:val="24"/>
+        </w:rPr>
+      </w:pPr>
+      <w:r>
+        <w:rPr>
+          <w:sz w:val="24"/>
+          <w:szCs w:val="24"/>
+        </w:rPr>
+        <w:t>We will go to each level and describe what they do when we reach there.</w:t>
+      </w:r>
+      <w:r>
+        <w:rPr>
+          <w:sz w:val="24"/>
+          <w:szCs w:val="24"/>
+        </w:rPr>
+        <w:t xml:space="preserve"> The tool that was used to create the C4 model is </w:t>
+      </w:r>
+      <w:hyperlink r:id="rId8" w:history="1">
+        <w:r>
+          <w:rPr>
+            <w:rStyle w:val="Hyperlink"/>
+            <w:sz w:val="24"/>
+            <w:szCs w:val="24"/>
+          </w:rPr>
+          <w:t>Visual Para</w:t>
+        </w:r>
+        <w:r>
+          <w:rPr>
+            <w:rStyle w:val="Hyperlink"/>
+            <w:sz w:val="24"/>
+            <w:szCs w:val="24"/>
+          </w:rPr>
+          <w:t>digm online</w:t>
+        </w:r>
+      </w:hyperlink>
+      <w:r>
+        <w:rPr>
+          <w:sz w:val="24"/>
+          <w:szCs w:val="24"/>
+        </w:rPr>
+        <w:t>. The free version.</w:t>
+      </w:r>
+    </w:p>
+    <w:p>
+      <w:pPr>
+        <w:rPr>
+          <w:sz w:val="24"/>
+          <w:szCs w:val="24"/>
+        </w:rPr>
+      </w:pPr>
+    </w:p>
+    <w:p>
+      <w:pPr>
+        <w:pStyle w:val="Heading2"/>
+      </w:pPr>
+      <w:bookmarkStart w:id="7" w:name="_Toc146208688"/>
+      <w:r>
+        <w:t>Level 1: System Context (C1)</w:t>
+      </w:r>
+      <w:bookmarkEnd w:id="7"/>
+    </w:p>
+    <w:p>
+      <w:pPr>
+        <w:rPr>
+          <w:sz w:val="24"/>
+          <w:szCs w:val="24"/>
+        </w:rPr>
+      </w:pPr>
+      <w:r>
+        <w:rPr>
+          <w:sz w:val="24"/>
+          <w:szCs w:val="24"/>
+        </w:rPr>
+        <w:t>In this level you’ll see which intended user is going to use the system and what the system does. This will give an overview of the whole system. Additionally, it helps to describe what the system does to non-technical person.</w:t>
+      </w:r>
+    </w:p>
+    <w:p>
+      <w:pPr>
+        <w:keepNext/>
+      </w:pPr>
+      <w:r>
+        <w:rPr>
+          <w:noProof/>
+          <w:sz w:val="24"/>
+          <w:szCs w:val="24"/>
+        </w:rPr>
+        <w:lastRenderedPageBreak/>
+        <w:drawing>
+          <wp:inline distT="0" distB="0" distL="0" distR="0" wp14:anchorId="6AB0AABD" wp14:editId="47CDB658">
+            <wp:extent cx="2453640" cy="4070811"/>
+            <wp:effectExtent l="0" t="0" r="3810" b="6350"/>
+            <wp:docPr id="1543058932" name="Picture 2" descr="A screenshot of a computer&#10;&#10;Description automatically generated"/>
+            <wp:cNvGraphicFramePr>
+              <a:graphicFrameLocks xmlns:a="http://schemas.openxmlformats.org/drawingml/2006/main" noChangeAspect="1"/>
+            </wp:cNvGraphicFramePr>
+            <a:graphic xmlns:a="http://schemas.openxmlformats.org/drawingml/2006/main">
+              <a:graphicData uri="http://schemas.openxmlformats.org/drawingml/2006/picture">
+                <pic:pic xmlns:pic="http://schemas.openxmlformats.org/drawingml/2006/picture">
+                  <pic:nvPicPr>
+                    <pic:cNvPr id="1543058932" name="Picture 2" descr="A screenshot of a computer&#10;&#10;Description automatically generated"/>
+                    <pic:cNvPicPr/>
+                  </pic:nvPicPr>
+                  <pic:blipFill rotWithShape="1">
+                    <a:blip r:embed="rId9">
+                      <a:extLst>
+                        <a:ext uri="{28A0092B-C50C-407E-A947-70E740481C1C}">
+                          <a14:useLocalDpi xmlns:a14="http://schemas.microsoft.com/office/drawing/2010/main" val="0"/>
+                        </a:ext>
+                      </a:extLst>
+                    </a:blip>
+                    <a:srcRect l="20667" t="9411" r="56879" b="42378"/>
+                    <a:stretch/>
+                  </pic:blipFill>
+                  <pic:spPr bwMode="auto">
+                    <a:xfrm>
+                      <a:off x="0" y="0"/>
+                      <a:ext cx="2453640" cy="4070811"/>
+                    </a:xfrm>
+                    <a:prstGeom prst="rect">
+                      <a:avLst/>
+                    </a:prstGeom>
+                    <a:ln>
+                      <a:noFill/>
+                    </a:ln>
+                    <a:extLst>
+                      <a:ext uri="{53640926-AAD7-44D8-BBD7-CCE9431645EC}">
+                        <a14:shadowObscured xmlns:a14="http://schemas.microsoft.com/office/drawing/2010/main"/>
+                      </a:ext>
+                    </a:extLst>
+                  </pic:spPr>
+                </pic:pic>
+              </a:graphicData>
+            </a:graphic>
+          </wp:inline>
+        </w:drawing>
+      </w:r>
+    </w:p>
+    <w:p>
+      <w:pPr>
+        <w:pStyle w:val="Caption"/>
+        <w:rPr>
+          <w:sz w:val="24"/>
+          <w:szCs w:val="24"/>
+        </w:rPr>
+      </w:pPr>
+      <w:r>
+        <w:t xml:space="preserve">Figure </w:t>
+      </w:r>
+      <w:fldSimple w:instr=" SEQ Figure \* ARABIC ">
+        <w:r>
+          <w:rPr>
+            <w:noProof/>
+          </w:rPr>
+          <w:t>2</w:t>
+        </w:r>
+      </w:fldSimple>
+      <w:r>
+        <w:t>: C1</w:t>
+      </w:r>
+    </w:p>
+    <w:p>
+      <w:pPr>
+        <w:rPr>
+          <w:sz w:val="24"/>
+          <w:szCs w:val="24"/>
+        </w:rPr>
+      </w:pPr>
+    </w:p>
+    <w:p>
+      <w:pPr>
+        <w:pStyle w:val="Heading2"/>
+      </w:pPr>
+      <w:bookmarkStart w:id="8" w:name="_Toc146208689"/>
+      <w:r>
+        <w:t>Level 2: Containers (C2)</w:t>
+      </w:r>
+      <w:bookmarkEnd w:id="8"/>
+    </w:p>
+    <w:p/>
+    <w:p/>
+    <w:p>
+      <w:pPr>
+        <w:pStyle w:val="Heading2"/>
+      </w:pPr>
+      <w:bookmarkStart w:id="9" w:name="_Toc146208690"/>
+      <w:r>
+        <w:t>Level 3: Component (C3)</w:t>
+      </w:r>
+      <w:bookmarkEnd w:id="9"/>
+    </w:p>
+    <w:p/>
+    <w:p/>
+    <w:p>
+      <w:pPr>
+        <w:pStyle w:val="Heading2"/>
+      </w:pPr>
+      <w:bookmarkStart w:id="10" w:name="_Toc146208691"/>
+      <w:r>
+        <w:t>Level 4: Code (C4)</w:t>
+      </w:r>
+      <w:bookmarkEnd w:id="10"/>
+    </w:p>
+    <w:p/>
+    <w:p/>
+    <w:p/>
     <w:sectPr>
       <w:pgSz w:w="12240" w:h="15840"/>
       <w:pgMar w:top="1417" w:right="1417" w:bottom="1417" w:left="1417" w:header="720" w:footer="720" w:gutter="0"/>
@@ -1529,6 +3143,127 @@
     </w:sectPr>
   </w:body>
 </w:document>
+</file>
+
+<file path=word/numbering.xml><?xml version="1.0" encoding="utf-8"?>
+<w:numbering xmlns:wpc="http://schemas.microsoft.com/office/word/2010/wordprocessingCanvas" xmlns:cx="http://schemas.microsoft.com/office/drawing/2014/chartex" xmlns:cx1="http://schemas.microsoft.com/office/drawing/2015/9/8/chartex" xmlns:cx2="http://schemas.microsoft.com/office/drawing/2015/10/21/chartex" xmlns:cx3="http://schemas.microsoft.com/office/drawing/2016/5/9/chartex" xmlns:cx4="http://schemas.microsoft.com/office/drawing/2016/5/10/chartex" xmlns:cx5="http://schemas.microsoft.com/office/drawing/2016/5/11/chartex" xmlns:cx6="http://schemas.microsoft.com/office/drawing/2016/5/12/chartex" xmlns:cx7="http://schemas.microsoft.com/office/drawing/2016/5/13/chartex" xmlns:cx8="http://schemas.microsoft.com/office/drawing/2016/5/14/chartex" xmlns:mc="http://schemas.openxmlformats.org/markup-compatibility/2006" xmlns:aink="http://schemas.microsoft.com/office/drawing/2016/ink" xmlns:am3d="http://schemas.microsoft.com/office/drawing/2017/model3d" xmlns:o="urn:schemas-microsoft-com:office:office" xmlns:oel="http://schemas.microsoft.com/office/2019/extlst" xmlns:r="http://schemas.openxmlformats.org/officeDocument/2006/relationships" xmlns:m="http://schemas.openxmlformats.org/officeDocument/2006/math" xmlns:v="urn:schemas-microsoft-com:vml" xmlns:wp14="http://schemas.microsoft.com/office/word/2010/wordprocessingDrawing" xmlns:wp="http://schemas.openxmlformats.org/drawingml/2006/wordprocessingDrawing" xmlns:w10="urn:schemas-microsoft-com:office:word" xmlns:w="http://schemas.openxmlformats.org/wordprocessingml/2006/main" xmlns:w14="http://schemas.microsoft.com/office/word/2010/wordml" xmlns:w15="http://schemas.microsoft.com/office/word/2012/wordml" xmlns:w16cex="http://schemas.microsoft.com/office/word/2018/wordml/cex" xmlns:w16cid="http://schemas.microsoft.com/office/word/2016/wordml/cid" xmlns:w16="http://schemas.microsoft.com/office/word/2018/wordml" xmlns:w16sdtdh="http://schemas.microsoft.com/office/word/2020/wordml/sdtdatahash" xmlns:w16se="http://schemas.microsoft.com/office/word/2015/wordml/symex" xmlns:wpg="http://schemas.microsoft.com/office/word/2010/wordprocessingGroup" xmlns:wpi="http://schemas.microsoft.com/office/word/2010/wordprocessingInk" xmlns:wne="http://schemas.microsoft.com/office/word/2006/wordml" xmlns:wps="http://schemas.microsoft.com/office/word/2010/wordprocessingShape" mc:Ignorable="w14 w15 w16se w16cid w16 w16cex w16sdtdh wp14">
+  <w:abstractNum w:abstractNumId="0" w15:restartNumberingAfterBreak="0">
+    <w:nsid w:val="2B701FBA"/>
+    <w:multiLevelType w:val="hybridMultilevel"/>
+    <w:tmpl w:val="B6766FDC"/>
+    <w:lvl w:ilvl="0" w:tplc="04090001">
+      <w:start w:val="1"/>
+      <w:numFmt w:val="bullet"/>
+      <w:lvlText w:val=""/>
+      <w:lvlJc w:val="left"/>
+      <w:pPr>
+        <w:ind w:left="720" w:hanging="360"/>
+      </w:pPr>
+      <w:rPr>
+        <w:rFonts w:ascii="Symbol" w:hAnsi="Symbol" w:hint="default"/>
+      </w:rPr>
+    </w:lvl>
+    <w:lvl w:ilvl="1" w:tplc="04090003" w:tentative="1">
+      <w:start w:val="1"/>
+      <w:numFmt w:val="bullet"/>
+      <w:lvlText w:val="o"/>
+      <w:lvlJc w:val="left"/>
+      <w:pPr>
+        <w:ind w:left="1440" w:hanging="360"/>
+      </w:pPr>
+      <w:rPr>
+        <w:rFonts w:ascii="Courier New" w:hAnsi="Courier New" w:cs="Courier New" w:hint="default"/>
+      </w:rPr>
+    </w:lvl>
+    <w:lvl w:ilvl="2" w:tplc="04090005" w:tentative="1">
+      <w:start w:val="1"/>
+      <w:numFmt w:val="bullet"/>
+      <w:lvlText w:val=""/>
+      <w:lvlJc w:val="left"/>
+      <w:pPr>
+        <w:ind w:left="2160" w:hanging="360"/>
+      </w:pPr>
+      <w:rPr>
+        <w:rFonts w:ascii="Wingdings" w:hAnsi="Wingdings" w:hint="default"/>
+      </w:rPr>
+    </w:lvl>
+    <w:lvl w:ilvl="3" w:tplc="04090001" w:tentative="1">
+      <w:start w:val="1"/>
+      <w:numFmt w:val="bullet"/>
+      <w:lvlText w:val=""/>
+      <w:lvlJc w:val="left"/>
+      <w:pPr>
+        <w:ind w:left="2880" w:hanging="360"/>
+      </w:pPr>
+      <w:rPr>
+        <w:rFonts w:ascii="Symbol" w:hAnsi="Symbol" w:hint="default"/>
+      </w:rPr>
+    </w:lvl>
+    <w:lvl w:ilvl="4" w:tplc="04090003" w:tentative="1">
+      <w:start w:val="1"/>
+      <w:numFmt w:val="bullet"/>
+      <w:lvlText w:val="o"/>
+      <w:lvlJc w:val="left"/>
+      <w:pPr>
+        <w:ind w:left="3600" w:hanging="360"/>
+      </w:pPr>
+      <w:rPr>
+        <w:rFonts w:ascii="Courier New" w:hAnsi="Courier New" w:cs="Courier New" w:hint="default"/>
+      </w:rPr>
+    </w:lvl>
+    <w:lvl w:ilvl="5" w:tplc="04090005" w:tentative="1">
+      <w:start w:val="1"/>
+      <w:numFmt w:val="bullet"/>
+      <w:lvlText w:val=""/>
+      <w:lvlJc w:val="left"/>
+      <w:pPr>
+        <w:ind w:left="4320" w:hanging="360"/>
+      </w:pPr>
+      <w:rPr>
+        <w:rFonts w:ascii="Wingdings" w:hAnsi="Wingdings" w:hint="default"/>
+      </w:rPr>
+    </w:lvl>
+    <w:lvl w:ilvl="6" w:tplc="04090001" w:tentative="1">
+      <w:start w:val="1"/>
+      <w:numFmt w:val="bullet"/>
+      <w:lvlText w:val=""/>
+      <w:lvlJc w:val="left"/>
+      <w:pPr>
+        <w:ind w:left="5040" w:hanging="360"/>
+      </w:pPr>
+      <w:rPr>
+        <w:rFonts w:ascii="Symbol" w:hAnsi="Symbol" w:hint="default"/>
+      </w:rPr>
+    </w:lvl>
+    <w:lvl w:ilvl="7" w:tplc="04090003" w:tentative="1">
+      <w:start w:val="1"/>
+      <w:numFmt w:val="bullet"/>
+      <w:lvlText w:val="o"/>
+      <w:lvlJc w:val="left"/>
+      <w:pPr>
+        <w:ind w:left="5760" w:hanging="360"/>
+      </w:pPr>
+      <w:rPr>
+        <w:rFonts w:ascii="Courier New" w:hAnsi="Courier New" w:cs="Courier New" w:hint="default"/>
+      </w:rPr>
+    </w:lvl>
+    <w:lvl w:ilvl="8" w:tplc="04090005" w:tentative="1">
+      <w:start w:val="1"/>
+      <w:numFmt w:val="bullet"/>
+      <w:lvlText w:val=""/>
+      <w:lvlJc w:val="left"/>
+      <w:pPr>
+        <w:ind w:left="6480" w:hanging="360"/>
+      </w:pPr>
+      <w:rPr>
+        <w:rFonts w:ascii="Wingdings" w:hAnsi="Wingdings" w:hint="default"/>
+      </w:rPr>
+    </w:lvl>
+  </w:abstractNum>
+  <w:num w:numId="1" w16cid:durableId="1115294454">
+    <w:abstractNumId w:val="0"/>
+  </w:num>
+</w:numbering>
 </file>
 
 <file path=word/styles.xml><?xml version="1.0" encoding="utf-8"?>
@@ -1959,7 +3694,6 @@
     <w:next w:val="Normal"/>
     <w:link w:val="Heading2Char"/>
     <w:uiPriority w:val="9"/>
-    <w:semiHidden/>
     <w:unhideWhenUsed/>
     <w:qFormat/>
     <w:rsid w:val="005A5039"/>
@@ -2182,7 +3916,6 @@
     <w:basedOn w:val="DefaultParagraphFont"/>
     <w:link w:val="Heading2"/>
     <w:uiPriority w:val="9"/>
-    <w:semiHidden/>
     <w:rsid w:val="005A5039"/>
     <w:rPr>
       <w:rFonts w:asciiTheme="majorHAnsi" w:eastAsiaTheme="majorEastAsia" w:hAnsiTheme="majorHAnsi" w:cstheme="majorBidi"/>
@@ -2293,7 +4026,6 @@
     <w:basedOn w:val="Normal"/>
     <w:next w:val="Normal"/>
     <w:uiPriority w:val="35"/>
-    <w:semiHidden/>
     <w:unhideWhenUsed/>
     <w:qFormat/>
     <w:rsid w:val="005A5039"/>
@@ -2607,6 +4339,54 @@
       <w:u w:val="single"/>
     </w:rPr>
   </w:style>
+  <w:style w:type="paragraph" w:styleId="TOC2">
+    <w:name w:val="toc 2"/>
+    <w:basedOn w:val="Normal"/>
+    <w:next w:val="Normal"/>
+    <w:autoRedefine/>
+    <w:uiPriority w:val="39"/>
+    <w:unhideWhenUsed/>
+    <w:rsid w:val="00A53824"/>
+    <w:pPr>
+      <w:spacing w:after="100"/>
+      <w:ind w:left="210"/>
+    </w:pPr>
+  </w:style>
+  <w:style w:type="paragraph" w:styleId="ListParagraph">
+    <w:name w:val="List Paragraph"/>
+    <w:basedOn w:val="Normal"/>
+    <w:uiPriority w:val="34"/>
+    <w:qFormat/>
+    <w:rsid w:val="000D6314"/>
+    <w:pPr>
+      <w:ind w:left="720"/>
+      <w:contextualSpacing/>
+    </w:pPr>
+  </w:style>
+  <w:style w:type="character" w:styleId="UnresolvedMention">
+    <w:name w:val="Unresolved Mention"/>
+    <w:basedOn w:val="DefaultParagraphFont"/>
+    <w:uiPriority w:val="99"/>
+    <w:semiHidden/>
+    <w:unhideWhenUsed/>
+    <w:rsid w:val="00EB0F33"/>
+    <w:rPr>
+      <w:color w:val="605E5C"/>
+      <w:shd w:val="clear" w:color="auto" w:fill="E1DFDD"/>
+    </w:rPr>
+  </w:style>
+  <w:style w:type="character" w:styleId="FollowedHyperlink">
+    <w:name w:val="FollowedHyperlink"/>
+    <w:basedOn w:val="DefaultParagraphFont"/>
+    <w:uiPriority w:val="99"/>
+    <w:semiHidden/>
+    <w:unhideWhenUsed/>
+    <w:rsid w:val="00EB0F33"/>
+    <w:rPr>
+      <w:color w:val="954F72" w:themeColor="followedHyperlink"/>
+      <w:u w:val="single"/>
+    </w:rPr>
+  </w:style>
 </w:styles>
 </file>
 

</xml_diff>

<commit_message>
Modify some doc, add some and picture
Modify Design doc
Add Wireframe doc
Add User Story doc
Add C2 picture
</commit_message>
<xml_diff>
--- a/Design Document.docx
+++ b/Design Document.docx
@@ -3003,7 +3003,56 @@
           <w:sz w:val="24"/>
           <w:szCs w:val="24"/>
         </w:rPr>
-        <w:t>In this level you’ll see which intended user is going to use the system and what the system does. This will give an overview of the whole system. Additionally, it helps to describe what the system does to non-technical person.</w:t>
+        <w:t>At</w:t>
+      </w:r>
+      <w:r>
+        <w:rPr>
+          <w:sz w:val="24"/>
+          <w:szCs w:val="24"/>
+        </w:rPr>
+        <w:t xml:space="preserve"> this level you’ll </w:t>
+      </w:r>
+      <w:r>
+        <w:rPr>
+          <w:sz w:val="24"/>
+          <w:szCs w:val="24"/>
+        </w:rPr>
+        <w:t>discover</w:t>
+      </w:r>
+      <w:r>
+        <w:rPr>
+          <w:sz w:val="24"/>
+          <w:szCs w:val="24"/>
+        </w:rPr>
+        <w:t xml:space="preserve"> which intended user is going to use the system and what the system does. This </w:t>
+      </w:r>
+      <w:r>
+        <w:rPr>
+          <w:sz w:val="24"/>
+          <w:szCs w:val="24"/>
+        </w:rPr>
+        <w:t>provides</w:t>
+      </w:r>
+      <w:r>
+        <w:rPr>
+          <w:sz w:val="24"/>
+          <w:szCs w:val="24"/>
+        </w:rPr>
+        <w:t xml:space="preserve"> an overview of the </w:t>
+      </w:r>
+      <w:r>
+        <w:rPr>
+          <w:sz w:val="24"/>
+          <w:szCs w:val="24"/>
+        </w:rPr>
+        <w:t>entire</w:t>
+      </w:r>
+      <w:r>
+        <w:rPr>
+          <w:sz w:val="24"/>
+          <w:szCs w:val="24"/>
+        </w:rPr>
+        <w:t xml:space="preserve"> system. Additionally, it helps to describe what the system does to non-technical person.</w:t>
       </w:r>
     </w:p>
     <w:p>
@@ -3097,6 +3146,56 @@
           <w:szCs w:val="24"/>
         </w:rPr>
       </w:pPr>
+      <w:r>
+        <w:rPr>
+          <w:sz w:val="24"/>
+          <w:szCs w:val="24"/>
+        </w:rPr>
+        <w:t xml:space="preserve">In the C1 model, you can see that employees can make video calls to the retirees using the </w:t>
+      </w:r>
+      <w:r>
+        <w:rPr>
+          <w:sz w:val="24"/>
+          <w:szCs w:val="24"/>
+        </w:rPr>
+        <w:t xml:space="preserve">video call </w:t>
+      </w:r>
+      <w:r>
+        <w:rPr>
+          <w:sz w:val="24"/>
+          <w:szCs w:val="24"/>
+        </w:rPr>
+        <w:t xml:space="preserve">system. This </w:t>
+      </w:r>
+      <w:r>
+        <w:rPr>
+          <w:sz w:val="24"/>
+          <w:szCs w:val="24"/>
+        </w:rPr>
+        <w:t xml:space="preserve">should give you an idea </w:t>
+      </w:r>
+      <w:r>
+        <w:rPr>
+          <w:sz w:val="24"/>
+          <w:szCs w:val="24"/>
+        </w:rPr>
+        <w:t>of who can use the system, what system it is and what do they do on the system</w:t>
+      </w:r>
+      <w:r>
+        <w:rPr>
+          <w:sz w:val="24"/>
+          <w:szCs w:val="24"/>
+        </w:rPr>
+        <w:t>.</w:t>
+      </w:r>
+    </w:p>
+    <w:p>
+      <w:pPr>
+        <w:rPr>
+          <w:sz w:val="24"/>
+          <w:szCs w:val="24"/>
+        </w:rPr>
+      </w:pPr>
     </w:p>
     <w:p>
       <w:pPr>
@@ -3108,7 +3207,519 @@
       </w:r>
       <w:bookmarkEnd w:id="8"/>
     </w:p>
-    <w:p/>
+    <w:p>
+      <w:pPr>
+        <w:rPr>
+          <w:sz w:val="24"/>
+          <w:szCs w:val="24"/>
+        </w:rPr>
+      </w:pPr>
+      <w:r>
+        <w:rPr>
+          <w:sz w:val="24"/>
+          <w:szCs w:val="24"/>
+        </w:rPr>
+        <w:t xml:space="preserve">This is the second level after we zoomed in </w:t>
+      </w:r>
+      <w:r>
+        <w:rPr>
+          <w:sz w:val="24"/>
+          <w:szCs w:val="24"/>
+        </w:rPr>
+        <w:t>to the system context level 1</w:t>
+      </w:r>
+      <w:r>
+        <w:rPr>
+          <w:sz w:val="24"/>
+          <w:szCs w:val="24"/>
+        </w:rPr>
+        <w:t>.</w:t>
+      </w:r>
+      <w:r>
+        <w:rPr>
+          <w:sz w:val="24"/>
+          <w:szCs w:val="24"/>
+        </w:rPr>
+        <w:t xml:space="preserve"> This is</w:t>
+      </w:r>
+      <w:r>
+        <w:rPr>
+          <w:sz w:val="24"/>
+          <w:szCs w:val="24"/>
+        </w:rPr>
+        <w:t xml:space="preserve"> </w:t>
+      </w:r>
+      <w:r>
+        <w:rPr>
+          <w:sz w:val="24"/>
+          <w:szCs w:val="24"/>
+        </w:rPr>
+        <w:t>t</w:t>
+      </w:r>
+      <w:r>
+        <w:rPr>
+          <w:sz w:val="24"/>
+          <w:szCs w:val="24"/>
+        </w:rPr>
+        <w:t>o see the high-level technical building blocks (container) that make</w:t>
+      </w:r>
+      <w:r>
+        <w:rPr>
+          <w:sz w:val="24"/>
+          <w:szCs w:val="24"/>
+        </w:rPr>
+        <w:t>s</w:t>
+      </w:r>
+      <w:r>
+        <w:rPr>
+          <w:sz w:val="24"/>
+          <w:szCs w:val="24"/>
+        </w:rPr>
+        <w:t xml:space="preserve"> up the system and what the relationship between them</w:t>
+      </w:r>
+      <w:r>
+        <w:rPr>
+          <w:sz w:val="24"/>
+          <w:szCs w:val="24"/>
+        </w:rPr>
+        <w:t xml:space="preserve"> are</w:t>
+      </w:r>
+      <w:r>
+        <w:rPr>
+          <w:sz w:val="24"/>
+          <w:szCs w:val="24"/>
+        </w:rPr>
+        <w:t xml:space="preserve">. </w:t>
+      </w:r>
+      <w:r>
+        <w:rPr>
+          <w:sz w:val="24"/>
+          <w:szCs w:val="24"/>
+        </w:rPr>
+        <w:t>The containers represent an application or database use to build the entire system. From this level and onward, it’s not meant for non-technical person.</w:t>
+      </w:r>
+    </w:p>
+    <w:p>
+      <w:pPr>
+        <w:rPr>
+          <w:noProof/>
+        </w:rPr>
+      </w:pPr>
+    </w:p>
+    <w:p>
+      <w:pPr>
+        <w:keepNext/>
+        <w:rPr>
+          <w:noProof/>
+        </w:rPr>
+      </w:pPr>
+    </w:p>
+    <w:p>
+      <w:pPr>
+        <w:keepNext/>
+      </w:pPr>
+      <w:r>
+        <w:rPr>
+          <w:noProof/>
+        </w:rPr>
+        <w:drawing>
+          <wp:inline distT="0" distB="0" distL="0" distR="0" wp14:anchorId="68C04D98" wp14:editId="18B3035F">
+            <wp:extent cx="6132672" cy="4815840"/>
+            <wp:effectExtent l="0" t="0" r="1905" b="3810"/>
+            <wp:docPr id="17724487" name="Picture 3"/>
+            <wp:cNvGraphicFramePr>
+              <a:graphicFrameLocks xmlns:a="http://schemas.openxmlformats.org/drawingml/2006/main" noChangeAspect="1"/>
+            </wp:cNvGraphicFramePr>
+            <a:graphic xmlns:a="http://schemas.openxmlformats.org/drawingml/2006/main">
+              <a:graphicData uri="http://schemas.openxmlformats.org/drawingml/2006/picture">
+                <pic:pic xmlns:pic="http://schemas.openxmlformats.org/drawingml/2006/picture">
+                  <pic:nvPicPr>
+                    <pic:cNvPr id="17724487" name="Picture 3"/>
+                    <pic:cNvPicPr/>
+                  </pic:nvPicPr>
+                  <pic:blipFill rotWithShape="1">
+                    <a:blip r:embed="rId10">
+                      <a:extLst>
+                        <a:ext uri="{28A0092B-C50C-407E-A947-70E740481C1C}">
+                          <a14:useLocalDpi xmlns:a14="http://schemas.microsoft.com/office/drawing/2010/main" val="0"/>
+                        </a:ext>
+                      </a:extLst>
+                    </a:blip>
+                    <a:srcRect l="8107" t="14397" r="12187" b="4601"/>
+                    <a:stretch/>
+                  </pic:blipFill>
+                  <pic:spPr bwMode="auto">
+                    <a:xfrm>
+                      <a:off x="0" y="0"/>
+                      <a:ext cx="6148739" cy="4828457"/>
+                    </a:xfrm>
+                    <a:prstGeom prst="rect">
+                      <a:avLst/>
+                    </a:prstGeom>
+                    <a:ln>
+                      <a:noFill/>
+                    </a:ln>
+                    <a:extLst>
+                      <a:ext uri="{53640926-AAD7-44D8-BBD7-CCE9431645EC}">
+                        <a14:shadowObscured xmlns:a14="http://schemas.microsoft.com/office/drawing/2010/main"/>
+                      </a:ext>
+                    </a:extLst>
+                  </pic:spPr>
+                </pic:pic>
+              </a:graphicData>
+            </a:graphic>
+          </wp:inline>
+        </w:drawing>
+      </w:r>
+    </w:p>
+    <w:p>
+      <w:pPr>
+        <w:pStyle w:val="Caption"/>
+      </w:pPr>
+      <w:r>
+        <w:t xml:space="preserve">Figure </w:t>
+      </w:r>
+      <w:fldSimple w:instr=" SEQ Figure \* ARABIC ">
+        <w:r>
+          <w:rPr>
+            <w:noProof/>
+          </w:rPr>
+          <w:t>3</w:t>
+        </w:r>
+      </w:fldSimple>
+      <w:r>
+        <w:t>: C2</w:t>
+      </w:r>
+    </w:p>
+    <w:p>
+      <w:pPr>
+        <w:rPr>
+          <w:sz w:val="24"/>
+          <w:szCs w:val="24"/>
+        </w:rPr>
+      </w:pPr>
+      <w:r>
+        <w:rPr>
+          <w:sz w:val="24"/>
+          <w:szCs w:val="24"/>
+        </w:rPr>
+        <w:t>It’s pretty understandable how the system is put together from the C2 model. There are 3 containers that make</w:t>
+      </w:r>
+      <w:r>
+        <w:rPr>
+          <w:sz w:val="24"/>
+          <w:szCs w:val="24"/>
+        </w:rPr>
+        <w:t>s</w:t>
+      </w:r>
+      <w:r>
+        <w:rPr>
+          <w:sz w:val="24"/>
+          <w:szCs w:val="24"/>
+        </w:rPr>
+        <w:t xml:space="preserve"> up the system.</w:t>
+      </w:r>
+    </w:p>
+    <w:p>
+      <w:pPr>
+        <w:pStyle w:val="ListParagraph"/>
+        <w:numPr>
+          <w:ilvl w:val="0"/>
+          <w:numId w:val="2"/>
+        </w:numPr>
+        <w:rPr>
+          <w:b/>
+          <w:bCs/>
+          <w:sz w:val="24"/>
+          <w:szCs w:val="24"/>
+        </w:rPr>
+      </w:pPr>
+      <w:r>
+        <w:rPr>
+          <w:b/>
+          <w:bCs/>
+          <w:sz w:val="24"/>
+          <w:szCs w:val="24"/>
+        </w:rPr>
+        <w:t>Frontend Windows Form Application</w:t>
+      </w:r>
+    </w:p>
+    <w:p>
+      <w:pPr>
+        <w:pStyle w:val="ListParagraph"/>
+        <w:numPr>
+          <w:ilvl w:val="0"/>
+          <w:numId w:val="3"/>
+        </w:numPr>
+        <w:rPr>
+          <w:sz w:val="24"/>
+          <w:szCs w:val="24"/>
+        </w:rPr>
+      </w:pPr>
+      <w:r>
+        <w:rPr>
+          <w:sz w:val="24"/>
+          <w:szCs w:val="24"/>
+        </w:rPr>
+        <w:t>This is the frontend part of the system, where the user interface resides.</w:t>
+      </w:r>
+    </w:p>
+    <w:p>
+      <w:pPr>
+        <w:pStyle w:val="ListParagraph"/>
+        <w:numPr>
+          <w:ilvl w:val="0"/>
+          <w:numId w:val="3"/>
+        </w:numPr>
+        <w:rPr>
+          <w:sz w:val="24"/>
+          <w:szCs w:val="24"/>
+        </w:rPr>
+      </w:pPr>
+      <w:r>
+        <w:rPr>
+          <w:sz w:val="24"/>
+          <w:szCs w:val="24"/>
+        </w:rPr>
+        <w:t>It calls the backend part of the system when user</w:t>
+      </w:r>
+      <w:r>
+        <w:rPr>
+          <w:sz w:val="24"/>
+          <w:szCs w:val="24"/>
+        </w:rPr>
+        <w:t>s</w:t>
+      </w:r>
+      <w:r>
+        <w:rPr>
+          <w:sz w:val="24"/>
+          <w:szCs w:val="24"/>
+        </w:rPr>
+        <w:t xml:space="preserve"> </w:t>
+      </w:r>
+      <w:r>
+        <w:rPr>
+          <w:sz w:val="24"/>
+          <w:szCs w:val="24"/>
+        </w:rPr>
+        <w:t>interact</w:t>
+      </w:r>
+      <w:r>
+        <w:rPr>
+          <w:sz w:val="24"/>
+          <w:szCs w:val="24"/>
+        </w:rPr>
+        <w:t xml:space="preserve"> with the frontend.</w:t>
+      </w:r>
+    </w:p>
+    <w:p>
+      <w:pPr>
+        <w:pStyle w:val="ListParagraph"/>
+        <w:numPr>
+          <w:ilvl w:val="0"/>
+          <w:numId w:val="3"/>
+        </w:numPr>
+        <w:rPr>
+          <w:sz w:val="24"/>
+          <w:szCs w:val="24"/>
+        </w:rPr>
+      </w:pPr>
+      <w:r>
+        <w:rPr>
+          <w:sz w:val="24"/>
+          <w:szCs w:val="24"/>
+        </w:rPr>
+        <w:t>The PRAS application uses Visual Studio Windows F</w:t>
+      </w:r>
+      <w:r>
+        <w:rPr>
+          <w:sz w:val="24"/>
+          <w:szCs w:val="24"/>
+        </w:rPr>
+        <w:t>or</w:t>
+      </w:r>
+      <w:r>
+        <w:rPr>
+          <w:sz w:val="24"/>
+          <w:szCs w:val="24"/>
+        </w:rPr>
+        <w:t>m Application.</w:t>
+      </w:r>
+    </w:p>
+    <w:p>
+      <w:pPr>
+        <w:pStyle w:val="ListParagraph"/>
+        <w:numPr>
+          <w:ilvl w:val="0"/>
+          <w:numId w:val="2"/>
+        </w:numPr>
+        <w:rPr>
+          <w:b/>
+          <w:bCs/>
+          <w:sz w:val="24"/>
+          <w:szCs w:val="24"/>
+        </w:rPr>
+      </w:pPr>
+      <w:r>
+        <w:rPr>
+          <w:b/>
+          <w:bCs/>
+          <w:sz w:val="24"/>
+          <w:szCs w:val="24"/>
+        </w:rPr>
+        <w:t>Backend</w:t>
+      </w:r>
+    </w:p>
+    <w:p>
+      <w:pPr>
+        <w:pStyle w:val="ListParagraph"/>
+        <w:numPr>
+          <w:ilvl w:val="0"/>
+          <w:numId w:val="4"/>
+        </w:numPr>
+        <w:rPr>
+          <w:sz w:val="24"/>
+          <w:szCs w:val="24"/>
+        </w:rPr>
+      </w:pPr>
+      <w:r>
+        <w:rPr>
+          <w:sz w:val="24"/>
+          <w:szCs w:val="24"/>
+        </w:rPr>
+        <w:t>In here reside all the functional code to make the application do things.</w:t>
+      </w:r>
+    </w:p>
+    <w:p>
+      <w:pPr>
+        <w:pStyle w:val="ListParagraph"/>
+        <w:numPr>
+          <w:ilvl w:val="0"/>
+          <w:numId w:val="4"/>
+        </w:numPr>
+        <w:rPr>
+          <w:sz w:val="24"/>
+          <w:szCs w:val="24"/>
+        </w:rPr>
+      </w:pPr>
+      <w:r>
+        <w:rPr>
+          <w:sz w:val="24"/>
+          <w:szCs w:val="24"/>
+        </w:rPr>
+        <w:t>It gets and passes information from the frontend.</w:t>
+      </w:r>
+    </w:p>
+    <w:p>
+      <w:pPr>
+        <w:pStyle w:val="ListParagraph"/>
+        <w:numPr>
+          <w:ilvl w:val="0"/>
+          <w:numId w:val="4"/>
+        </w:numPr>
+        <w:rPr>
+          <w:sz w:val="24"/>
+          <w:szCs w:val="24"/>
+        </w:rPr>
+      </w:pPr>
+      <w:r>
+        <w:rPr>
+          <w:sz w:val="24"/>
+          <w:szCs w:val="24"/>
+        </w:rPr>
+        <w:t>It retrieves</w:t>
+      </w:r>
+      <w:r>
+        <w:rPr>
+          <w:sz w:val="24"/>
+          <w:szCs w:val="24"/>
+        </w:rPr>
+        <w:t xml:space="preserve"> information from the database to the </w:t>
+      </w:r>
+      <w:r>
+        <w:rPr>
+          <w:sz w:val="24"/>
+          <w:szCs w:val="24"/>
+        </w:rPr>
+        <w:t>frontend</w:t>
+      </w:r>
+      <w:r>
+        <w:rPr>
+          <w:sz w:val="24"/>
+          <w:szCs w:val="24"/>
+        </w:rPr>
+        <w:t>.</w:t>
+      </w:r>
+    </w:p>
+    <w:p>
+      <w:pPr>
+        <w:pStyle w:val="ListParagraph"/>
+        <w:numPr>
+          <w:ilvl w:val="0"/>
+          <w:numId w:val="2"/>
+        </w:numPr>
+        <w:rPr>
+          <w:b/>
+          <w:bCs/>
+          <w:sz w:val="24"/>
+          <w:szCs w:val="24"/>
+        </w:rPr>
+      </w:pPr>
+      <w:r>
+        <w:rPr>
+          <w:b/>
+          <w:bCs/>
+          <w:sz w:val="24"/>
+          <w:szCs w:val="24"/>
+        </w:rPr>
+        <w:t>Database</w:t>
+      </w:r>
+    </w:p>
+    <w:p>
+      <w:pPr>
+        <w:pStyle w:val="ListParagraph"/>
+        <w:numPr>
+          <w:ilvl w:val="0"/>
+          <w:numId w:val="5"/>
+        </w:numPr>
+        <w:rPr>
+          <w:b/>
+          <w:bCs/>
+          <w:sz w:val="24"/>
+          <w:szCs w:val="24"/>
+        </w:rPr>
+      </w:pPr>
+      <w:r>
+        <w:rPr>
+          <w:sz w:val="24"/>
+          <w:szCs w:val="24"/>
+        </w:rPr>
+        <w:lastRenderedPageBreak/>
+        <w:t>It stores all the information from the retirees.</w:t>
+      </w:r>
+    </w:p>
+    <w:p>
+      <w:pPr>
+        <w:pStyle w:val="ListParagraph"/>
+        <w:numPr>
+          <w:ilvl w:val="0"/>
+          <w:numId w:val="5"/>
+        </w:numPr>
+        <w:rPr>
+          <w:b/>
+          <w:bCs/>
+          <w:sz w:val="24"/>
+          <w:szCs w:val="24"/>
+        </w:rPr>
+      </w:pPr>
+      <w:r>
+        <w:rPr>
+          <w:sz w:val="24"/>
+          <w:szCs w:val="24"/>
+        </w:rPr>
+        <w:t>It passes the information needed to the backend to use.</w:t>
+      </w:r>
+    </w:p>
     <w:p/>
     <w:p>
       <w:pPr>
@@ -3260,8 +3871,472 @@
       </w:rPr>
     </w:lvl>
   </w:abstractNum>
+  <w:abstractNum w:abstractNumId="1" w15:restartNumberingAfterBreak="0">
+    <w:nsid w:val="5CB0215A"/>
+    <w:multiLevelType w:val="hybridMultilevel"/>
+    <w:tmpl w:val="774C0F84"/>
+    <w:lvl w:ilvl="0" w:tplc="04090003">
+      <w:start w:val="1"/>
+      <w:numFmt w:val="bullet"/>
+      <w:lvlText w:val="o"/>
+      <w:lvlJc w:val="left"/>
+      <w:pPr>
+        <w:ind w:left="1440" w:hanging="360"/>
+      </w:pPr>
+      <w:rPr>
+        <w:rFonts w:ascii="Courier New" w:hAnsi="Courier New" w:cs="Courier New" w:hint="default"/>
+      </w:rPr>
+    </w:lvl>
+    <w:lvl w:ilvl="1" w:tplc="04090003" w:tentative="1">
+      <w:start w:val="1"/>
+      <w:numFmt w:val="bullet"/>
+      <w:lvlText w:val="o"/>
+      <w:lvlJc w:val="left"/>
+      <w:pPr>
+        <w:ind w:left="2160" w:hanging="360"/>
+      </w:pPr>
+      <w:rPr>
+        <w:rFonts w:ascii="Courier New" w:hAnsi="Courier New" w:cs="Courier New" w:hint="default"/>
+      </w:rPr>
+    </w:lvl>
+    <w:lvl w:ilvl="2" w:tplc="04090005" w:tentative="1">
+      <w:start w:val="1"/>
+      <w:numFmt w:val="bullet"/>
+      <w:lvlText w:val=""/>
+      <w:lvlJc w:val="left"/>
+      <w:pPr>
+        <w:ind w:left="2880" w:hanging="360"/>
+      </w:pPr>
+      <w:rPr>
+        <w:rFonts w:ascii="Wingdings" w:hAnsi="Wingdings" w:hint="default"/>
+      </w:rPr>
+    </w:lvl>
+    <w:lvl w:ilvl="3" w:tplc="04090001" w:tentative="1">
+      <w:start w:val="1"/>
+      <w:numFmt w:val="bullet"/>
+      <w:lvlText w:val=""/>
+      <w:lvlJc w:val="left"/>
+      <w:pPr>
+        <w:ind w:left="3600" w:hanging="360"/>
+      </w:pPr>
+      <w:rPr>
+        <w:rFonts w:ascii="Symbol" w:hAnsi="Symbol" w:hint="default"/>
+      </w:rPr>
+    </w:lvl>
+    <w:lvl w:ilvl="4" w:tplc="04090003" w:tentative="1">
+      <w:start w:val="1"/>
+      <w:numFmt w:val="bullet"/>
+      <w:lvlText w:val="o"/>
+      <w:lvlJc w:val="left"/>
+      <w:pPr>
+        <w:ind w:left="4320" w:hanging="360"/>
+      </w:pPr>
+      <w:rPr>
+        <w:rFonts w:ascii="Courier New" w:hAnsi="Courier New" w:cs="Courier New" w:hint="default"/>
+      </w:rPr>
+    </w:lvl>
+    <w:lvl w:ilvl="5" w:tplc="04090005" w:tentative="1">
+      <w:start w:val="1"/>
+      <w:numFmt w:val="bullet"/>
+      <w:lvlText w:val=""/>
+      <w:lvlJc w:val="left"/>
+      <w:pPr>
+        <w:ind w:left="5040" w:hanging="360"/>
+      </w:pPr>
+      <w:rPr>
+        <w:rFonts w:ascii="Wingdings" w:hAnsi="Wingdings" w:hint="default"/>
+      </w:rPr>
+    </w:lvl>
+    <w:lvl w:ilvl="6" w:tplc="04090001" w:tentative="1">
+      <w:start w:val="1"/>
+      <w:numFmt w:val="bullet"/>
+      <w:lvlText w:val=""/>
+      <w:lvlJc w:val="left"/>
+      <w:pPr>
+        <w:ind w:left="5760" w:hanging="360"/>
+      </w:pPr>
+      <w:rPr>
+        <w:rFonts w:ascii="Symbol" w:hAnsi="Symbol" w:hint="default"/>
+      </w:rPr>
+    </w:lvl>
+    <w:lvl w:ilvl="7" w:tplc="04090003" w:tentative="1">
+      <w:start w:val="1"/>
+      <w:numFmt w:val="bullet"/>
+      <w:lvlText w:val="o"/>
+      <w:lvlJc w:val="left"/>
+      <w:pPr>
+        <w:ind w:left="6480" w:hanging="360"/>
+      </w:pPr>
+      <w:rPr>
+        <w:rFonts w:ascii="Courier New" w:hAnsi="Courier New" w:cs="Courier New" w:hint="default"/>
+      </w:rPr>
+    </w:lvl>
+    <w:lvl w:ilvl="8" w:tplc="04090005" w:tentative="1">
+      <w:start w:val="1"/>
+      <w:numFmt w:val="bullet"/>
+      <w:lvlText w:val=""/>
+      <w:lvlJc w:val="left"/>
+      <w:pPr>
+        <w:ind w:left="7200" w:hanging="360"/>
+      </w:pPr>
+      <w:rPr>
+        <w:rFonts w:ascii="Wingdings" w:hAnsi="Wingdings" w:hint="default"/>
+      </w:rPr>
+    </w:lvl>
+  </w:abstractNum>
+  <w:abstractNum w:abstractNumId="2" w15:restartNumberingAfterBreak="0">
+    <w:nsid w:val="68A25AB9"/>
+    <w:multiLevelType w:val="hybridMultilevel"/>
+    <w:tmpl w:val="4EDCBE02"/>
+    <w:lvl w:ilvl="0" w:tplc="04090003">
+      <w:start w:val="1"/>
+      <w:numFmt w:val="bullet"/>
+      <w:lvlText w:val="o"/>
+      <w:lvlJc w:val="left"/>
+      <w:pPr>
+        <w:ind w:left="1440" w:hanging="360"/>
+      </w:pPr>
+      <w:rPr>
+        <w:rFonts w:ascii="Courier New" w:hAnsi="Courier New" w:cs="Courier New" w:hint="default"/>
+      </w:rPr>
+    </w:lvl>
+    <w:lvl w:ilvl="1" w:tplc="04090003" w:tentative="1">
+      <w:start w:val="1"/>
+      <w:numFmt w:val="bullet"/>
+      <w:lvlText w:val="o"/>
+      <w:lvlJc w:val="left"/>
+      <w:pPr>
+        <w:ind w:left="2160" w:hanging="360"/>
+      </w:pPr>
+      <w:rPr>
+        <w:rFonts w:ascii="Courier New" w:hAnsi="Courier New" w:cs="Courier New" w:hint="default"/>
+      </w:rPr>
+    </w:lvl>
+    <w:lvl w:ilvl="2" w:tplc="04090005" w:tentative="1">
+      <w:start w:val="1"/>
+      <w:numFmt w:val="bullet"/>
+      <w:lvlText w:val=""/>
+      <w:lvlJc w:val="left"/>
+      <w:pPr>
+        <w:ind w:left="2880" w:hanging="360"/>
+      </w:pPr>
+      <w:rPr>
+        <w:rFonts w:ascii="Wingdings" w:hAnsi="Wingdings" w:hint="default"/>
+      </w:rPr>
+    </w:lvl>
+    <w:lvl w:ilvl="3" w:tplc="04090001" w:tentative="1">
+      <w:start w:val="1"/>
+      <w:numFmt w:val="bullet"/>
+      <w:lvlText w:val=""/>
+      <w:lvlJc w:val="left"/>
+      <w:pPr>
+        <w:ind w:left="3600" w:hanging="360"/>
+      </w:pPr>
+      <w:rPr>
+        <w:rFonts w:ascii="Symbol" w:hAnsi="Symbol" w:hint="default"/>
+      </w:rPr>
+    </w:lvl>
+    <w:lvl w:ilvl="4" w:tplc="04090003" w:tentative="1">
+      <w:start w:val="1"/>
+      <w:numFmt w:val="bullet"/>
+      <w:lvlText w:val="o"/>
+      <w:lvlJc w:val="left"/>
+      <w:pPr>
+        <w:ind w:left="4320" w:hanging="360"/>
+      </w:pPr>
+      <w:rPr>
+        <w:rFonts w:ascii="Courier New" w:hAnsi="Courier New" w:cs="Courier New" w:hint="default"/>
+      </w:rPr>
+    </w:lvl>
+    <w:lvl w:ilvl="5" w:tplc="04090005" w:tentative="1">
+      <w:start w:val="1"/>
+      <w:numFmt w:val="bullet"/>
+      <w:lvlText w:val=""/>
+      <w:lvlJc w:val="left"/>
+      <w:pPr>
+        <w:ind w:left="5040" w:hanging="360"/>
+      </w:pPr>
+      <w:rPr>
+        <w:rFonts w:ascii="Wingdings" w:hAnsi="Wingdings" w:hint="default"/>
+      </w:rPr>
+    </w:lvl>
+    <w:lvl w:ilvl="6" w:tplc="04090001" w:tentative="1">
+      <w:start w:val="1"/>
+      <w:numFmt w:val="bullet"/>
+      <w:lvlText w:val=""/>
+      <w:lvlJc w:val="left"/>
+      <w:pPr>
+        <w:ind w:left="5760" w:hanging="360"/>
+      </w:pPr>
+      <w:rPr>
+        <w:rFonts w:ascii="Symbol" w:hAnsi="Symbol" w:hint="default"/>
+      </w:rPr>
+    </w:lvl>
+    <w:lvl w:ilvl="7" w:tplc="04090003" w:tentative="1">
+      <w:start w:val="1"/>
+      <w:numFmt w:val="bullet"/>
+      <w:lvlText w:val="o"/>
+      <w:lvlJc w:val="left"/>
+      <w:pPr>
+        <w:ind w:left="6480" w:hanging="360"/>
+      </w:pPr>
+      <w:rPr>
+        <w:rFonts w:ascii="Courier New" w:hAnsi="Courier New" w:cs="Courier New" w:hint="default"/>
+      </w:rPr>
+    </w:lvl>
+    <w:lvl w:ilvl="8" w:tplc="04090005" w:tentative="1">
+      <w:start w:val="1"/>
+      <w:numFmt w:val="bullet"/>
+      <w:lvlText w:val=""/>
+      <w:lvlJc w:val="left"/>
+      <w:pPr>
+        <w:ind w:left="7200" w:hanging="360"/>
+      </w:pPr>
+      <w:rPr>
+        <w:rFonts w:ascii="Wingdings" w:hAnsi="Wingdings" w:hint="default"/>
+      </w:rPr>
+    </w:lvl>
+  </w:abstractNum>
+  <w:abstractNum w:abstractNumId="3" w15:restartNumberingAfterBreak="0">
+    <w:nsid w:val="6AE53091"/>
+    <w:multiLevelType w:val="hybridMultilevel"/>
+    <w:tmpl w:val="D794F9AC"/>
+    <w:lvl w:ilvl="0" w:tplc="04090003">
+      <w:start w:val="1"/>
+      <w:numFmt w:val="bullet"/>
+      <w:lvlText w:val="o"/>
+      <w:lvlJc w:val="left"/>
+      <w:pPr>
+        <w:ind w:left="1440" w:hanging="360"/>
+      </w:pPr>
+      <w:rPr>
+        <w:rFonts w:ascii="Courier New" w:hAnsi="Courier New" w:cs="Courier New" w:hint="default"/>
+      </w:rPr>
+    </w:lvl>
+    <w:lvl w:ilvl="1" w:tplc="04090003" w:tentative="1">
+      <w:start w:val="1"/>
+      <w:numFmt w:val="bullet"/>
+      <w:lvlText w:val="o"/>
+      <w:lvlJc w:val="left"/>
+      <w:pPr>
+        <w:ind w:left="2160" w:hanging="360"/>
+      </w:pPr>
+      <w:rPr>
+        <w:rFonts w:ascii="Courier New" w:hAnsi="Courier New" w:cs="Courier New" w:hint="default"/>
+      </w:rPr>
+    </w:lvl>
+    <w:lvl w:ilvl="2" w:tplc="04090005" w:tentative="1">
+      <w:start w:val="1"/>
+      <w:numFmt w:val="bullet"/>
+      <w:lvlText w:val=""/>
+      <w:lvlJc w:val="left"/>
+      <w:pPr>
+        <w:ind w:left="2880" w:hanging="360"/>
+      </w:pPr>
+      <w:rPr>
+        <w:rFonts w:ascii="Wingdings" w:hAnsi="Wingdings" w:hint="default"/>
+      </w:rPr>
+    </w:lvl>
+    <w:lvl w:ilvl="3" w:tplc="04090001" w:tentative="1">
+      <w:start w:val="1"/>
+      <w:numFmt w:val="bullet"/>
+      <w:lvlText w:val=""/>
+      <w:lvlJc w:val="left"/>
+      <w:pPr>
+        <w:ind w:left="3600" w:hanging="360"/>
+      </w:pPr>
+      <w:rPr>
+        <w:rFonts w:ascii="Symbol" w:hAnsi="Symbol" w:hint="default"/>
+      </w:rPr>
+    </w:lvl>
+    <w:lvl w:ilvl="4" w:tplc="04090003" w:tentative="1">
+      <w:start w:val="1"/>
+      <w:numFmt w:val="bullet"/>
+      <w:lvlText w:val="o"/>
+      <w:lvlJc w:val="left"/>
+      <w:pPr>
+        <w:ind w:left="4320" w:hanging="360"/>
+      </w:pPr>
+      <w:rPr>
+        <w:rFonts w:ascii="Courier New" w:hAnsi="Courier New" w:cs="Courier New" w:hint="default"/>
+      </w:rPr>
+    </w:lvl>
+    <w:lvl w:ilvl="5" w:tplc="04090005" w:tentative="1">
+      <w:start w:val="1"/>
+      <w:numFmt w:val="bullet"/>
+      <w:lvlText w:val=""/>
+      <w:lvlJc w:val="left"/>
+      <w:pPr>
+        <w:ind w:left="5040" w:hanging="360"/>
+      </w:pPr>
+      <w:rPr>
+        <w:rFonts w:ascii="Wingdings" w:hAnsi="Wingdings" w:hint="default"/>
+      </w:rPr>
+    </w:lvl>
+    <w:lvl w:ilvl="6" w:tplc="04090001" w:tentative="1">
+      <w:start w:val="1"/>
+      <w:numFmt w:val="bullet"/>
+      <w:lvlText w:val=""/>
+      <w:lvlJc w:val="left"/>
+      <w:pPr>
+        <w:ind w:left="5760" w:hanging="360"/>
+      </w:pPr>
+      <w:rPr>
+        <w:rFonts w:ascii="Symbol" w:hAnsi="Symbol" w:hint="default"/>
+      </w:rPr>
+    </w:lvl>
+    <w:lvl w:ilvl="7" w:tplc="04090003" w:tentative="1">
+      <w:start w:val="1"/>
+      <w:numFmt w:val="bullet"/>
+      <w:lvlText w:val="o"/>
+      <w:lvlJc w:val="left"/>
+      <w:pPr>
+        <w:ind w:left="6480" w:hanging="360"/>
+      </w:pPr>
+      <w:rPr>
+        <w:rFonts w:ascii="Courier New" w:hAnsi="Courier New" w:cs="Courier New" w:hint="default"/>
+      </w:rPr>
+    </w:lvl>
+    <w:lvl w:ilvl="8" w:tplc="04090005" w:tentative="1">
+      <w:start w:val="1"/>
+      <w:numFmt w:val="bullet"/>
+      <w:lvlText w:val=""/>
+      <w:lvlJc w:val="left"/>
+      <w:pPr>
+        <w:ind w:left="7200" w:hanging="360"/>
+      </w:pPr>
+      <w:rPr>
+        <w:rFonts w:ascii="Wingdings" w:hAnsi="Wingdings" w:hint="default"/>
+      </w:rPr>
+    </w:lvl>
+  </w:abstractNum>
+  <w:abstractNum w:abstractNumId="4" w15:restartNumberingAfterBreak="0">
+    <w:nsid w:val="6BD926B5"/>
+    <w:multiLevelType w:val="hybridMultilevel"/>
+    <w:tmpl w:val="4274AE60"/>
+    <w:lvl w:ilvl="0" w:tplc="04090001">
+      <w:start w:val="1"/>
+      <w:numFmt w:val="bullet"/>
+      <w:lvlText w:val=""/>
+      <w:lvlJc w:val="left"/>
+      <w:pPr>
+        <w:ind w:left="720" w:hanging="360"/>
+      </w:pPr>
+      <w:rPr>
+        <w:rFonts w:ascii="Symbol" w:hAnsi="Symbol" w:hint="default"/>
+      </w:rPr>
+    </w:lvl>
+    <w:lvl w:ilvl="1" w:tplc="04090003" w:tentative="1">
+      <w:start w:val="1"/>
+      <w:numFmt w:val="bullet"/>
+      <w:lvlText w:val="o"/>
+      <w:lvlJc w:val="left"/>
+      <w:pPr>
+        <w:ind w:left="1440" w:hanging="360"/>
+      </w:pPr>
+      <w:rPr>
+        <w:rFonts w:ascii="Courier New" w:hAnsi="Courier New" w:cs="Courier New" w:hint="default"/>
+      </w:rPr>
+    </w:lvl>
+    <w:lvl w:ilvl="2" w:tplc="04090005" w:tentative="1">
+      <w:start w:val="1"/>
+      <w:numFmt w:val="bullet"/>
+      <w:lvlText w:val=""/>
+      <w:lvlJc w:val="left"/>
+      <w:pPr>
+        <w:ind w:left="2160" w:hanging="360"/>
+      </w:pPr>
+      <w:rPr>
+        <w:rFonts w:ascii="Wingdings" w:hAnsi="Wingdings" w:hint="default"/>
+      </w:rPr>
+    </w:lvl>
+    <w:lvl w:ilvl="3" w:tplc="04090001" w:tentative="1">
+      <w:start w:val="1"/>
+      <w:numFmt w:val="bullet"/>
+      <w:lvlText w:val=""/>
+      <w:lvlJc w:val="left"/>
+      <w:pPr>
+        <w:ind w:left="2880" w:hanging="360"/>
+      </w:pPr>
+      <w:rPr>
+        <w:rFonts w:ascii="Symbol" w:hAnsi="Symbol" w:hint="default"/>
+      </w:rPr>
+    </w:lvl>
+    <w:lvl w:ilvl="4" w:tplc="04090003" w:tentative="1">
+      <w:start w:val="1"/>
+      <w:numFmt w:val="bullet"/>
+      <w:lvlText w:val="o"/>
+      <w:lvlJc w:val="left"/>
+      <w:pPr>
+        <w:ind w:left="3600" w:hanging="360"/>
+      </w:pPr>
+      <w:rPr>
+        <w:rFonts w:ascii="Courier New" w:hAnsi="Courier New" w:cs="Courier New" w:hint="default"/>
+      </w:rPr>
+    </w:lvl>
+    <w:lvl w:ilvl="5" w:tplc="04090005" w:tentative="1">
+      <w:start w:val="1"/>
+      <w:numFmt w:val="bullet"/>
+      <w:lvlText w:val=""/>
+      <w:lvlJc w:val="left"/>
+      <w:pPr>
+        <w:ind w:left="4320" w:hanging="360"/>
+      </w:pPr>
+      <w:rPr>
+        <w:rFonts w:ascii="Wingdings" w:hAnsi="Wingdings" w:hint="default"/>
+      </w:rPr>
+    </w:lvl>
+    <w:lvl w:ilvl="6" w:tplc="04090001" w:tentative="1">
+      <w:start w:val="1"/>
+      <w:numFmt w:val="bullet"/>
+      <w:lvlText w:val=""/>
+      <w:lvlJc w:val="left"/>
+      <w:pPr>
+        <w:ind w:left="5040" w:hanging="360"/>
+      </w:pPr>
+      <w:rPr>
+        <w:rFonts w:ascii="Symbol" w:hAnsi="Symbol" w:hint="default"/>
+      </w:rPr>
+    </w:lvl>
+    <w:lvl w:ilvl="7" w:tplc="04090003" w:tentative="1">
+      <w:start w:val="1"/>
+      <w:numFmt w:val="bullet"/>
+      <w:lvlText w:val="o"/>
+      <w:lvlJc w:val="left"/>
+      <w:pPr>
+        <w:ind w:left="5760" w:hanging="360"/>
+      </w:pPr>
+      <w:rPr>
+        <w:rFonts w:ascii="Courier New" w:hAnsi="Courier New" w:cs="Courier New" w:hint="default"/>
+      </w:rPr>
+    </w:lvl>
+    <w:lvl w:ilvl="8" w:tplc="04090005" w:tentative="1">
+      <w:start w:val="1"/>
+      <w:numFmt w:val="bullet"/>
+      <w:lvlText w:val=""/>
+      <w:lvlJc w:val="left"/>
+      <w:pPr>
+        <w:ind w:left="6480" w:hanging="360"/>
+      </w:pPr>
+      <w:rPr>
+        <w:rFonts w:ascii="Wingdings" w:hAnsi="Wingdings" w:hint="default"/>
+      </w:rPr>
+    </w:lvl>
+  </w:abstractNum>
   <w:num w:numId="1" w16cid:durableId="1115294454">
     <w:abstractNumId w:val="0"/>
+  </w:num>
+  <w:num w:numId="2" w16cid:durableId="518004139">
+    <w:abstractNumId w:val="4"/>
+  </w:num>
+  <w:num w:numId="3" w16cid:durableId="1043018457">
+    <w:abstractNumId w:val="3"/>
+  </w:num>
+  <w:num w:numId="4" w16cid:durableId="317271602">
+    <w:abstractNumId w:val="2"/>
+  </w:num>
+  <w:num w:numId="5" w16cid:durableId="1531607744">
+    <w:abstractNumId w:val="1"/>
   </w:num>
 </w:numbering>
 </file>

</xml_diff>

<commit_message>
Modify and add some documents
Modify design doc
Modify internship logbook
Modify C3 model
Add test report
</commit_message>
<xml_diff>
--- a/Design Document.docx
+++ b/Design Document.docx
@@ -1681,7 +1681,6 @@
         </w:rPr>
         <w:t xml:space="preserve">1.3 Scope and </w:t>
       </w:r>
-      <w:proofErr w:type="gramStart"/>
       <w:r>
         <w:rPr>
           <w:i/>
@@ -1702,7 +1701,6 @@
         </w:rPr>
         <w:t>’</w:t>
       </w:r>
-      <w:proofErr w:type="gramEnd"/>
       <w:r>
         <w:rPr>
           <w:sz w:val="24"/>
@@ -4116,15 +4114,13 @@
         </w:rPr>
         <w:t xml:space="preserve">"All the functional code responsible for the system’s </w:t>
       </w:r>
-      <w:proofErr w:type="gramStart"/>
-      <w:r>
-        <w:rPr>
-          <w:sz w:val="24"/>
-          <w:szCs w:val="24"/>
-        </w:rPr>
-        <w:t>operations,  resides</w:t>
-      </w:r>
-      <w:proofErr w:type="gramEnd"/>
+      <w:r>
+        <w:rPr>
+          <w:sz w:val="24"/>
+          <w:szCs w:val="24"/>
+        </w:rPr>
+        <w:t>operations, resides</w:t>
+      </w:r>
       <w:r>
         <w:rPr>
           <w:sz w:val="24"/>
@@ -4659,19 +4655,28 @@
     <w:p>
       <w:pPr>
         <w:keepNext/>
-      </w:pPr>
-      <w:r>
         <w:rPr>
           <w:noProof/>
           <w:sz w:val="24"/>
           <w:szCs w:val="24"/>
         </w:rPr>
-        <w:lastRenderedPageBreak/>
+      </w:pPr>
+    </w:p>
+    <w:p>
+      <w:pPr>
+        <w:keepNext/>
+      </w:pPr>
+      <w:r>
+        <w:rPr>
+          <w:noProof/>
+          <w:sz w:val="24"/>
+          <w:szCs w:val="24"/>
+        </w:rPr>
         <w:drawing>
-          <wp:inline distT="0" distB="0" distL="0" distR="0" wp14:anchorId="6745F22A" wp14:editId="039CDDFA">
-            <wp:extent cx="5140037" cy="6670815"/>
-            <wp:effectExtent l="0" t="0" r="3810" b="0"/>
-            <wp:docPr id="1144453206" name="Picture 3" descr="A diagram of a company&#10;&#10;Description automatically generated"/>
+          <wp:inline distT="0" distB="0" distL="0" distR="0" wp14:anchorId="6745F22A" wp14:editId="14039F8F">
+            <wp:extent cx="5656881" cy="7079670"/>
+            <wp:effectExtent l="0" t="0" r="1270" b="6985"/>
+            <wp:docPr id="1144453206" name="Picture 3"/>
             <wp:cNvGraphicFramePr>
               <a:graphicFrameLocks xmlns:a="http://schemas.openxmlformats.org/drawingml/2006/main" noChangeAspect="1"/>
             </wp:cNvGraphicFramePr>
@@ -4679,7 +4684,7 @@
               <a:graphicData uri="http://schemas.openxmlformats.org/drawingml/2006/picture">
                 <pic:pic xmlns:pic="http://schemas.openxmlformats.org/drawingml/2006/picture">
                   <pic:nvPicPr>
-                    <pic:cNvPr id="1144453206" name="Picture 3" descr="A diagram of a company&#10;&#10;Description automatically generated"/>
+                    <pic:cNvPr id="1144453206" name="Picture 3"/>
                     <pic:cNvPicPr/>
                   </pic:nvPicPr>
                   <pic:blipFill rotWithShape="1">
@@ -4690,13 +4695,13 @@
                         </a:ext>
                       </a:extLst>
                     </a:blip>
-                    <a:srcRect l="16205" t="22483" r="36323" b="37649"/>
+                    <a:srcRect l="15326" t="22013" r="35080" b="37825"/>
                     <a:stretch/>
                   </pic:blipFill>
                   <pic:spPr bwMode="auto">
                     <a:xfrm>
                       <a:off x="0" y="0"/>
-                      <a:ext cx="5158478" cy="6694748"/>
+                      <a:ext cx="5688522" cy="7119269"/>
                     </a:xfrm>
                     <a:prstGeom prst="rect">
                       <a:avLst/>
@@ -4841,6 +4846,7 @@
           <w:sz w:val="24"/>
           <w:szCs w:val="24"/>
         </w:rPr>
+        <w:lastRenderedPageBreak/>
         <w:t>Video Call Presentation Layer</w:t>
       </w:r>
       <w:r>
@@ -4952,7 +4958,6 @@
           <w:sz w:val="24"/>
           <w:szCs w:val="24"/>
         </w:rPr>
-        <w:lastRenderedPageBreak/>
         <w:t xml:space="preserve"> </w:t>
       </w:r>
     </w:p>
@@ -4967,9 +4972,9 @@
           <w:szCs w:val="24"/>
         </w:rPr>
         <w:drawing>
-          <wp:inline distT="0" distB="0" distL="0" distR="0" wp14:anchorId="360FBDF6" wp14:editId="4019A9A4">
-            <wp:extent cx="6599329" cy="6525491"/>
-            <wp:effectExtent l="0" t="0" r="0" b="8890"/>
+          <wp:inline distT="0" distB="0" distL="0" distR="0" wp14:anchorId="360FBDF6" wp14:editId="421C67A8">
+            <wp:extent cx="6700494" cy="6625525"/>
+            <wp:effectExtent l="0" t="0" r="5715" b="4445"/>
             <wp:docPr id="2006994193" name="Picture 1" descr="A diagram of a company&#10;&#10;Description automatically generated"/>
             <wp:cNvGraphicFramePr>
               <a:graphicFrameLocks xmlns:a="http://schemas.openxmlformats.org/drawingml/2006/main" noChangeAspect="1"/>
@@ -4995,7 +5000,7 @@
                   <pic:spPr bwMode="auto">
                     <a:xfrm>
                       <a:off x="0" y="0"/>
-                      <a:ext cx="6669194" cy="6594575"/>
+                      <a:ext cx="6780939" cy="6705070"/>
                     </a:xfrm>
                     <a:prstGeom prst="rect">
                       <a:avLst/>
@@ -5051,6 +5056,7 @@
           <w:sz w:val="24"/>
           <w:szCs w:val="24"/>
         </w:rPr>
+        <w:lastRenderedPageBreak/>
         <w:t>This diagram shows structure of the Backend container, which consist of 4 components that do their own task. This separation of task simplifies the understanding of the design and for future additional component.</w:t>
       </w:r>
     </w:p>
@@ -5091,7 +5097,6 @@
           <w:sz w:val="24"/>
           <w:szCs w:val="24"/>
         </w:rPr>
-        <w:lastRenderedPageBreak/>
         <w:t>Contains all the video call functions.</w:t>
       </w:r>
     </w:p>
@@ -5380,23 +5385,7 @@
           <w:sz w:val="24"/>
           <w:szCs w:val="24"/>
         </w:rPr>
-        <w:t xml:space="preserve">This is to plan out how I’m going to test the video call system, what type of strategy I’m going to use for testing, and the reasons for the tests. For these tests, you would need to follow a step-by-step instruction on how to test the system. The summarize version of testing strategies is in the project plan document in section 4.1, ‘Testing </w:t>
-      </w:r>
-      <w:proofErr w:type="gramStart"/>
-      <w:r>
-        <w:rPr>
-          <w:sz w:val="24"/>
-          <w:szCs w:val="24"/>
-        </w:rPr>
-        <w:t>strategies’</w:t>
-      </w:r>
-      <w:proofErr w:type="gramEnd"/>
-      <w:r>
-        <w:rPr>
-          <w:sz w:val="24"/>
-          <w:szCs w:val="24"/>
-        </w:rPr>
-        <w:t xml:space="preserve">. </w:t>
+        <w:t xml:space="preserve">This is to plan out how I’m going to test the video call system, what type of strategy I’m going to use for testing, and the reasons for the tests. For these tests, you would need to follow a step-by-step instruction on how to test the system. The summarize version of testing strategies is in the project plan document in section 4.1, ‘Testing strategies’. </w:t>
       </w:r>
     </w:p>
     <w:p>
@@ -5419,6 +5408,7 @@
           <w:sz w:val="32"/>
           <w:szCs w:val="32"/>
         </w:rPr>
+        <w:lastRenderedPageBreak/>
         <w:t>Test approach</w:t>
       </w:r>
       <w:bookmarkEnd w:id="18"/>
@@ -5430,10 +5420,11 @@
         <w:tblLook w:val="04A0" w:firstRow="1" w:lastRow="0" w:firstColumn="1" w:lastColumn="0" w:noHBand="0" w:noVBand="1"/>
       </w:tblPr>
       <w:tblGrid>
-        <w:gridCol w:w="2349"/>
-        <w:gridCol w:w="2349"/>
-        <w:gridCol w:w="2349"/>
-        <w:gridCol w:w="2349"/>
+        <w:gridCol w:w="1957"/>
+        <w:gridCol w:w="1999"/>
+        <w:gridCol w:w="2104"/>
+        <w:gridCol w:w="1525"/>
+        <w:gridCol w:w="1811"/>
       </w:tblGrid>
       <w:tr>
         <w:trPr>
@@ -5442,56 +5433,109 @@
         <w:tc>
           <w:tcPr>
             <w:cnfStyle w:val="001000000000" w:firstRow="0" w:lastRow="0" w:firstColumn="1" w:lastColumn="0" w:oddVBand="0" w:evenVBand="0" w:oddHBand="0" w:evenHBand="0" w:firstRowFirstColumn="0" w:firstRowLastColumn="0" w:lastRowFirstColumn="0" w:lastRowLastColumn="0"/>
-            <w:tcW w:w="2349" w:type="dxa"/>
+            <w:tcW w:w="1957" w:type="dxa"/>
           </w:tcPr>
           <w:p>
             <w:pPr>
               <w:spacing w:after="160" w:line="300" w:lineRule="auto"/>
+              <w:rPr>
+                <w:sz w:val="24"/>
+                <w:szCs w:val="24"/>
+              </w:rPr>
             </w:pPr>
             <w:r>
+              <w:rPr>
+                <w:sz w:val="24"/>
+                <w:szCs w:val="24"/>
+              </w:rPr>
               <w:t>Test type</w:t>
             </w:r>
           </w:p>
         </w:tc>
         <w:tc>
           <w:tcPr>
-            <w:tcW w:w="2349" w:type="dxa"/>
+            <w:tcW w:w="1999" w:type="dxa"/>
           </w:tcPr>
           <w:p>
             <w:pPr>
               <w:spacing w:after="160" w:line="300" w:lineRule="auto"/>
               <w:cnfStyle w:val="100000000000" w:firstRow="1" w:lastRow="0" w:firstColumn="0" w:lastColumn="0" w:oddVBand="0" w:evenVBand="0" w:oddHBand="0" w:evenHBand="0" w:firstRowFirstColumn="0" w:firstRowLastColumn="0" w:lastRowFirstColumn="0" w:lastRowLastColumn="0"/>
+              <w:rPr>
+                <w:sz w:val="24"/>
+                <w:szCs w:val="24"/>
+              </w:rPr>
             </w:pPr>
             <w:r>
+              <w:rPr>
+                <w:sz w:val="24"/>
+                <w:szCs w:val="24"/>
+              </w:rPr>
               <w:t>Explanation</w:t>
             </w:r>
           </w:p>
         </w:tc>
         <w:tc>
           <w:tcPr>
-            <w:tcW w:w="2349" w:type="dxa"/>
+            <w:tcW w:w="2104" w:type="dxa"/>
           </w:tcPr>
           <w:p>
             <w:pPr>
               <w:spacing w:after="160" w:line="300" w:lineRule="auto"/>
               <w:cnfStyle w:val="100000000000" w:firstRow="1" w:lastRow="0" w:firstColumn="0" w:lastColumn="0" w:oddVBand="0" w:evenVBand="0" w:oddHBand="0" w:evenHBand="0" w:firstRowFirstColumn="0" w:firstRowLastColumn="0" w:lastRowFirstColumn="0" w:lastRowLastColumn="0"/>
+              <w:rPr>
+                <w:sz w:val="24"/>
+                <w:szCs w:val="24"/>
+              </w:rPr>
             </w:pPr>
             <w:r>
+              <w:rPr>
+                <w:sz w:val="24"/>
+                <w:szCs w:val="24"/>
+              </w:rPr>
               <w:t>When should you start</w:t>
             </w:r>
           </w:p>
         </w:tc>
         <w:tc>
           <w:tcPr>
-            <w:tcW w:w="2349" w:type="dxa"/>
+            <w:tcW w:w="1525" w:type="dxa"/>
+          </w:tcPr>
+          <w:p>
+            <w:pPr>
+              <w:cnfStyle w:val="100000000000" w:firstRow="1" w:lastRow="0" w:firstColumn="0" w:lastColumn="0" w:oddVBand="0" w:evenVBand="0" w:oddHBand="0" w:evenHBand="0" w:firstRowFirstColumn="0" w:firstRowLastColumn="0" w:lastRowFirstColumn="0" w:lastRowLastColumn="0"/>
+              <w:rPr>
+                <w:sz w:val="24"/>
+                <w:szCs w:val="24"/>
+              </w:rPr>
+            </w:pPr>
+            <w:r>
+              <w:rPr>
+                <w:sz w:val="24"/>
+                <w:szCs w:val="24"/>
+              </w:rPr>
+              <w:t>Test written by</w:t>
+            </w:r>
+          </w:p>
+        </w:tc>
+        <w:tc>
+          <w:tcPr>
+            <w:tcW w:w="1811" w:type="dxa"/>
           </w:tcPr>
           <w:p>
             <w:pPr>
               <w:spacing w:after="160" w:line="300" w:lineRule="auto"/>
               <w:cnfStyle w:val="100000000000" w:firstRow="1" w:lastRow="0" w:firstColumn="0" w:lastColumn="0" w:oddVBand="0" w:evenVBand="0" w:oddHBand="0" w:evenHBand="0" w:firstRowFirstColumn="0" w:firstRowLastColumn="0" w:lastRowFirstColumn="0" w:lastRowLastColumn="0"/>
+              <w:rPr>
+                <w:sz w:val="24"/>
+                <w:szCs w:val="24"/>
+              </w:rPr>
             </w:pPr>
             <w:r>
-              <w:t>By whom?</w:t>
+              <w:rPr>
+                <w:sz w:val="24"/>
+                <w:szCs w:val="24"/>
+              </w:rPr>
+              <w:t>Tested by</w:t>
             </w:r>
           </w:p>
         </w:tc>
@@ -5500,66 +5544,165 @@
         <w:tc>
           <w:tcPr>
             <w:cnfStyle w:val="001000000000" w:firstRow="0" w:lastRow="0" w:firstColumn="1" w:lastColumn="0" w:oddVBand="0" w:evenVBand="0" w:oddHBand="0" w:evenHBand="0" w:firstRowFirstColumn="0" w:firstRowLastColumn="0" w:lastRowFirstColumn="0" w:lastRowLastColumn="0"/>
-            <w:tcW w:w="2349" w:type="dxa"/>
+            <w:tcW w:w="1957" w:type="dxa"/>
           </w:tcPr>
           <w:p>
             <w:pPr>
               <w:spacing w:after="160" w:line="300" w:lineRule="auto"/>
+              <w:rPr>
+                <w:sz w:val="24"/>
+                <w:szCs w:val="24"/>
+              </w:rPr>
             </w:pPr>
             <w:r>
+              <w:rPr>
+                <w:sz w:val="24"/>
+                <w:szCs w:val="24"/>
+              </w:rPr>
               <w:t>Unit test</w:t>
             </w:r>
           </w:p>
         </w:tc>
         <w:tc>
           <w:tcPr>
-            <w:tcW w:w="2349" w:type="dxa"/>
+            <w:tcW w:w="1999" w:type="dxa"/>
           </w:tcPr>
           <w:p>
             <w:pPr>
               <w:spacing w:after="160" w:line="300" w:lineRule="auto"/>
               <w:cnfStyle w:val="000000000000" w:firstRow="0" w:lastRow="0" w:firstColumn="0" w:lastColumn="0" w:oddVBand="0" w:evenVBand="0" w:oddHBand="0" w:evenHBand="0" w:firstRowFirstColumn="0" w:firstRowLastColumn="0" w:lastRowFirstColumn="0" w:lastRowLastColumn="0"/>
+              <w:rPr>
+                <w:sz w:val="24"/>
+                <w:szCs w:val="24"/>
+              </w:rPr>
             </w:pPr>
             <w:r>
-              <w:t xml:space="preserve">To test the functionality of the system and ensure that everything is working as expected, </w:t>
-            </w:r>
-            <w:r>
-              <w:lastRenderedPageBreak/>
-              <w:t>even after new line of code are added. In order to prevent any code error.</w:t>
+              <w:rPr>
+                <w:sz w:val="24"/>
+                <w:szCs w:val="24"/>
+              </w:rPr>
+              <w:t>This is t</w:t>
+            </w:r>
+            <w:r>
+              <w:rPr>
+                <w:sz w:val="24"/>
+                <w:szCs w:val="24"/>
+              </w:rPr>
+              <w:t>o test the functionality of the system and ensure that everything is working as expected, even after new line of code are added. In order to prevent any code error.</w:t>
             </w:r>
           </w:p>
         </w:tc>
         <w:tc>
           <w:tcPr>
-            <w:tcW w:w="2349" w:type="dxa"/>
+            <w:tcW w:w="2104" w:type="dxa"/>
           </w:tcPr>
           <w:p>
             <w:pPr>
               <w:spacing w:after="160" w:line="300" w:lineRule="auto"/>
               <w:cnfStyle w:val="000000000000" w:firstRow="0" w:lastRow="0" w:firstColumn="0" w:lastColumn="0" w:oddVBand="0" w:evenVBand="0" w:oddHBand="0" w:evenHBand="0" w:firstRowFirstColumn="0" w:firstRowLastColumn="0" w:lastRowFirstColumn="0" w:lastRowLastColumn="0"/>
+              <w:rPr>
+                <w:sz w:val="24"/>
+                <w:szCs w:val="24"/>
+              </w:rPr>
             </w:pPr>
             <w:r>
-              <w:lastRenderedPageBreak/>
-              <w:t xml:space="preserve">This should start at the initial documentation phase. To get a clear idea of the possible </w:t>
-            </w:r>
-            <w:r>
-              <w:lastRenderedPageBreak/>
-              <w:t>problem that may occur to the application.</w:t>
+              <w:rPr>
+                <w:sz w:val="24"/>
+                <w:szCs w:val="24"/>
+              </w:rPr>
+              <w:t>Th</w:t>
+            </w:r>
+            <w:r>
+              <w:rPr>
+                <w:sz w:val="24"/>
+                <w:szCs w:val="24"/>
+              </w:rPr>
+              <w:t>is</w:t>
+            </w:r>
+            <w:r>
+              <w:rPr>
+                <w:sz w:val="24"/>
+                <w:szCs w:val="24"/>
+              </w:rPr>
+              <w:t xml:space="preserve"> should</w:t>
+            </w:r>
+            <w:r>
+              <w:rPr>
+                <w:sz w:val="24"/>
+                <w:szCs w:val="24"/>
+              </w:rPr>
+              <w:t xml:space="preserve"> be written at the</w:t>
+            </w:r>
+            <w:r>
+              <w:rPr>
+                <w:sz w:val="24"/>
+                <w:szCs w:val="24"/>
+              </w:rPr>
+              <w:t xml:space="preserve"> start </w:t>
+            </w:r>
+            <w:r>
+              <w:rPr>
+                <w:sz w:val="24"/>
+                <w:szCs w:val="24"/>
+              </w:rPr>
+              <w:t>of</w:t>
+            </w:r>
+            <w:r>
+              <w:rPr>
+                <w:sz w:val="24"/>
+                <w:szCs w:val="24"/>
+              </w:rPr>
+              <w:t xml:space="preserve"> the initial documentation phase. To get a clear idea of the possible problem that may occur to the application.</w:t>
+            </w:r>
+            <w:r>
+              <w:rPr>
+                <w:sz w:val="24"/>
+                <w:szCs w:val="24"/>
+              </w:rPr>
+              <w:t xml:space="preserve"> After that, it can be written whenever and it can be tested at the end of each sprint.</w:t>
             </w:r>
           </w:p>
         </w:tc>
         <w:tc>
           <w:tcPr>
-            <w:tcW w:w="2349" w:type="dxa"/>
+            <w:tcW w:w="1525" w:type="dxa"/>
+          </w:tcPr>
+          <w:p>
+            <w:pPr>
+              <w:cnfStyle w:val="000000000000" w:firstRow="0" w:lastRow="0" w:firstColumn="0" w:lastColumn="0" w:oddVBand="0" w:evenVBand="0" w:oddHBand="0" w:evenHBand="0" w:firstRowFirstColumn="0" w:firstRowLastColumn="0" w:lastRowFirstColumn="0" w:lastRowLastColumn="0"/>
+              <w:rPr>
+                <w:sz w:val="24"/>
+                <w:szCs w:val="24"/>
+              </w:rPr>
+            </w:pPr>
+            <w:r>
+              <w:rPr>
+                <w:sz w:val="24"/>
+                <w:szCs w:val="24"/>
+              </w:rPr>
+              <w:t>Tony</w:t>
+            </w:r>
+          </w:p>
+        </w:tc>
+        <w:tc>
+          <w:tcPr>
+            <w:tcW w:w="1811" w:type="dxa"/>
           </w:tcPr>
           <w:p>
             <w:pPr>
               <w:spacing w:after="160" w:line="300" w:lineRule="auto"/>
               <w:cnfStyle w:val="000000000000" w:firstRow="0" w:lastRow="0" w:firstColumn="0" w:lastColumn="0" w:oddVBand="0" w:evenVBand="0" w:oddHBand="0" w:evenHBand="0" w:firstRowFirstColumn="0" w:firstRowLastColumn="0" w:lastRowFirstColumn="0" w:lastRowLastColumn="0"/>
+              <w:rPr>
+                <w:sz w:val="24"/>
+                <w:szCs w:val="24"/>
+              </w:rPr>
             </w:pPr>
             <w:r>
-              <w:lastRenderedPageBreak/>
-              <w:t>By Tony</w:t>
+              <w:rPr>
+                <w:sz w:val="24"/>
+                <w:szCs w:val="24"/>
+              </w:rPr>
+              <w:t>Tony</w:t>
             </w:r>
           </w:p>
         </w:tc>
@@ -5568,56 +5711,144 @@
         <w:tc>
           <w:tcPr>
             <w:cnfStyle w:val="001000000000" w:firstRow="0" w:lastRow="0" w:firstColumn="1" w:lastColumn="0" w:oddVBand="0" w:evenVBand="0" w:oddHBand="0" w:evenHBand="0" w:firstRowFirstColumn="0" w:firstRowLastColumn="0" w:lastRowFirstColumn="0" w:lastRowLastColumn="0"/>
-            <w:tcW w:w="2349" w:type="dxa"/>
+            <w:tcW w:w="1957" w:type="dxa"/>
           </w:tcPr>
           <w:p>
             <w:pPr>
               <w:spacing w:after="160" w:line="300" w:lineRule="auto"/>
+              <w:rPr>
+                <w:sz w:val="24"/>
+                <w:szCs w:val="24"/>
+              </w:rPr>
             </w:pPr>
             <w:r>
+              <w:rPr>
+                <w:sz w:val="24"/>
+                <w:szCs w:val="24"/>
+              </w:rPr>
               <w:t>User acceptance test</w:t>
             </w:r>
           </w:p>
         </w:tc>
         <w:tc>
           <w:tcPr>
-            <w:tcW w:w="2349" w:type="dxa"/>
+            <w:tcW w:w="1999" w:type="dxa"/>
           </w:tcPr>
           <w:p>
             <w:pPr>
               <w:spacing w:after="160" w:line="300" w:lineRule="auto"/>
               <w:cnfStyle w:val="000000000000" w:firstRow="0" w:lastRow="0" w:firstColumn="0" w:lastColumn="0" w:oddVBand="0" w:evenVBand="0" w:oddHBand="0" w:evenHBand="0" w:firstRowFirstColumn="0" w:firstRowLastColumn="0" w:lastRowFirstColumn="0" w:lastRowLastColumn="0"/>
+              <w:rPr>
+                <w:sz w:val="24"/>
+                <w:szCs w:val="24"/>
+              </w:rPr>
             </w:pPr>
             <w:r>
+              <w:rPr>
+                <w:sz w:val="24"/>
+                <w:szCs w:val="24"/>
+              </w:rPr>
               <w:t>To test the expected user outcomes and prevent any unexpected results to show on the system.</w:t>
             </w:r>
           </w:p>
         </w:tc>
         <w:tc>
           <w:tcPr>
-            <w:tcW w:w="2349" w:type="dxa"/>
+            <w:tcW w:w="2104" w:type="dxa"/>
           </w:tcPr>
           <w:p>
             <w:pPr>
               <w:spacing w:after="160" w:line="300" w:lineRule="auto"/>
               <w:cnfStyle w:val="000000000000" w:firstRow="0" w:lastRow="0" w:firstColumn="0" w:lastColumn="0" w:oddVBand="0" w:evenVBand="0" w:oddHBand="0" w:evenHBand="0" w:firstRowFirstColumn="0" w:firstRowLastColumn="0" w:lastRowFirstColumn="0" w:lastRowLastColumn="0"/>
+              <w:rPr>
+                <w:sz w:val="24"/>
+                <w:szCs w:val="24"/>
+              </w:rPr>
             </w:pPr>
             <w:r>
-              <w:t>At the final phase of testing everything</w:t>
+              <w:rPr>
+                <w:sz w:val="24"/>
+                <w:szCs w:val="24"/>
+              </w:rPr>
+              <w:t xml:space="preserve">The test cases </w:t>
+            </w:r>
+            <w:r>
+              <w:rPr>
+                <w:sz w:val="24"/>
+                <w:szCs w:val="24"/>
+              </w:rPr>
+              <w:t>need to</w:t>
+            </w:r>
+            <w:r>
+              <w:rPr>
+                <w:sz w:val="24"/>
+                <w:szCs w:val="24"/>
+              </w:rPr>
+              <w:t xml:space="preserve"> be written before testing. </w:t>
+            </w:r>
+            <w:r>
+              <w:rPr>
+                <w:sz w:val="24"/>
+                <w:szCs w:val="24"/>
+              </w:rPr>
+              <w:t xml:space="preserve">After each function is finished on the user interface, we conduct </w:t>
+            </w:r>
+            <w:r>
+              <w:rPr>
+                <w:sz w:val="24"/>
+                <w:szCs w:val="24"/>
+              </w:rPr>
+              <w:t>the test</w:t>
+            </w:r>
+            <w:r>
+              <w:rPr>
+                <w:sz w:val="24"/>
+                <w:szCs w:val="24"/>
+              </w:rPr>
+              <w:t xml:space="preserve"> at the end of each sprint.</w:t>
             </w:r>
           </w:p>
         </w:tc>
         <w:tc>
           <w:tcPr>
-            <w:tcW w:w="2349" w:type="dxa"/>
+            <w:tcW w:w="1525" w:type="dxa"/>
+          </w:tcPr>
+          <w:p>
+            <w:pPr>
+              <w:cnfStyle w:val="000000000000" w:firstRow="0" w:lastRow="0" w:firstColumn="0" w:lastColumn="0" w:oddVBand="0" w:evenVBand="0" w:oddHBand="0" w:evenHBand="0" w:firstRowFirstColumn="0" w:firstRowLastColumn="0" w:lastRowFirstColumn="0" w:lastRowLastColumn="0"/>
+              <w:rPr>
+                <w:sz w:val="24"/>
+                <w:szCs w:val="24"/>
+              </w:rPr>
+            </w:pPr>
+            <w:r>
+              <w:rPr>
+                <w:sz w:val="24"/>
+                <w:szCs w:val="24"/>
+              </w:rPr>
+              <w:t>Tony</w:t>
+            </w:r>
+          </w:p>
+        </w:tc>
+        <w:tc>
+          <w:tcPr>
+            <w:tcW w:w="1811" w:type="dxa"/>
           </w:tcPr>
           <w:p>
             <w:pPr>
               <w:spacing w:after="160" w:line="300" w:lineRule="auto"/>
               <w:cnfStyle w:val="000000000000" w:firstRow="0" w:lastRow="0" w:firstColumn="0" w:lastColumn="0" w:oddVBand="0" w:evenVBand="0" w:oddHBand="0" w:evenHBand="0" w:firstRowFirstColumn="0" w:firstRowLastColumn="0" w:lastRowFirstColumn="0" w:lastRowLastColumn="0"/>
+              <w:rPr>
+                <w:sz w:val="24"/>
+                <w:szCs w:val="24"/>
+              </w:rPr>
             </w:pPr>
             <w:r>
-              <w:t>By Tony</w:t>
+              <w:rPr>
+                <w:sz w:val="24"/>
+                <w:szCs w:val="24"/>
+              </w:rPr>
+              <w:t>Tony</w:t>
             </w:r>
           </w:p>
         </w:tc>
@@ -5664,631 +5895,1236 @@
           <w:sz w:val="24"/>
           <w:szCs w:val="24"/>
         </w:rPr>
-        <w:t xml:space="preserve">In here we will be defining all the unit test that needs to be written and tested on the system. </w:t>
-      </w:r>
-    </w:p>
-    <w:p>
-      <w:pPr>
-        <w:rPr>
-          <w:sz w:val="24"/>
-          <w:szCs w:val="24"/>
-        </w:rPr>
-      </w:pPr>
-    </w:p>
-    <w:p>
-      <w:pPr>
-        <w:rPr>
-          <w:b/>
-          <w:bCs/>
-          <w:sz w:val="24"/>
-          <w:szCs w:val="24"/>
-          <w:u w:val="single"/>
-        </w:rPr>
-      </w:pPr>
-      <w:r>
-        <w:rPr>
-          <w:b/>
-          <w:bCs/>
-          <w:sz w:val="24"/>
-          <w:szCs w:val="24"/>
-          <w:u w:val="single"/>
-        </w:rPr>
-        <w:t>Method for getting phone number</w:t>
-      </w:r>
-    </w:p>
-    <w:p>
-      <w:pPr>
-        <w:rPr>
-          <w:sz w:val="24"/>
-          <w:szCs w:val="24"/>
-        </w:rPr>
-      </w:pPr>
-      <w:proofErr w:type="spellStart"/>
-      <w:proofErr w:type="gramStart"/>
-      <w:r>
-        <w:rPr>
-          <w:sz w:val="24"/>
-          <w:szCs w:val="24"/>
-        </w:rPr>
-        <w:t>ShouldBeAbleToGetPersoonPhoneNumber</w:t>
-      </w:r>
-      <w:proofErr w:type="spellEnd"/>
-      <w:r>
-        <w:rPr>
-          <w:sz w:val="24"/>
-          <w:szCs w:val="24"/>
-        </w:rPr>
-        <w:t>(</w:t>
-      </w:r>
-      <w:proofErr w:type="gramEnd"/>
-      <w:r>
-        <w:rPr>
-          <w:sz w:val="24"/>
-          <w:szCs w:val="24"/>
-        </w:rPr>
-        <w:t>)</w:t>
-      </w:r>
-    </w:p>
-    <w:p>
-      <w:pPr>
-        <w:rPr>
-          <w:sz w:val="24"/>
-          <w:szCs w:val="24"/>
-        </w:rPr>
-      </w:pPr>
-      <w:proofErr w:type="spellStart"/>
-      <w:proofErr w:type="gramStart"/>
-      <w:r>
-        <w:rPr>
-          <w:sz w:val="24"/>
-          <w:szCs w:val="24"/>
-        </w:rPr>
-        <w:t>ShouldGiveAnExceptionWhenThereAreNotAnyPhoneNumber</w:t>
-      </w:r>
-      <w:proofErr w:type="spellEnd"/>
-      <w:r>
-        <w:rPr>
-          <w:sz w:val="24"/>
-          <w:szCs w:val="24"/>
-        </w:rPr>
-        <w:t>(</w:t>
-      </w:r>
-      <w:proofErr w:type="gramEnd"/>
-      <w:r>
-        <w:rPr>
-          <w:sz w:val="24"/>
-          <w:szCs w:val="24"/>
-        </w:rPr>
-        <w:t>)</w:t>
-      </w:r>
-    </w:p>
-    <w:p>
-      <w:pPr>
-        <w:rPr>
-          <w:sz w:val="24"/>
-          <w:szCs w:val="24"/>
-        </w:rPr>
-      </w:pPr>
-    </w:p>
-    <w:p>
-      <w:pPr>
-        <w:rPr>
-          <w:b/>
-          <w:bCs/>
-          <w:sz w:val="24"/>
-          <w:szCs w:val="24"/>
-          <w:u w:val="single"/>
-        </w:rPr>
-      </w:pPr>
-      <w:r>
-        <w:rPr>
-          <w:b/>
-          <w:bCs/>
-          <w:sz w:val="24"/>
-          <w:szCs w:val="24"/>
-          <w:u w:val="single"/>
-        </w:rPr>
-        <w:t>Method for calling the video call</w:t>
-      </w:r>
-    </w:p>
-    <w:p>
-      <w:pPr>
-        <w:rPr>
-          <w:sz w:val="24"/>
-          <w:szCs w:val="24"/>
-        </w:rPr>
-      </w:pPr>
-      <w:proofErr w:type="spellStart"/>
-      <w:proofErr w:type="gramStart"/>
-      <w:r>
-        <w:rPr>
-          <w:sz w:val="24"/>
-          <w:szCs w:val="24"/>
-        </w:rPr>
-        <w:t>ShouldInitializeVideoCall</w:t>
-      </w:r>
-      <w:proofErr w:type="spellEnd"/>
-      <w:r>
-        <w:rPr>
-          <w:sz w:val="24"/>
-          <w:szCs w:val="24"/>
-        </w:rPr>
-        <w:t>(</w:t>
-      </w:r>
-      <w:proofErr w:type="gramEnd"/>
-      <w:r>
-        <w:rPr>
-          <w:sz w:val="24"/>
-          <w:szCs w:val="24"/>
-        </w:rPr>
-        <w:t>)</w:t>
-      </w:r>
-    </w:p>
-    <w:p>
-      <w:pPr>
-        <w:rPr>
-          <w:b/>
-          <w:bCs/>
-          <w:sz w:val="24"/>
-          <w:szCs w:val="24"/>
-          <w:u w:val="single"/>
-        </w:rPr>
-      </w:pPr>
-    </w:p>
-    <w:p>
-      <w:pPr>
-        <w:rPr>
-          <w:b/>
-          <w:bCs/>
-          <w:sz w:val="24"/>
-          <w:szCs w:val="24"/>
-          <w:u w:val="single"/>
-        </w:rPr>
-      </w:pPr>
-      <w:r>
-        <w:rPr>
-          <w:b/>
-          <w:bCs/>
-          <w:sz w:val="24"/>
-          <w:szCs w:val="24"/>
-          <w:u w:val="single"/>
-        </w:rPr>
-        <w:t>Method for ending video call</w:t>
-      </w:r>
-    </w:p>
-    <w:p>
-      <w:pPr>
-        <w:rPr>
-          <w:sz w:val="24"/>
-          <w:szCs w:val="24"/>
-        </w:rPr>
-      </w:pPr>
-      <w:proofErr w:type="spellStart"/>
-      <w:proofErr w:type="gramStart"/>
-      <w:r>
-        <w:rPr>
-          <w:sz w:val="24"/>
-          <w:szCs w:val="24"/>
-        </w:rPr>
-        <w:t>ShouldEndVideoCall</w:t>
-      </w:r>
-      <w:proofErr w:type="spellEnd"/>
-      <w:r>
-        <w:rPr>
-          <w:sz w:val="24"/>
-          <w:szCs w:val="24"/>
-        </w:rPr>
-        <w:t>(</w:t>
-      </w:r>
-      <w:proofErr w:type="gramEnd"/>
-      <w:r>
-        <w:rPr>
-          <w:sz w:val="24"/>
-          <w:szCs w:val="24"/>
-        </w:rPr>
-        <w:t>)</w:t>
-      </w:r>
-    </w:p>
-    <w:p>
-      <w:pPr>
-        <w:rPr>
-          <w:sz w:val="24"/>
-          <w:szCs w:val="24"/>
-        </w:rPr>
-      </w:pPr>
-    </w:p>
-    <w:p>
-      <w:pPr>
-        <w:rPr>
-          <w:b/>
-          <w:bCs/>
-          <w:sz w:val="24"/>
-          <w:szCs w:val="24"/>
-          <w:u w:val="single"/>
-        </w:rPr>
-      </w:pPr>
-      <w:r>
-        <w:rPr>
-          <w:b/>
-          <w:bCs/>
-          <w:sz w:val="24"/>
-          <w:szCs w:val="24"/>
-          <w:u w:val="single"/>
-        </w:rPr>
-        <w:t>Method for getting email</w:t>
-      </w:r>
-    </w:p>
-    <w:p>
-      <w:pPr>
-        <w:rPr>
-          <w:sz w:val="24"/>
-          <w:szCs w:val="24"/>
-        </w:rPr>
-      </w:pPr>
-      <w:proofErr w:type="spellStart"/>
-      <w:proofErr w:type="gramStart"/>
-      <w:r>
-        <w:rPr>
-          <w:sz w:val="24"/>
-          <w:szCs w:val="24"/>
-        </w:rPr>
-        <w:t>ShouldBeAbleToGetPersoonEmail</w:t>
-      </w:r>
-      <w:proofErr w:type="spellEnd"/>
-      <w:r>
-        <w:rPr>
-          <w:sz w:val="24"/>
-          <w:szCs w:val="24"/>
-        </w:rPr>
-        <w:t>(</w:t>
-      </w:r>
-      <w:proofErr w:type="gramEnd"/>
-      <w:r>
-        <w:rPr>
-          <w:sz w:val="24"/>
-          <w:szCs w:val="24"/>
-        </w:rPr>
-        <w:t>)</w:t>
-      </w:r>
-    </w:p>
-    <w:p>
-      <w:pPr>
-        <w:rPr>
-          <w:sz w:val="24"/>
-          <w:szCs w:val="24"/>
-        </w:rPr>
-      </w:pPr>
-      <w:proofErr w:type="spellStart"/>
-      <w:proofErr w:type="gramStart"/>
-      <w:r>
-        <w:rPr>
-          <w:sz w:val="24"/>
-          <w:szCs w:val="24"/>
-        </w:rPr>
-        <w:t>ShouldGiveAnExceptionWhenThereIsNotAnyEmail</w:t>
-      </w:r>
-      <w:proofErr w:type="spellEnd"/>
-      <w:r>
-        <w:rPr>
-          <w:sz w:val="24"/>
-          <w:szCs w:val="24"/>
-        </w:rPr>
-        <w:t>(</w:t>
-      </w:r>
-      <w:proofErr w:type="gramEnd"/>
-      <w:r>
-        <w:rPr>
-          <w:sz w:val="24"/>
-          <w:szCs w:val="24"/>
-        </w:rPr>
-        <w:t>)</w:t>
-      </w:r>
-    </w:p>
-    <w:p>
-      <w:pPr>
-        <w:rPr>
-          <w:sz w:val="24"/>
-          <w:szCs w:val="24"/>
-        </w:rPr>
-      </w:pPr>
-    </w:p>
-    <w:p>
-      <w:pPr>
-        <w:rPr>
-          <w:b/>
-          <w:bCs/>
-          <w:sz w:val="24"/>
-          <w:szCs w:val="24"/>
-          <w:u w:val="single"/>
-        </w:rPr>
-      </w:pPr>
-      <w:r>
-        <w:rPr>
-          <w:b/>
-          <w:bCs/>
-          <w:sz w:val="24"/>
-          <w:szCs w:val="24"/>
-          <w:u w:val="single"/>
-        </w:rPr>
-        <w:t>Method for adding date and time of the log</w:t>
-      </w:r>
-    </w:p>
-    <w:p>
-      <w:pPr>
-        <w:rPr>
-          <w:sz w:val="24"/>
-          <w:szCs w:val="24"/>
-        </w:rPr>
-      </w:pPr>
-      <w:proofErr w:type="spellStart"/>
-      <w:proofErr w:type="gramStart"/>
-      <w:r>
-        <w:rPr>
-          <w:sz w:val="24"/>
-          <w:szCs w:val="24"/>
-        </w:rPr>
-        <w:lastRenderedPageBreak/>
-        <w:t>ShouldBeAbleToAddDateAndTimeOfLog</w:t>
-      </w:r>
-      <w:proofErr w:type="spellEnd"/>
-      <w:r>
-        <w:rPr>
-          <w:sz w:val="24"/>
-          <w:szCs w:val="24"/>
-        </w:rPr>
-        <w:t>(</w:t>
-      </w:r>
-      <w:proofErr w:type="gramEnd"/>
-      <w:r>
-        <w:rPr>
-          <w:sz w:val="24"/>
-          <w:szCs w:val="24"/>
-        </w:rPr>
-        <w:t>)</w:t>
-      </w:r>
-    </w:p>
-    <w:p>
-      <w:pPr>
-        <w:rPr>
-          <w:sz w:val="24"/>
-          <w:szCs w:val="24"/>
-        </w:rPr>
-      </w:pPr>
-    </w:p>
-    <w:p>
-      <w:pPr>
-        <w:rPr>
-          <w:b/>
-          <w:bCs/>
-          <w:sz w:val="24"/>
-          <w:szCs w:val="24"/>
-          <w:u w:val="single"/>
-        </w:rPr>
-      </w:pPr>
-      <w:r>
-        <w:rPr>
-          <w:b/>
-          <w:bCs/>
-          <w:sz w:val="24"/>
-          <w:szCs w:val="24"/>
-          <w:u w:val="single"/>
-        </w:rPr>
-        <w:t>Method for getting the date and time from the video call</w:t>
-      </w:r>
-    </w:p>
-    <w:p>
-      <w:pPr>
-        <w:rPr>
-          <w:sz w:val="24"/>
-          <w:szCs w:val="24"/>
-        </w:rPr>
-      </w:pPr>
-      <w:proofErr w:type="spellStart"/>
-      <w:proofErr w:type="gramStart"/>
-      <w:r>
-        <w:rPr>
-          <w:sz w:val="24"/>
-          <w:szCs w:val="24"/>
-        </w:rPr>
-        <w:t>ShouldBeAbleToGetTheDateAndTimeOfVideoCall</w:t>
-      </w:r>
-      <w:proofErr w:type="spellEnd"/>
-      <w:r>
-        <w:rPr>
-          <w:sz w:val="24"/>
-          <w:szCs w:val="24"/>
-        </w:rPr>
-        <w:t>(</w:t>
-      </w:r>
-      <w:proofErr w:type="gramEnd"/>
-      <w:r>
-        <w:rPr>
-          <w:sz w:val="24"/>
-          <w:szCs w:val="24"/>
-        </w:rPr>
-        <w:t>)</w:t>
-      </w:r>
-    </w:p>
-    <w:p>
-      <w:pPr>
-        <w:rPr>
-          <w:sz w:val="24"/>
-          <w:szCs w:val="24"/>
-        </w:rPr>
-      </w:pPr>
-    </w:p>
-    <w:p>
-      <w:pPr>
-        <w:rPr>
-          <w:b/>
-          <w:bCs/>
-          <w:sz w:val="24"/>
-          <w:szCs w:val="24"/>
-          <w:u w:val="single"/>
-        </w:rPr>
-      </w:pPr>
-      <w:r>
-        <w:rPr>
-          <w:b/>
-          <w:bCs/>
-          <w:sz w:val="24"/>
-          <w:szCs w:val="24"/>
-          <w:u w:val="single"/>
-        </w:rPr>
-        <w:t>Method for microphone</w:t>
-      </w:r>
-    </w:p>
-    <w:p>
-      <w:pPr>
-        <w:rPr>
-          <w:sz w:val="24"/>
-          <w:szCs w:val="24"/>
-        </w:rPr>
-      </w:pPr>
-      <w:proofErr w:type="spellStart"/>
-      <w:proofErr w:type="gramStart"/>
-      <w:r>
-        <w:rPr>
-          <w:sz w:val="24"/>
-          <w:szCs w:val="24"/>
-        </w:rPr>
-        <w:t>ShouldBeAbleToMuteMic</w:t>
-      </w:r>
-      <w:proofErr w:type="spellEnd"/>
-      <w:r>
-        <w:rPr>
-          <w:sz w:val="24"/>
-          <w:szCs w:val="24"/>
-        </w:rPr>
-        <w:t>(</w:t>
-      </w:r>
-      <w:proofErr w:type="gramEnd"/>
-      <w:r>
-        <w:rPr>
-          <w:sz w:val="24"/>
-          <w:szCs w:val="24"/>
-        </w:rPr>
-        <w:t>)</w:t>
-      </w:r>
-    </w:p>
-    <w:p>
-      <w:pPr>
-        <w:rPr>
-          <w:sz w:val="24"/>
-          <w:szCs w:val="24"/>
-        </w:rPr>
-      </w:pPr>
-      <w:proofErr w:type="spellStart"/>
-      <w:proofErr w:type="gramStart"/>
-      <w:r>
-        <w:rPr>
-          <w:sz w:val="24"/>
-          <w:szCs w:val="24"/>
-        </w:rPr>
-        <w:t>ShouldGiveExceptionWhenMicNotFound</w:t>
-      </w:r>
-      <w:proofErr w:type="spellEnd"/>
-      <w:r>
-        <w:rPr>
-          <w:sz w:val="24"/>
-          <w:szCs w:val="24"/>
-        </w:rPr>
-        <w:t>(</w:t>
-      </w:r>
-      <w:proofErr w:type="gramEnd"/>
-      <w:r>
-        <w:rPr>
-          <w:sz w:val="24"/>
-          <w:szCs w:val="24"/>
-        </w:rPr>
-        <w:t>)</w:t>
-      </w:r>
-    </w:p>
-    <w:p>
-      <w:pPr>
-        <w:rPr>
-          <w:sz w:val="24"/>
-          <w:szCs w:val="24"/>
-        </w:rPr>
-      </w:pPr>
-    </w:p>
-    <w:p>
-      <w:pPr>
-        <w:rPr>
-          <w:b/>
-          <w:bCs/>
-          <w:sz w:val="24"/>
-          <w:szCs w:val="24"/>
-          <w:u w:val="single"/>
-        </w:rPr>
-      </w:pPr>
-      <w:r>
-        <w:rPr>
-          <w:b/>
-          <w:bCs/>
-          <w:sz w:val="24"/>
-          <w:szCs w:val="24"/>
-          <w:u w:val="single"/>
-        </w:rPr>
-        <w:t>Method for camera</w:t>
-      </w:r>
-    </w:p>
-    <w:p>
-      <w:pPr>
-        <w:rPr>
-          <w:sz w:val="24"/>
-          <w:szCs w:val="24"/>
-        </w:rPr>
-      </w:pPr>
-      <w:proofErr w:type="gramStart"/>
-      <w:r>
-        <w:rPr>
-          <w:sz w:val="24"/>
-          <w:szCs w:val="24"/>
-        </w:rPr>
-        <w:t>ShouldBeAbleToTurnCameraOff(</w:t>
-      </w:r>
-      <w:proofErr w:type="gramEnd"/>
-      <w:r>
-        <w:rPr>
-          <w:sz w:val="24"/>
-          <w:szCs w:val="24"/>
-        </w:rPr>
-        <w:t>)</w:t>
-      </w:r>
-    </w:p>
-    <w:p>
-      <w:pPr>
-        <w:rPr>
-          <w:sz w:val="24"/>
-          <w:szCs w:val="24"/>
-        </w:rPr>
-      </w:pPr>
-      <w:proofErr w:type="spellStart"/>
-      <w:proofErr w:type="gramStart"/>
-      <w:r>
-        <w:rPr>
-          <w:sz w:val="24"/>
-          <w:szCs w:val="24"/>
-        </w:rPr>
-        <w:t>ShouldGiveExceptionWhenCameraNotFound</w:t>
-      </w:r>
-      <w:proofErr w:type="spellEnd"/>
-      <w:r>
-        <w:rPr>
-          <w:sz w:val="24"/>
-          <w:szCs w:val="24"/>
-        </w:rPr>
-        <w:t>(</w:t>
-      </w:r>
-      <w:proofErr w:type="gramEnd"/>
-      <w:r>
-        <w:rPr>
-          <w:sz w:val="24"/>
-          <w:szCs w:val="24"/>
-        </w:rPr>
-        <w:t>)</w:t>
-      </w:r>
+        <w:t>H</w:t>
+      </w:r>
+      <w:r>
+        <w:rPr>
+          <w:sz w:val="24"/>
+          <w:szCs w:val="24"/>
+        </w:rPr>
+        <w:t>ere</w:t>
+      </w:r>
+      <w:r>
+        <w:rPr>
+          <w:sz w:val="24"/>
+          <w:szCs w:val="24"/>
+        </w:rPr>
+        <w:t>,</w:t>
+      </w:r>
+      <w:r>
+        <w:rPr>
+          <w:sz w:val="24"/>
+          <w:szCs w:val="24"/>
+        </w:rPr>
+        <w:t xml:space="preserve"> we will be defining all the unit test</w:t>
+      </w:r>
+      <w:r>
+        <w:rPr>
+          <w:sz w:val="24"/>
+          <w:szCs w:val="24"/>
+        </w:rPr>
+        <w:t>s</w:t>
+      </w:r>
+      <w:r>
+        <w:rPr>
+          <w:sz w:val="24"/>
+          <w:szCs w:val="24"/>
+        </w:rPr>
+        <w:t xml:space="preserve"> that need to be written and tested on the system. </w:t>
+      </w:r>
+      <w:r>
+        <w:rPr>
+          <w:sz w:val="24"/>
+          <w:szCs w:val="24"/>
+        </w:rPr>
+        <w:t xml:space="preserve">Please note that new </w:t>
+      </w:r>
+      <w:r>
+        <w:rPr>
+          <w:sz w:val="24"/>
+          <w:szCs w:val="24"/>
+        </w:rPr>
+        <w:t xml:space="preserve">unit </w:t>
+      </w:r>
+      <w:r>
+        <w:rPr>
+          <w:sz w:val="24"/>
+          <w:szCs w:val="24"/>
+        </w:rPr>
+        <w:t xml:space="preserve">tests </w:t>
+      </w:r>
+      <w:r>
+        <w:rPr>
+          <w:sz w:val="24"/>
+          <w:szCs w:val="24"/>
+        </w:rPr>
+        <w:t>may</w:t>
+      </w:r>
+      <w:r>
+        <w:rPr>
+          <w:sz w:val="24"/>
+          <w:szCs w:val="24"/>
+        </w:rPr>
+        <w:t xml:space="preserve"> be added</w:t>
+      </w:r>
+      <w:r>
+        <w:rPr>
+          <w:sz w:val="24"/>
+          <w:szCs w:val="24"/>
+        </w:rPr>
+        <w:t xml:space="preserve">, </w:t>
+      </w:r>
+      <w:r>
+        <w:rPr>
+          <w:sz w:val="24"/>
+          <w:szCs w:val="24"/>
+        </w:rPr>
+        <w:t>modified,</w:t>
+      </w:r>
+      <w:r>
+        <w:rPr>
+          <w:sz w:val="24"/>
+          <w:szCs w:val="24"/>
+        </w:rPr>
+        <w:t xml:space="preserve"> or deleted </w:t>
+      </w:r>
+      <w:r>
+        <w:rPr>
+          <w:sz w:val="24"/>
+          <w:szCs w:val="24"/>
+        </w:rPr>
+        <w:t>as the project progresses.</w:t>
+      </w:r>
+    </w:p>
+    <w:p>
+      <w:pPr>
+        <w:rPr>
+          <w:sz w:val="24"/>
+          <w:szCs w:val="24"/>
+        </w:rPr>
+      </w:pPr>
+    </w:p>
+    <w:tbl>
+      <w:tblPr>
+        <w:tblStyle w:val="TableGrid"/>
+        <w:tblW w:w="0" w:type="auto"/>
+        <w:tblLook w:val="04A0" w:firstRow="1" w:lastRow="0" w:firstColumn="1" w:lastColumn="0" w:noHBand="0" w:noVBand="1"/>
+      </w:tblPr>
+      <w:tblGrid>
+        <w:gridCol w:w="6340"/>
+        <w:gridCol w:w="3056"/>
+      </w:tblGrid>
+      <w:tr>
+        <w:tc>
+          <w:tcPr>
+            <w:tcW w:w="4698" w:type="dxa"/>
+          </w:tcPr>
+          <w:p>
+            <w:pPr>
+              <w:rPr>
+                <w:b/>
+                <w:bCs/>
+                <w:sz w:val="24"/>
+                <w:szCs w:val="24"/>
+              </w:rPr>
+            </w:pPr>
+            <w:r>
+              <w:rPr>
+                <w:b/>
+                <w:bCs/>
+                <w:sz w:val="24"/>
+                <w:szCs w:val="24"/>
+              </w:rPr>
+              <w:lastRenderedPageBreak/>
+              <w:t>Method for getting phone number</w:t>
+            </w:r>
+          </w:p>
+        </w:tc>
+        <w:tc>
+          <w:tcPr>
+            <w:tcW w:w="4698" w:type="dxa"/>
+          </w:tcPr>
+          <w:p>
+            <w:pPr>
+              <w:rPr>
+                <w:b/>
+                <w:bCs/>
+                <w:sz w:val="24"/>
+                <w:szCs w:val="24"/>
+              </w:rPr>
+            </w:pPr>
+            <w:r>
+              <w:rPr>
+                <w:b/>
+                <w:bCs/>
+                <w:sz w:val="24"/>
+                <w:szCs w:val="24"/>
+              </w:rPr>
+              <w:t>Status (done or not yet)</w:t>
+            </w:r>
+          </w:p>
+        </w:tc>
+      </w:tr>
+      <w:tr>
+        <w:tc>
+          <w:tcPr>
+            <w:tcW w:w="4698" w:type="dxa"/>
+          </w:tcPr>
+          <w:p>
+            <w:pPr>
+              <w:rPr>
+                <w:sz w:val="24"/>
+                <w:szCs w:val="24"/>
+              </w:rPr>
+            </w:pPr>
+            <w:r>
+              <w:rPr>
+                <w:sz w:val="24"/>
+                <w:szCs w:val="24"/>
+              </w:rPr>
+              <w:t>ShouldBeAbleToGetPersoonPhoneNumber</w:t>
+            </w:r>
+            <w:r>
+              <w:rPr>
+                <w:sz w:val="24"/>
+                <w:szCs w:val="24"/>
+              </w:rPr>
+              <w:t>sByTelType</w:t>
+            </w:r>
+            <w:r>
+              <w:rPr>
+                <w:sz w:val="24"/>
+                <w:szCs w:val="24"/>
+              </w:rPr>
+              <w:t>()</w:t>
+            </w:r>
+          </w:p>
+        </w:tc>
+        <w:tc>
+          <w:tcPr>
+            <w:tcW w:w="4698" w:type="dxa"/>
+          </w:tcPr>
+          <w:p>
+            <w:pPr>
+              <w:rPr>
+                <w:sz w:val="24"/>
+                <w:szCs w:val="24"/>
+              </w:rPr>
+            </w:pPr>
+            <w:r>
+              <w:rPr>
+                <w:sz w:val="24"/>
+                <w:szCs w:val="24"/>
+              </w:rPr>
+              <w:t>Not yet</w:t>
+            </w:r>
+          </w:p>
+        </w:tc>
+      </w:tr>
+      <w:tr>
+        <w:tc>
+          <w:tcPr>
+            <w:tcW w:w="4698" w:type="dxa"/>
+          </w:tcPr>
+          <w:p>
+            <w:pPr>
+              <w:rPr>
+                <w:sz w:val="24"/>
+                <w:szCs w:val="24"/>
+              </w:rPr>
+            </w:pPr>
+            <w:r>
+              <w:rPr>
+                <w:sz w:val="24"/>
+                <w:szCs w:val="24"/>
+              </w:rPr>
+              <w:t>ShouldGetPersoonPhoneNumbersByStartingDate()</w:t>
+            </w:r>
+          </w:p>
+        </w:tc>
+        <w:tc>
+          <w:tcPr>
+            <w:tcW w:w="4698" w:type="dxa"/>
+          </w:tcPr>
+          <w:p>
+            <w:pPr>
+              <w:rPr>
+                <w:sz w:val="24"/>
+                <w:szCs w:val="24"/>
+              </w:rPr>
+            </w:pPr>
+            <w:r>
+              <w:rPr>
+                <w:sz w:val="24"/>
+                <w:szCs w:val="24"/>
+              </w:rPr>
+              <w:t>Not yet</w:t>
+            </w:r>
+          </w:p>
+        </w:tc>
+      </w:tr>
+      <w:tr>
+        <w:tc>
+          <w:tcPr>
+            <w:tcW w:w="4698" w:type="dxa"/>
+          </w:tcPr>
+          <w:p>
+            <w:pPr>
+              <w:rPr>
+                <w:sz w:val="24"/>
+                <w:szCs w:val="24"/>
+              </w:rPr>
+            </w:pPr>
+            <w:r>
+              <w:rPr>
+                <w:sz w:val="24"/>
+                <w:szCs w:val="24"/>
+              </w:rPr>
+              <w:t>ShouldGiveAnExceptionWhenThereAreNotAnyPhoneNumber()</w:t>
+            </w:r>
+          </w:p>
+        </w:tc>
+        <w:tc>
+          <w:tcPr>
+            <w:tcW w:w="4698" w:type="dxa"/>
+          </w:tcPr>
+          <w:p>
+            <w:pPr>
+              <w:rPr>
+                <w:sz w:val="24"/>
+                <w:szCs w:val="24"/>
+              </w:rPr>
+            </w:pPr>
+            <w:r>
+              <w:rPr>
+                <w:sz w:val="24"/>
+                <w:szCs w:val="24"/>
+              </w:rPr>
+              <w:t>Not yet</w:t>
+            </w:r>
+          </w:p>
+        </w:tc>
+      </w:tr>
+    </w:tbl>
+    <w:p>
+      <w:pPr>
+        <w:rPr>
+          <w:sz w:val="24"/>
+          <w:szCs w:val="24"/>
+        </w:rPr>
+      </w:pPr>
+    </w:p>
+    <w:tbl>
+      <w:tblPr>
+        <w:tblStyle w:val="TableGrid"/>
+        <w:tblW w:w="0" w:type="auto"/>
+        <w:tblLook w:val="04A0" w:firstRow="1" w:lastRow="0" w:firstColumn="1" w:lastColumn="0" w:noHBand="0" w:noVBand="1"/>
+      </w:tblPr>
+      <w:tblGrid>
+        <w:gridCol w:w="4698"/>
+        <w:gridCol w:w="4698"/>
+      </w:tblGrid>
+      <w:tr>
+        <w:tc>
+          <w:tcPr>
+            <w:tcW w:w="4698" w:type="dxa"/>
+          </w:tcPr>
+          <w:p>
+            <w:pPr>
+              <w:rPr>
+                <w:b/>
+                <w:bCs/>
+                <w:sz w:val="24"/>
+                <w:szCs w:val="24"/>
+              </w:rPr>
+            </w:pPr>
+            <w:r>
+              <w:rPr>
+                <w:b/>
+                <w:bCs/>
+                <w:sz w:val="24"/>
+                <w:szCs w:val="24"/>
+              </w:rPr>
+              <w:t>Method for calling the video call</w:t>
+            </w:r>
+          </w:p>
+        </w:tc>
+        <w:tc>
+          <w:tcPr>
+            <w:tcW w:w="4698" w:type="dxa"/>
+          </w:tcPr>
+          <w:p>
+            <w:pPr>
+              <w:rPr>
+                <w:b/>
+                <w:bCs/>
+                <w:sz w:val="24"/>
+                <w:szCs w:val="24"/>
+              </w:rPr>
+            </w:pPr>
+            <w:r>
+              <w:rPr>
+                <w:b/>
+                <w:bCs/>
+                <w:sz w:val="24"/>
+                <w:szCs w:val="24"/>
+              </w:rPr>
+              <w:t>Status (done or not yet)</w:t>
+            </w:r>
+          </w:p>
+        </w:tc>
+      </w:tr>
+      <w:tr>
+        <w:tc>
+          <w:tcPr>
+            <w:tcW w:w="4698" w:type="dxa"/>
+          </w:tcPr>
+          <w:p>
+            <w:pPr>
+              <w:rPr>
+                <w:sz w:val="24"/>
+                <w:szCs w:val="24"/>
+              </w:rPr>
+            </w:pPr>
+            <w:r>
+              <w:rPr>
+                <w:sz w:val="24"/>
+                <w:szCs w:val="24"/>
+              </w:rPr>
+              <w:t>ShouldInitializeVideoCall()</w:t>
+            </w:r>
+          </w:p>
+        </w:tc>
+        <w:tc>
+          <w:tcPr>
+            <w:tcW w:w="4698" w:type="dxa"/>
+          </w:tcPr>
+          <w:p>
+            <w:pPr>
+              <w:rPr>
+                <w:sz w:val="24"/>
+                <w:szCs w:val="24"/>
+              </w:rPr>
+            </w:pPr>
+            <w:r>
+              <w:rPr>
+                <w:sz w:val="24"/>
+                <w:szCs w:val="24"/>
+              </w:rPr>
+              <w:t>Not yet</w:t>
+            </w:r>
+          </w:p>
+        </w:tc>
+      </w:tr>
+    </w:tbl>
+    <w:p>
+      <w:pPr>
+        <w:rPr>
+          <w:sz w:val="24"/>
+          <w:szCs w:val="24"/>
+        </w:rPr>
+      </w:pPr>
+    </w:p>
+    <w:tbl>
+      <w:tblPr>
+        <w:tblStyle w:val="TableGrid"/>
+        <w:tblW w:w="0" w:type="auto"/>
+        <w:tblLook w:val="04A0" w:firstRow="1" w:lastRow="0" w:firstColumn="1" w:lastColumn="0" w:noHBand="0" w:noVBand="1"/>
+      </w:tblPr>
+      <w:tblGrid>
+        <w:gridCol w:w="4698"/>
+        <w:gridCol w:w="4698"/>
+      </w:tblGrid>
+      <w:tr>
+        <w:tc>
+          <w:tcPr>
+            <w:tcW w:w="4698" w:type="dxa"/>
+          </w:tcPr>
+          <w:p>
+            <w:pPr>
+              <w:rPr>
+                <w:b/>
+                <w:bCs/>
+                <w:sz w:val="24"/>
+                <w:szCs w:val="24"/>
+              </w:rPr>
+            </w:pPr>
+            <w:r>
+              <w:rPr>
+                <w:b/>
+                <w:bCs/>
+                <w:sz w:val="24"/>
+                <w:szCs w:val="24"/>
+              </w:rPr>
+              <w:t>Method for ending video call</w:t>
+            </w:r>
+          </w:p>
+        </w:tc>
+        <w:tc>
+          <w:tcPr>
+            <w:tcW w:w="4698" w:type="dxa"/>
+          </w:tcPr>
+          <w:p>
+            <w:pPr>
+              <w:rPr>
+                <w:b/>
+                <w:bCs/>
+                <w:sz w:val="24"/>
+                <w:szCs w:val="24"/>
+              </w:rPr>
+            </w:pPr>
+            <w:r>
+              <w:rPr>
+                <w:b/>
+                <w:bCs/>
+                <w:sz w:val="24"/>
+                <w:szCs w:val="24"/>
+              </w:rPr>
+              <w:t>Status (done or not yet)</w:t>
+            </w:r>
+          </w:p>
+        </w:tc>
+      </w:tr>
+      <w:tr>
+        <w:tc>
+          <w:tcPr>
+            <w:tcW w:w="4698" w:type="dxa"/>
+          </w:tcPr>
+          <w:p>
+            <w:pPr>
+              <w:rPr>
+                <w:sz w:val="24"/>
+                <w:szCs w:val="24"/>
+              </w:rPr>
+            </w:pPr>
+            <w:r>
+              <w:rPr>
+                <w:sz w:val="24"/>
+                <w:szCs w:val="24"/>
+              </w:rPr>
+              <w:t>ShouldEndVideoCall()</w:t>
+            </w:r>
+          </w:p>
+        </w:tc>
+        <w:tc>
+          <w:tcPr>
+            <w:tcW w:w="4698" w:type="dxa"/>
+          </w:tcPr>
+          <w:p>
+            <w:pPr>
+              <w:rPr>
+                <w:sz w:val="24"/>
+                <w:szCs w:val="24"/>
+              </w:rPr>
+            </w:pPr>
+            <w:r>
+              <w:rPr>
+                <w:sz w:val="24"/>
+                <w:szCs w:val="24"/>
+              </w:rPr>
+              <w:t>Not yet</w:t>
+            </w:r>
+          </w:p>
+        </w:tc>
+      </w:tr>
+    </w:tbl>
+    <w:p>
+      <w:pPr>
+        <w:rPr>
+          <w:sz w:val="24"/>
+          <w:szCs w:val="24"/>
+        </w:rPr>
+      </w:pPr>
+    </w:p>
+    <w:tbl>
+      <w:tblPr>
+        <w:tblStyle w:val="TableGrid"/>
+        <w:tblW w:w="0" w:type="auto"/>
+        <w:tblLook w:val="04A0" w:firstRow="1" w:lastRow="0" w:firstColumn="1" w:lastColumn="0" w:noHBand="0" w:noVBand="1"/>
+      </w:tblPr>
+      <w:tblGrid>
+        <w:gridCol w:w="5262"/>
+        <w:gridCol w:w="4134"/>
+      </w:tblGrid>
+      <w:tr>
+        <w:tc>
+          <w:tcPr>
+            <w:tcW w:w="4698" w:type="dxa"/>
+          </w:tcPr>
+          <w:p>
+            <w:pPr>
+              <w:rPr>
+                <w:b/>
+                <w:bCs/>
+                <w:sz w:val="24"/>
+                <w:szCs w:val="24"/>
+              </w:rPr>
+            </w:pPr>
+            <w:r>
+              <w:rPr>
+                <w:b/>
+                <w:bCs/>
+                <w:sz w:val="24"/>
+                <w:szCs w:val="24"/>
+              </w:rPr>
+              <w:t>Method for getting email</w:t>
+            </w:r>
+          </w:p>
+        </w:tc>
+        <w:tc>
+          <w:tcPr>
+            <w:tcW w:w="4698" w:type="dxa"/>
+          </w:tcPr>
+          <w:p>
+            <w:pPr>
+              <w:rPr>
+                <w:b/>
+                <w:bCs/>
+                <w:sz w:val="24"/>
+                <w:szCs w:val="24"/>
+              </w:rPr>
+            </w:pPr>
+            <w:r>
+              <w:rPr>
+                <w:b/>
+                <w:bCs/>
+                <w:sz w:val="24"/>
+                <w:szCs w:val="24"/>
+              </w:rPr>
+              <w:t>Status (done or not yet)</w:t>
+            </w:r>
+          </w:p>
+        </w:tc>
+      </w:tr>
+      <w:tr>
+        <w:tc>
+          <w:tcPr>
+            <w:tcW w:w="4698" w:type="dxa"/>
+          </w:tcPr>
+          <w:p>
+            <w:pPr>
+              <w:rPr>
+                <w:sz w:val="24"/>
+                <w:szCs w:val="24"/>
+              </w:rPr>
+            </w:pPr>
+            <w:r>
+              <w:rPr>
+                <w:sz w:val="24"/>
+                <w:szCs w:val="24"/>
+              </w:rPr>
+              <w:t>ShouldBeAbleToGetPersoonEmail()</w:t>
+            </w:r>
+          </w:p>
+        </w:tc>
+        <w:tc>
+          <w:tcPr>
+            <w:tcW w:w="4698" w:type="dxa"/>
+          </w:tcPr>
+          <w:p>
+            <w:pPr>
+              <w:rPr>
+                <w:sz w:val="24"/>
+                <w:szCs w:val="24"/>
+              </w:rPr>
+            </w:pPr>
+            <w:r>
+              <w:rPr>
+                <w:sz w:val="24"/>
+                <w:szCs w:val="24"/>
+              </w:rPr>
+              <w:t>Not yet</w:t>
+            </w:r>
+          </w:p>
+        </w:tc>
+      </w:tr>
+      <w:tr>
+        <w:tc>
+          <w:tcPr>
+            <w:tcW w:w="4698" w:type="dxa"/>
+          </w:tcPr>
+          <w:p>
+            <w:pPr>
+              <w:rPr>
+                <w:sz w:val="24"/>
+                <w:szCs w:val="24"/>
+              </w:rPr>
+            </w:pPr>
+            <w:r>
+              <w:rPr>
+                <w:sz w:val="24"/>
+                <w:szCs w:val="24"/>
+              </w:rPr>
+              <w:t>ShouldGiveAnExceptionWhenThereIsNotAnyEmail()</w:t>
+            </w:r>
+          </w:p>
+        </w:tc>
+        <w:tc>
+          <w:tcPr>
+            <w:tcW w:w="4698" w:type="dxa"/>
+          </w:tcPr>
+          <w:p>
+            <w:pPr>
+              <w:rPr>
+                <w:sz w:val="24"/>
+                <w:szCs w:val="24"/>
+              </w:rPr>
+            </w:pPr>
+            <w:r>
+              <w:rPr>
+                <w:sz w:val="24"/>
+                <w:szCs w:val="24"/>
+              </w:rPr>
+              <w:t>Not yet</w:t>
+            </w:r>
+          </w:p>
+        </w:tc>
+      </w:tr>
+    </w:tbl>
+    <w:p>
+      <w:pPr>
+        <w:rPr>
+          <w:sz w:val="24"/>
+          <w:szCs w:val="24"/>
+        </w:rPr>
+      </w:pPr>
+    </w:p>
+    <w:tbl>
+      <w:tblPr>
+        <w:tblStyle w:val="TableGrid"/>
+        <w:tblW w:w="0" w:type="auto"/>
+        <w:tblLook w:val="04A0" w:firstRow="1" w:lastRow="0" w:firstColumn="1" w:lastColumn="0" w:noHBand="0" w:noVBand="1"/>
+      </w:tblPr>
+      <w:tblGrid>
+        <w:gridCol w:w="4698"/>
+        <w:gridCol w:w="4698"/>
+      </w:tblGrid>
+      <w:tr>
+        <w:tc>
+          <w:tcPr>
+            <w:tcW w:w="4698" w:type="dxa"/>
+          </w:tcPr>
+          <w:p>
+            <w:pPr>
+              <w:rPr>
+                <w:b/>
+                <w:bCs/>
+                <w:sz w:val="24"/>
+                <w:szCs w:val="24"/>
+              </w:rPr>
+            </w:pPr>
+            <w:r>
+              <w:rPr>
+                <w:b/>
+                <w:bCs/>
+                <w:sz w:val="24"/>
+                <w:szCs w:val="24"/>
+              </w:rPr>
+              <w:t>Method for adding date and time of the log</w:t>
+            </w:r>
+          </w:p>
+        </w:tc>
+        <w:tc>
+          <w:tcPr>
+            <w:tcW w:w="4698" w:type="dxa"/>
+          </w:tcPr>
+          <w:p>
+            <w:pPr>
+              <w:rPr>
+                <w:b/>
+                <w:bCs/>
+                <w:sz w:val="24"/>
+                <w:szCs w:val="24"/>
+              </w:rPr>
+            </w:pPr>
+            <w:r>
+              <w:rPr>
+                <w:b/>
+                <w:bCs/>
+                <w:sz w:val="24"/>
+                <w:szCs w:val="24"/>
+              </w:rPr>
+              <w:t>Status</w:t>
+            </w:r>
+            <w:r>
+              <w:rPr>
+                <w:b/>
+                <w:bCs/>
+                <w:sz w:val="24"/>
+                <w:szCs w:val="24"/>
+              </w:rPr>
+              <w:t xml:space="preserve"> (done or not yet)</w:t>
+            </w:r>
+          </w:p>
+        </w:tc>
+      </w:tr>
+      <w:tr>
+        <w:tc>
+          <w:tcPr>
+            <w:tcW w:w="4698" w:type="dxa"/>
+          </w:tcPr>
+          <w:p>
+            <w:pPr>
+              <w:rPr>
+                <w:sz w:val="24"/>
+                <w:szCs w:val="24"/>
+              </w:rPr>
+            </w:pPr>
+            <w:r>
+              <w:rPr>
+                <w:sz w:val="24"/>
+                <w:szCs w:val="24"/>
+              </w:rPr>
+              <w:t>ShouldBeAbleToAddDateAndTimeOfLog()</w:t>
+            </w:r>
+          </w:p>
+        </w:tc>
+        <w:tc>
+          <w:tcPr>
+            <w:tcW w:w="4698" w:type="dxa"/>
+          </w:tcPr>
+          <w:p>
+            <w:pPr>
+              <w:rPr>
+                <w:sz w:val="24"/>
+                <w:szCs w:val="24"/>
+              </w:rPr>
+            </w:pPr>
+            <w:r>
+              <w:rPr>
+                <w:sz w:val="24"/>
+                <w:szCs w:val="24"/>
+              </w:rPr>
+              <w:t>Not yet</w:t>
+            </w:r>
+          </w:p>
+        </w:tc>
+      </w:tr>
+    </w:tbl>
+    <w:p>
+      <w:pPr>
+        <w:rPr>
+          <w:sz w:val="24"/>
+          <w:szCs w:val="24"/>
+        </w:rPr>
+      </w:pPr>
+    </w:p>
+    <w:tbl>
+      <w:tblPr>
+        <w:tblStyle w:val="TableGrid"/>
+        <w:tblW w:w="0" w:type="auto"/>
+        <w:tblLook w:val="04A0" w:firstRow="1" w:lastRow="0" w:firstColumn="1" w:lastColumn="0" w:noHBand="0" w:noVBand="1"/>
+      </w:tblPr>
+      <w:tblGrid>
+        <w:gridCol w:w="5164"/>
+        <w:gridCol w:w="4232"/>
+      </w:tblGrid>
+      <w:tr>
+        <w:tc>
+          <w:tcPr>
+            <w:tcW w:w="4698" w:type="dxa"/>
+          </w:tcPr>
+          <w:p>
+            <w:pPr>
+              <w:rPr>
+                <w:b/>
+                <w:bCs/>
+                <w:sz w:val="24"/>
+                <w:szCs w:val="24"/>
+              </w:rPr>
+            </w:pPr>
+            <w:r>
+              <w:rPr>
+                <w:b/>
+                <w:bCs/>
+                <w:sz w:val="24"/>
+                <w:szCs w:val="24"/>
+              </w:rPr>
+              <w:t>Method for getting the date and time from the video call</w:t>
+            </w:r>
+          </w:p>
+        </w:tc>
+        <w:tc>
+          <w:tcPr>
+            <w:tcW w:w="4698" w:type="dxa"/>
+          </w:tcPr>
+          <w:p>
+            <w:pPr>
+              <w:rPr>
+                <w:b/>
+                <w:bCs/>
+                <w:sz w:val="24"/>
+                <w:szCs w:val="24"/>
+              </w:rPr>
+            </w:pPr>
+            <w:r>
+              <w:rPr>
+                <w:b/>
+                <w:bCs/>
+                <w:sz w:val="24"/>
+                <w:szCs w:val="24"/>
+              </w:rPr>
+              <w:t>Status (done or not yet)</w:t>
+            </w:r>
+          </w:p>
+        </w:tc>
+      </w:tr>
+      <w:tr>
+        <w:tc>
+          <w:tcPr>
+            <w:tcW w:w="4698" w:type="dxa"/>
+          </w:tcPr>
+          <w:p>
+            <w:pPr>
+              <w:rPr>
+                <w:sz w:val="24"/>
+                <w:szCs w:val="24"/>
+              </w:rPr>
+            </w:pPr>
+            <w:r>
+              <w:rPr>
+                <w:sz w:val="24"/>
+                <w:szCs w:val="24"/>
+              </w:rPr>
+              <w:t>ShouldBeAbleToGetTheDateAndTimeOfVideoCall()</w:t>
+            </w:r>
+          </w:p>
+        </w:tc>
+        <w:tc>
+          <w:tcPr>
+            <w:tcW w:w="4698" w:type="dxa"/>
+          </w:tcPr>
+          <w:p>
+            <w:pPr>
+              <w:rPr>
+                <w:sz w:val="24"/>
+                <w:szCs w:val="24"/>
+              </w:rPr>
+            </w:pPr>
+            <w:r>
+              <w:rPr>
+                <w:sz w:val="24"/>
+                <w:szCs w:val="24"/>
+              </w:rPr>
+              <w:t>Not yet</w:t>
+            </w:r>
+          </w:p>
+        </w:tc>
+      </w:tr>
+    </w:tbl>
+    <w:p>
+      <w:pPr>
+        <w:rPr>
+          <w:sz w:val="24"/>
+          <w:szCs w:val="24"/>
+        </w:rPr>
+      </w:pPr>
+    </w:p>
+    <w:tbl>
+      <w:tblPr>
+        <w:tblStyle w:val="TableGrid"/>
+        <w:tblW w:w="0" w:type="auto"/>
+        <w:tblLook w:val="04A0" w:firstRow="1" w:lastRow="0" w:firstColumn="1" w:lastColumn="0" w:noHBand="0" w:noVBand="1"/>
+      </w:tblPr>
+      <w:tblGrid>
+        <w:gridCol w:w="4698"/>
+        <w:gridCol w:w="4698"/>
+      </w:tblGrid>
+      <w:tr>
+        <w:tc>
+          <w:tcPr>
+            <w:tcW w:w="4698" w:type="dxa"/>
+          </w:tcPr>
+          <w:p>
+            <w:pPr>
+              <w:rPr>
+                <w:b/>
+                <w:bCs/>
+                <w:sz w:val="24"/>
+                <w:szCs w:val="24"/>
+              </w:rPr>
+            </w:pPr>
+            <w:r>
+              <w:rPr>
+                <w:b/>
+                <w:bCs/>
+                <w:sz w:val="24"/>
+                <w:szCs w:val="24"/>
+              </w:rPr>
+              <w:t>Method for microphone</w:t>
+            </w:r>
+          </w:p>
+        </w:tc>
+        <w:tc>
+          <w:tcPr>
+            <w:tcW w:w="4698" w:type="dxa"/>
+          </w:tcPr>
+          <w:p>
+            <w:pPr>
+              <w:rPr>
+                <w:b/>
+                <w:bCs/>
+                <w:sz w:val="24"/>
+                <w:szCs w:val="24"/>
+              </w:rPr>
+            </w:pPr>
+            <w:r>
+              <w:rPr>
+                <w:b/>
+                <w:bCs/>
+                <w:sz w:val="24"/>
+                <w:szCs w:val="24"/>
+              </w:rPr>
+              <w:t>Status (done or not yet)</w:t>
+            </w:r>
+          </w:p>
+        </w:tc>
+      </w:tr>
+      <w:tr>
+        <w:tc>
+          <w:tcPr>
+            <w:tcW w:w="4698" w:type="dxa"/>
+          </w:tcPr>
+          <w:p>
+            <w:pPr>
+              <w:rPr>
+                <w:sz w:val="24"/>
+                <w:szCs w:val="24"/>
+              </w:rPr>
+            </w:pPr>
+            <w:r>
+              <w:rPr>
+                <w:sz w:val="24"/>
+                <w:szCs w:val="24"/>
+              </w:rPr>
+              <w:t>ShouldBeAbleToMuteMic()</w:t>
+            </w:r>
+          </w:p>
+        </w:tc>
+        <w:tc>
+          <w:tcPr>
+            <w:tcW w:w="4698" w:type="dxa"/>
+          </w:tcPr>
+          <w:p>
+            <w:pPr>
+              <w:rPr>
+                <w:sz w:val="24"/>
+                <w:szCs w:val="24"/>
+              </w:rPr>
+            </w:pPr>
+            <w:r>
+              <w:rPr>
+                <w:sz w:val="24"/>
+                <w:szCs w:val="24"/>
+              </w:rPr>
+              <w:t>Not yet</w:t>
+            </w:r>
+          </w:p>
+        </w:tc>
+      </w:tr>
+      <w:tr>
+        <w:tc>
+          <w:tcPr>
+            <w:tcW w:w="4698" w:type="dxa"/>
+          </w:tcPr>
+          <w:p>
+            <w:pPr>
+              <w:rPr>
+                <w:sz w:val="24"/>
+                <w:szCs w:val="24"/>
+              </w:rPr>
+            </w:pPr>
+            <w:r>
+              <w:rPr>
+                <w:sz w:val="24"/>
+                <w:szCs w:val="24"/>
+              </w:rPr>
+              <w:t>ShouldGiveExceptionWhenMicNotFound()</w:t>
+            </w:r>
+          </w:p>
+        </w:tc>
+        <w:tc>
+          <w:tcPr>
+            <w:tcW w:w="4698" w:type="dxa"/>
+          </w:tcPr>
+          <w:p>
+            <w:pPr>
+              <w:rPr>
+                <w:sz w:val="24"/>
+                <w:szCs w:val="24"/>
+              </w:rPr>
+            </w:pPr>
+            <w:r>
+              <w:rPr>
+                <w:sz w:val="24"/>
+                <w:szCs w:val="24"/>
+              </w:rPr>
+              <w:t>Not yet</w:t>
+            </w:r>
+          </w:p>
+        </w:tc>
+      </w:tr>
+    </w:tbl>
+    <w:p>
+      <w:pPr>
+        <w:rPr>
+          <w:sz w:val="24"/>
+          <w:szCs w:val="24"/>
+        </w:rPr>
+      </w:pPr>
+    </w:p>
+    <w:tbl>
+      <w:tblPr>
+        <w:tblStyle w:val="TableGrid"/>
+        <w:tblW w:w="0" w:type="auto"/>
+        <w:tblLook w:val="04A0" w:firstRow="1" w:lastRow="0" w:firstColumn="1" w:lastColumn="0" w:noHBand="0" w:noVBand="1"/>
+      </w:tblPr>
+      <w:tblGrid>
+        <w:gridCol w:w="4738"/>
+        <w:gridCol w:w="4658"/>
+      </w:tblGrid>
+      <w:tr>
+        <w:tc>
+          <w:tcPr>
+            <w:tcW w:w="4698" w:type="dxa"/>
+          </w:tcPr>
+          <w:p>
+            <w:pPr>
+              <w:rPr>
+                <w:b/>
+                <w:bCs/>
+                <w:sz w:val="24"/>
+                <w:szCs w:val="24"/>
+              </w:rPr>
+            </w:pPr>
+            <w:r>
+              <w:rPr>
+                <w:b/>
+                <w:bCs/>
+                <w:sz w:val="24"/>
+                <w:szCs w:val="24"/>
+              </w:rPr>
+              <w:t>Method for camera</w:t>
+            </w:r>
+          </w:p>
+        </w:tc>
+        <w:tc>
+          <w:tcPr>
+            <w:tcW w:w="4698" w:type="dxa"/>
+          </w:tcPr>
+          <w:p>
+            <w:pPr>
+              <w:rPr>
+                <w:b/>
+                <w:bCs/>
+                <w:sz w:val="24"/>
+                <w:szCs w:val="24"/>
+              </w:rPr>
+            </w:pPr>
+            <w:r>
+              <w:rPr>
+                <w:b/>
+                <w:bCs/>
+                <w:sz w:val="24"/>
+                <w:szCs w:val="24"/>
+              </w:rPr>
+              <w:t>Status (done or not yet)</w:t>
+            </w:r>
+          </w:p>
+        </w:tc>
+      </w:tr>
+      <w:tr>
+        <w:tc>
+          <w:tcPr>
+            <w:tcW w:w="4698" w:type="dxa"/>
+          </w:tcPr>
+          <w:p>
+            <w:pPr>
+              <w:rPr>
+                <w:sz w:val="24"/>
+                <w:szCs w:val="24"/>
+              </w:rPr>
+            </w:pPr>
+            <w:r>
+              <w:rPr>
+                <w:sz w:val="24"/>
+                <w:szCs w:val="24"/>
+              </w:rPr>
+              <w:t>ShouldBeAbleToTurnCameraOff()</w:t>
+            </w:r>
+          </w:p>
+        </w:tc>
+        <w:tc>
+          <w:tcPr>
+            <w:tcW w:w="4698" w:type="dxa"/>
+          </w:tcPr>
+          <w:p>
+            <w:pPr>
+              <w:rPr>
+                <w:sz w:val="24"/>
+                <w:szCs w:val="24"/>
+              </w:rPr>
+            </w:pPr>
+            <w:r>
+              <w:rPr>
+                <w:sz w:val="24"/>
+                <w:szCs w:val="24"/>
+              </w:rPr>
+              <w:t>Not yet</w:t>
+            </w:r>
+          </w:p>
+        </w:tc>
+      </w:tr>
+      <w:tr>
+        <w:tc>
+          <w:tcPr>
+            <w:tcW w:w="4698" w:type="dxa"/>
+          </w:tcPr>
+          <w:p>
+            <w:pPr>
+              <w:rPr>
+                <w:sz w:val="24"/>
+                <w:szCs w:val="24"/>
+              </w:rPr>
+            </w:pPr>
+            <w:r>
+              <w:rPr>
+                <w:sz w:val="24"/>
+                <w:szCs w:val="24"/>
+              </w:rPr>
+              <w:t>ShouldGiveExceptionWhenCameraNotFound()</w:t>
+            </w:r>
+          </w:p>
+        </w:tc>
+        <w:tc>
+          <w:tcPr>
+            <w:tcW w:w="4698" w:type="dxa"/>
+          </w:tcPr>
+          <w:p>
+            <w:pPr>
+              <w:rPr>
+                <w:sz w:val="24"/>
+                <w:szCs w:val="24"/>
+              </w:rPr>
+            </w:pPr>
+            <w:r>
+              <w:rPr>
+                <w:sz w:val="24"/>
+                <w:szCs w:val="24"/>
+              </w:rPr>
+              <w:t>Not yet</w:t>
+            </w:r>
+          </w:p>
+        </w:tc>
+      </w:tr>
+    </w:tbl>
+    <w:p>
+      <w:pPr>
+        <w:rPr>
+          <w:sz w:val="24"/>
+          <w:szCs w:val="24"/>
+        </w:rPr>
+      </w:pPr>
     </w:p>
     <w:p>
       <w:pPr>
@@ -6332,9 +7168,920 @@
           <w:sz w:val="24"/>
           <w:szCs w:val="24"/>
         </w:rPr>
-        <w:t>Here will reside all the user acceptance test and will be tested after all the function are done.</w:t>
-      </w:r>
-    </w:p>
+        <w:t>Here</w:t>
+      </w:r>
+      <w:r>
+        <w:rPr>
+          <w:sz w:val="24"/>
+          <w:szCs w:val="24"/>
+        </w:rPr>
+        <w:t>,</w:t>
+      </w:r>
+      <w:r>
+        <w:rPr>
+          <w:sz w:val="24"/>
+          <w:szCs w:val="24"/>
+        </w:rPr>
+        <w:t xml:space="preserve"> reside all the user acceptance test and will be tested </w:t>
+      </w:r>
+      <w:r>
+        <w:rPr>
+          <w:sz w:val="24"/>
+          <w:szCs w:val="24"/>
+        </w:rPr>
+        <w:t>once</w:t>
+      </w:r>
+      <w:r>
+        <w:rPr>
+          <w:sz w:val="24"/>
+          <w:szCs w:val="24"/>
+        </w:rPr>
+        <w:t xml:space="preserve"> </w:t>
+      </w:r>
+      <w:r>
+        <w:rPr>
+          <w:sz w:val="24"/>
+          <w:szCs w:val="24"/>
+        </w:rPr>
+        <w:t>each</w:t>
+      </w:r>
+      <w:r>
+        <w:rPr>
+          <w:sz w:val="24"/>
+          <w:szCs w:val="24"/>
+        </w:rPr>
+        <w:t xml:space="preserve"> </w:t>
+      </w:r>
+      <w:r>
+        <w:rPr>
+          <w:sz w:val="24"/>
+          <w:szCs w:val="24"/>
+        </w:rPr>
+        <w:t>function</w:t>
+      </w:r>
+      <w:r>
+        <w:rPr>
+          <w:sz w:val="24"/>
+          <w:szCs w:val="24"/>
+        </w:rPr>
+        <w:t xml:space="preserve"> is complete at the end of each sprint</w:t>
+      </w:r>
+      <w:r>
+        <w:rPr>
+          <w:sz w:val="24"/>
+          <w:szCs w:val="24"/>
+        </w:rPr>
+        <w:t>.</w:t>
+      </w:r>
+      <w:r>
+        <w:rPr>
+          <w:sz w:val="24"/>
+          <w:szCs w:val="24"/>
+        </w:rPr>
+        <w:t xml:space="preserve"> The written user acceptance tests will be stored here, and the test </w:t>
+      </w:r>
+      <w:r>
+        <w:rPr>
+          <w:sz w:val="24"/>
+          <w:szCs w:val="24"/>
+        </w:rPr>
+        <w:lastRenderedPageBreak/>
+        <w:t>reports for the user acceptance tests will be located in the ‘Test Report’ document.</w:t>
+      </w:r>
+      <w:r>
+        <w:rPr>
+          <w:sz w:val="24"/>
+          <w:szCs w:val="24"/>
+        </w:rPr>
+        <w:t xml:space="preserve"> </w:t>
+      </w:r>
+      <w:bookmarkStart w:id="20" w:name="_Hlk146725173"/>
+      <w:r>
+        <w:rPr>
+          <w:sz w:val="24"/>
+          <w:szCs w:val="24"/>
+        </w:rPr>
+        <w:t>Please n</w:t>
+      </w:r>
+      <w:r>
+        <w:rPr>
+          <w:sz w:val="24"/>
+          <w:szCs w:val="24"/>
+        </w:rPr>
+        <w:t xml:space="preserve">ote that </w:t>
+      </w:r>
+      <w:r>
+        <w:rPr>
+          <w:sz w:val="24"/>
+          <w:szCs w:val="24"/>
+        </w:rPr>
+        <w:t xml:space="preserve">new user acceptance tests </w:t>
+      </w:r>
+      <w:r>
+        <w:rPr>
+          <w:sz w:val="24"/>
+          <w:szCs w:val="24"/>
+        </w:rPr>
+        <w:t>will</w:t>
+      </w:r>
+      <w:r>
+        <w:rPr>
+          <w:sz w:val="24"/>
+          <w:szCs w:val="24"/>
+        </w:rPr>
+        <w:t xml:space="preserve"> be added</w:t>
+      </w:r>
+      <w:r>
+        <w:rPr>
+          <w:sz w:val="24"/>
+          <w:szCs w:val="24"/>
+        </w:rPr>
+        <w:t xml:space="preserve">, </w:t>
+      </w:r>
+      <w:r>
+        <w:rPr>
+          <w:sz w:val="24"/>
+          <w:szCs w:val="24"/>
+        </w:rPr>
+        <w:t>modified,</w:t>
+      </w:r>
+      <w:r>
+        <w:rPr>
+          <w:sz w:val="24"/>
+          <w:szCs w:val="24"/>
+        </w:rPr>
+        <w:t xml:space="preserve"> or deleted</w:t>
+      </w:r>
+      <w:r>
+        <w:rPr>
+          <w:sz w:val="24"/>
+          <w:szCs w:val="24"/>
+        </w:rPr>
+        <w:t xml:space="preserve"> as the project progresses.</w:t>
+      </w:r>
+      <w:bookmarkEnd w:id="20"/>
+    </w:p>
+    <w:tbl>
+      <w:tblPr>
+        <w:tblStyle w:val="GridTable1Light"/>
+        <w:tblW w:w="9439" w:type="dxa"/>
+        <w:tblLook w:val="04A0" w:firstRow="1" w:lastRow="0" w:firstColumn="1" w:lastColumn="0" w:noHBand="0" w:noVBand="1"/>
+      </w:tblPr>
+      <w:tblGrid>
+        <w:gridCol w:w="2168"/>
+        <w:gridCol w:w="2285"/>
+        <w:gridCol w:w="2539"/>
+        <w:gridCol w:w="2447"/>
+      </w:tblGrid>
+      <w:tr>
+        <w:trPr>
+          <w:cnfStyle w:val="100000000000" w:firstRow="1" w:lastRow="0" w:firstColumn="0" w:lastColumn="0" w:oddVBand="0" w:evenVBand="0" w:oddHBand="0" w:evenHBand="0" w:firstRowFirstColumn="0" w:firstRowLastColumn="0" w:lastRowFirstColumn="0" w:lastRowLastColumn="0"/>
+          <w:trHeight w:val="575"/>
+        </w:trPr>
+        <w:tc>
+          <w:tcPr>
+            <w:cnfStyle w:val="001000000000" w:firstRow="0" w:lastRow="0" w:firstColumn="1" w:lastColumn="0" w:oddVBand="0" w:evenVBand="0" w:oddHBand="0" w:evenHBand="0" w:firstRowFirstColumn="0" w:firstRowLastColumn="0" w:lastRowFirstColumn="0" w:lastRowLastColumn="0"/>
+            <w:tcW w:w="2168" w:type="dxa"/>
+          </w:tcPr>
+          <w:p>
+            <w:pPr>
+              <w:rPr>
+                <w:sz w:val="24"/>
+                <w:szCs w:val="24"/>
+              </w:rPr>
+            </w:pPr>
+            <w:r>
+              <w:rPr>
+                <w:sz w:val="24"/>
+                <w:szCs w:val="24"/>
+              </w:rPr>
+              <w:t>ID</w:t>
+            </w:r>
+          </w:p>
+        </w:tc>
+        <w:tc>
+          <w:tcPr>
+            <w:tcW w:w="2285" w:type="dxa"/>
+          </w:tcPr>
+          <w:p>
+            <w:pPr>
+              <w:cnfStyle w:val="100000000000" w:firstRow="1" w:lastRow="0" w:firstColumn="0" w:lastColumn="0" w:oddVBand="0" w:evenVBand="0" w:oddHBand="0" w:evenHBand="0" w:firstRowFirstColumn="0" w:firstRowLastColumn="0" w:lastRowFirstColumn="0" w:lastRowLastColumn="0"/>
+              <w:rPr>
+                <w:sz w:val="24"/>
+                <w:szCs w:val="24"/>
+              </w:rPr>
+            </w:pPr>
+            <w:r>
+              <w:rPr>
+                <w:sz w:val="24"/>
+                <w:szCs w:val="24"/>
+              </w:rPr>
+              <w:t>User story</w:t>
+            </w:r>
+          </w:p>
+        </w:tc>
+        <w:tc>
+          <w:tcPr>
+            <w:tcW w:w="2539" w:type="dxa"/>
+          </w:tcPr>
+          <w:p>
+            <w:pPr>
+              <w:cnfStyle w:val="100000000000" w:firstRow="1" w:lastRow="0" w:firstColumn="0" w:lastColumn="0" w:oddVBand="0" w:evenVBand="0" w:oddHBand="0" w:evenHBand="0" w:firstRowFirstColumn="0" w:firstRowLastColumn="0" w:lastRowFirstColumn="0" w:lastRowLastColumn="0"/>
+              <w:rPr>
+                <w:sz w:val="24"/>
+                <w:szCs w:val="24"/>
+              </w:rPr>
+            </w:pPr>
+            <w:r>
+              <w:rPr>
+                <w:sz w:val="24"/>
+                <w:szCs w:val="24"/>
+              </w:rPr>
+              <w:t>Description</w:t>
+            </w:r>
+          </w:p>
+        </w:tc>
+        <w:tc>
+          <w:tcPr>
+            <w:tcW w:w="2447" w:type="dxa"/>
+          </w:tcPr>
+          <w:p>
+            <w:pPr>
+              <w:cnfStyle w:val="100000000000" w:firstRow="1" w:lastRow="0" w:firstColumn="0" w:lastColumn="0" w:oddVBand="0" w:evenVBand="0" w:oddHBand="0" w:evenHBand="0" w:firstRowFirstColumn="0" w:firstRowLastColumn="0" w:lastRowFirstColumn="0" w:lastRowLastColumn="0"/>
+              <w:rPr>
+                <w:sz w:val="24"/>
+                <w:szCs w:val="24"/>
+              </w:rPr>
+            </w:pPr>
+            <w:r>
+              <w:rPr>
+                <w:sz w:val="24"/>
+                <w:szCs w:val="24"/>
+              </w:rPr>
+              <w:t>Expected result</w:t>
+            </w:r>
+          </w:p>
+        </w:tc>
+      </w:tr>
+      <w:tr>
+        <w:trPr>
+          <w:trHeight w:val="267"/>
+        </w:trPr>
+        <w:tc>
+          <w:tcPr>
+            <w:cnfStyle w:val="001000000000" w:firstRow="0" w:lastRow="0" w:firstColumn="1" w:lastColumn="0" w:oddVBand="0" w:evenVBand="0" w:oddHBand="0" w:evenHBand="0" w:firstRowFirstColumn="0" w:firstRowLastColumn="0" w:lastRowFirstColumn="0" w:lastRowLastColumn="0"/>
+            <w:tcW w:w="2168" w:type="dxa"/>
+          </w:tcPr>
+          <w:p>
+            <w:pPr>
+              <w:rPr>
+                <w:sz w:val="24"/>
+                <w:szCs w:val="24"/>
+              </w:rPr>
+            </w:pPr>
+            <w:r>
+              <w:rPr>
+                <w:sz w:val="24"/>
+                <w:szCs w:val="24"/>
+              </w:rPr>
+              <w:t>1</w:t>
+            </w:r>
+          </w:p>
+        </w:tc>
+        <w:tc>
+          <w:tcPr>
+            <w:tcW w:w="2285" w:type="dxa"/>
+          </w:tcPr>
+          <w:p>
+            <w:pPr>
+              <w:cnfStyle w:val="000000000000" w:firstRow="0" w:lastRow="0" w:firstColumn="0" w:lastColumn="0" w:oddVBand="0" w:evenVBand="0" w:oddHBand="0" w:evenHBand="0" w:firstRowFirstColumn="0" w:firstRowLastColumn="0" w:lastRowFirstColumn="0" w:lastRowLastColumn="0"/>
+              <w:rPr>
+                <w:sz w:val="24"/>
+                <w:szCs w:val="24"/>
+              </w:rPr>
+            </w:pPr>
+            <w:r>
+              <w:rPr>
+                <w:sz w:val="24"/>
+                <w:szCs w:val="24"/>
+              </w:rPr>
+              <w:t xml:space="preserve">US </w:t>
+            </w:r>
+            <w:r>
+              <w:rPr>
+                <w:sz w:val="24"/>
+                <w:szCs w:val="24"/>
+              </w:rPr>
+              <w:t>1</w:t>
+            </w:r>
+          </w:p>
+        </w:tc>
+        <w:tc>
+          <w:tcPr>
+            <w:tcW w:w="2539" w:type="dxa"/>
+          </w:tcPr>
+          <w:p>
+            <w:pPr>
+              <w:cnfStyle w:val="000000000000" w:firstRow="0" w:lastRow="0" w:firstColumn="0" w:lastColumn="0" w:oddVBand="0" w:evenVBand="0" w:oddHBand="0" w:evenHBand="0" w:firstRowFirstColumn="0" w:firstRowLastColumn="0" w:lastRowFirstColumn="0" w:lastRowLastColumn="0"/>
+              <w:rPr>
+                <w:sz w:val="24"/>
+                <w:szCs w:val="24"/>
+              </w:rPr>
+            </w:pPr>
+            <w:r>
+              <w:rPr>
+                <w:sz w:val="24"/>
+                <w:szCs w:val="24"/>
+              </w:rPr>
+              <w:t>This is t</w:t>
+            </w:r>
+            <w:r>
+              <w:rPr>
+                <w:sz w:val="24"/>
+                <w:szCs w:val="24"/>
+              </w:rPr>
+              <w:t xml:space="preserve">o see if </w:t>
+            </w:r>
+            <w:r>
+              <w:rPr>
+                <w:sz w:val="24"/>
+                <w:szCs w:val="24"/>
+              </w:rPr>
+              <w:t>a from</w:t>
+            </w:r>
+            <w:r>
+              <w:rPr>
+                <w:sz w:val="24"/>
+                <w:szCs w:val="24"/>
+              </w:rPr>
+              <w:t xml:space="preserve"> appears</w:t>
+            </w:r>
+            <w:r>
+              <w:rPr>
+                <w:sz w:val="24"/>
+                <w:szCs w:val="24"/>
+              </w:rPr>
+              <w:t>.</w:t>
+            </w:r>
+          </w:p>
+        </w:tc>
+        <w:tc>
+          <w:tcPr>
+            <w:tcW w:w="2447" w:type="dxa"/>
+          </w:tcPr>
+          <w:p>
+            <w:pPr>
+              <w:cnfStyle w:val="000000000000" w:firstRow="0" w:lastRow="0" w:firstColumn="0" w:lastColumn="0" w:oddVBand="0" w:evenVBand="0" w:oddHBand="0" w:evenHBand="0" w:firstRowFirstColumn="0" w:firstRowLastColumn="0" w:lastRowFirstColumn="0" w:lastRowLastColumn="0"/>
+              <w:rPr>
+                <w:sz w:val="24"/>
+                <w:szCs w:val="24"/>
+              </w:rPr>
+            </w:pPr>
+            <w:r>
+              <w:rPr>
+                <w:sz w:val="24"/>
+                <w:szCs w:val="24"/>
+              </w:rPr>
+              <w:t>A form should appear</w:t>
+            </w:r>
+          </w:p>
+        </w:tc>
+      </w:tr>
+      <w:tr>
+        <w:trPr>
+          <w:trHeight w:val="293"/>
+        </w:trPr>
+        <w:tc>
+          <w:tcPr>
+            <w:cnfStyle w:val="001000000000" w:firstRow="0" w:lastRow="0" w:firstColumn="1" w:lastColumn="0" w:oddVBand="0" w:evenVBand="0" w:oddHBand="0" w:evenHBand="0" w:firstRowFirstColumn="0" w:firstRowLastColumn="0" w:lastRowFirstColumn="0" w:lastRowLastColumn="0"/>
+            <w:tcW w:w="2168" w:type="dxa"/>
+          </w:tcPr>
+          <w:p>
+            <w:pPr>
+              <w:rPr>
+                <w:sz w:val="24"/>
+                <w:szCs w:val="24"/>
+              </w:rPr>
+            </w:pPr>
+            <w:r>
+              <w:rPr>
+                <w:sz w:val="24"/>
+                <w:szCs w:val="24"/>
+              </w:rPr>
+              <w:t>2</w:t>
+            </w:r>
+          </w:p>
+        </w:tc>
+        <w:tc>
+          <w:tcPr>
+            <w:tcW w:w="2285" w:type="dxa"/>
+          </w:tcPr>
+          <w:p>
+            <w:pPr>
+              <w:cnfStyle w:val="000000000000" w:firstRow="0" w:lastRow="0" w:firstColumn="0" w:lastColumn="0" w:oddVBand="0" w:evenVBand="0" w:oddHBand="0" w:evenHBand="0" w:firstRowFirstColumn="0" w:firstRowLastColumn="0" w:lastRowFirstColumn="0" w:lastRowLastColumn="0"/>
+              <w:rPr>
+                <w:sz w:val="24"/>
+                <w:szCs w:val="24"/>
+              </w:rPr>
+            </w:pPr>
+            <w:r>
+              <w:rPr>
+                <w:sz w:val="24"/>
+                <w:szCs w:val="24"/>
+              </w:rPr>
+              <w:t>US 2</w:t>
+            </w:r>
+          </w:p>
+        </w:tc>
+        <w:tc>
+          <w:tcPr>
+            <w:tcW w:w="2539" w:type="dxa"/>
+          </w:tcPr>
+          <w:p>
+            <w:pPr>
+              <w:cnfStyle w:val="000000000000" w:firstRow="0" w:lastRow="0" w:firstColumn="0" w:lastColumn="0" w:oddVBand="0" w:evenVBand="0" w:oddHBand="0" w:evenHBand="0" w:firstRowFirstColumn="0" w:firstRowLastColumn="0" w:lastRowFirstColumn="0" w:lastRowLastColumn="0"/>
+              <w:rPr>
+                <w:sz w:val="24"/>
+                <w:szCs w:val="24"/>
+              </w:rPr>
+            </w:pPr>
+            <w:r>
+              <w:rPr>
+                <w:sz w:val="24"/>
+                <w:szCs w:val="24"/>
+              </w:rPr>
+              <w:t>This to see live feed of the video call.</w:t>
+            </w:r>
+          </w:p>
+        </w:tc>
+        <w:tc>
+          <w:tcPr>
+            <w:tcW w:w="2447" w:type="dxa"/>
+          </w:tcPr>
+          <w:p>
+            <w:pPr>
+              <w:cnfStyle w:val="000000000000" w:firstRow="0" w:lastRow="0" w:firstColumn="0" w:lastColumn="0" w:oddVBand="0" w:evenVBand="0" w:oddHBand="0" w:evenHBand="0" w:firstRowFirstColumn="0" w:firstRowLastColumn="0" w:lastRowFirstColumn="0" w:lastRowLastColumn="0"/>
+              <w:rPr>
+                <w:sz w:val="24"/>
+                <w:szCs w:val="24"/>
+              </w:rPr>
+            </w:pPr>
+            <w:r>
+              <w:rPr>
+                <w:sz w:val="24"/>
+                <w:szCs w:val="24"/>
+              </w:rPr>
+              <w:t>I can see the live video call.</w:t>
+            </w:r>
+          </w:p>
+        </w:tc>
+      </w:tr>
+      <w:tr>
+        <w:trPr>
+          <w:trHeight w:val="281"/>
+        </w:trPr>
+        <w:tc>
+          <w:tcPr>
+            <w:cnfStyle w:val="001000000000" w:firstRow="0" w:lastRow="0" w:firstColumn="1" w:lastColumn="0" w:oddVBand="0" w:evenVBand="0" w:oddHBand="0" w:evenHBand="0" w:firstRowFirstColumn="0" w:firstRowLastColumn="0" w:lastRowFirstColumn="0" w:lastRowLastColumn="0"/>
+            <w:tcW w:w="2168" w:type="dxa"/>
+          </w:tcPr>
+          <w:p>
+            <w:pPr>
+              <w:rPr>
+                <w:sz w:val="24"/>
+                <w:szCs w:val="24"/>
+              </w:rPr>
+            </w:pPr>
+            <w:r>
+              <w:rPr>
+                <w:sz w:val="24"/>
+                <w:szCs w:val="24"/>
+              </w:rPr>
+              <w:t>3</w:t>
+            </w:r>
+          </w:p>
+        </w:tc>
+        <w:tc>
+          <w:tcPr>
+            <w:tcW w:w="2285" w:type="dxa"/>
+          </w:tcPr>
+          <w:p>
+            <w:pPr>
+              <w:cnfStyle w:val="000000000000" w:firstRow="0" w:lastRow="0" w:firstColumn="0" w:lastColumn="0" w:oddVBand="0" w:evenVBand="0" w:oddHBand="0" w:evenHBand="0" w:firstRowFirstColumn="0" w:firstRowLastColumn="0" w:lastRowFirstColumn="0" w:lastRowLastColumn="0"/>
+              <w:rPr>
+                <w:sz w:val="24"/>
+                <w:szCs w:val="24"/>
+              </w:rPr>
+            </w:pPr>
+            <w:r>
+              <w:rPr>
+                <w:sz w:val="24"/>
+                <w:szCs w:val="24"/>
+              </w:rPr>
+              <w:t>US 2</w:t>
+            </w:r>
+          </w:p>
+        </w:tc>
+        <w:tc>
+          <w:tcPr>
+            <w:tcW w:w="2539" w:type="dxa"/>
+          </w:tcPr>
+          <w:p>
+            <w:pPr>
+              <w:cnfStyle w:val="000000000000" w:firstRow="0" w:lastRow="0" w:firstColumn="0" w:lastColumn="0" w:oddVBand="0" w:evenVBand="0" w:oddHBand="0" w:evenHBand="0" w:firstRowFirstColumn="0" w:firstRowLastColumn="0" w:lastRowFirstColumn="0" w:lastRowLastColumn="0"/>
+              <w:rPr>
+                <w:sz w:val="24"/>
+                <w:szCs w:val="24"/>
+              </w:rPr>
+            </w:pPr>
+            <w:r>
+              <w:rPr>
+                <w:sz w:val="24"/>
+                <w:szCs w:val="24"/>
+              </w:rPr>
+              <w:t>This is to see if you can hear any sounds from the live feed.</w:t>
+            </w:r>
+          </w:p>
+        </w:tc>
+        <w:tc>
+          <w:tcPr>
+            <w:tcW w:w="2447" w:type="dxa"/>
+          </w:tcPr>
+          <w:p>
+            <w:pPr>
+              <w:cnfStyle w:val="000000000000" w:firstRow="0" w:lastRow="0" w:firstColumn="0" w:lastColumn="0" w:oddVBand="0" w:evenVBand="0" w:oddHBand="0" w:evenHBand="0" w:firstRowFirstColumn="0" w:firstRowLastColumn="0" w:lastRowFirstColumn="0" w:lastRowLastColumn="0"/>
+              <w:rPr>
+                <w:sz w:val="24"/>
+                <w:szCs w:val="24"/>
+              </w:rPr>
+            </w:pPr>
+            <w:r>
+              <w:rPr>
+                <w:sz w:val="24"/>
+                <w:szCs w:val="24"/>
+              </w:rPr>
+              <w:t>I can hear the sound from the video call.</w:t>
+            </w:r>
+          </w:p>
+        </w:tc>
+      </w:tr>
+      <w:tr>
+        <w:trPr>
+          <w:trHeight w:val="281"/>
+        </w:trPr>
+        <w:tc>
+          <w:tcPr>
+            <w:cnfStyle w:val="001000000000" w:firstRow="0" w:lastRow="0" w:firstColumn="1" w:lastColumn="0" w:oddVBand="0" w:evenVBand="0" w:oddHBand="0" w:evenHBand="0" w:firstRowFirstColumn="0" w:firstRowLastColumn="0" w:lastRowFirstColumn="0" w:lastRowLastColumn="0"/>
+            <w:tcW w:w="2168" w:type="dxa"/>
+          </w:tcPr>
+          <w:p>
+            <w:pPr>
+              <w:rPr>
+                <w:sz w:val="24"/>
+                <w:szCs w:val="24"/>
+              </w:rPr>
+            </w:pPr>
+            <w:r>
+              <w:rPr>
+                <w:sz w:val="24"/>
+                <w:szCs w:val="24"/>
+              </w:rPr>
+              <w:t>4</w:t>
+            </w:r>
+          </w:p>
+        </w:tc>
+        <w:tc>
+          <w:tcPr>
+            <w:tcW w:w="2285" w:type="dxa"/>
+          </w:tcPr>
+          <w:p>
+            <w:pPr>
+              <w:cnfStyle w:val="000000000000" w:firstRow="0" w:lastRow="0" w:firstColumn="0" w:lastColumn="0" w:oddVBand="0" w:evenVBand="0" w:oddHBand="0" w:evenHBand="0" w:firstRowFirstColumn="0" w:firstRowLastColumn="0" w:lastRowFirstColumn="0" w:lastRowLastColumn="0"/>
+              <w:rPr>
+                <w:sz w:val="24"/>
+                <w:szCs w:val="24"/>
+              </w:rPr>
+            </w:pPr>
+            <w:r>
+              <w:rPr>
+                <w:sz w:val="24"/>
+                <w:szCs w:val="24"/>
+              </w:rPr>
+              <w:t>US 2</w:t>
+            </w:r>
+          </w:p>
+        </w:tc>
+        <w:tc>
+          <w:tcPr>
+            <w:tcW w:w="2539" w:type="dxa"/>
+          </w:tcPr>
+          <w:p>
+            <w:pPr>
+              <w:cnfStyle w:val="000000000000" w:firstRow="0" w:lastRow="0" w:firstColumn="0" w:lastColumn="0" w:oddVBand="0" w:evenVBand="0" w:oddHBand="0" w:evenHBand="0" w:firstRowFirstColumn="0" w:firstRowLastColumn="0" w:lastRowFirstColumn="0" w:lastRowLastColumn="0"/>
+              <w:rPr>
+                <w:sz w:val="24"/>
+                <w:szCs w:val="24"/>
+              </w:rPr>
+            </w:pPr>
+            <w:r>
+              <w:rPr>
+                <w:sz w:val="24"/>
+                <w:szCs w:val="24"/>
+              </w:rPr>
+              <w:t>This is to see if your camera is working.</w:t>
+            </w:r>
+          </w:p>
+        </w:tc>
+        <w:tc>
+          <w:tcPr>
+            <w:tcW w:w="2447" w:type="dxa"/>
+          </w:tcPr>
+          <w:p>
+            <w:pPr>
+              <w:cnfStyle w:val="000000000000" w:firstRow="0" w:lastRow="0" w:firstColumn="0" w:lastColumn="0" w:oddVBand="0" w:evenVBand="0" w:oddHBand="0" w:evenHBand="0" w:firstRowFirstColumn="0" w:firstRowLastColumn="0" w:lastRowFirstColumn="0" w:lastRowLastColumn="0"/>
+              <w:rPr>
+                <w:sz w:val="24"/>
+                <w:szCs w:val="24"/>
+              </w:rPr>
+            </w:pPr>
+            <w:r>
+              <w:rPr>
+                <w:sz w:val="24"/>
+                <w:szCs w:val="24"/>
+              </w:rPr>
+              <w:t>I can see my camera on a small screen in the video call.</w:t>
+            </w:r>
+          </w:p>
+        </w:tc>
+      </w:tr>
+      <w:tr>
+        <w:trPr>
+          <w:trHeight w:val="281"/>
+        </w:trPr>
+        <w:tc>
+          <w:tcPr>
+            <w:cnfStyle w:val="001000000000" w:firstRow="0" w:lastRow="0" w:firstColumn="1" w:lastColumn="0" w:oddVBand="0" w:evenVBand="0" w:oddHBand="0" w:evenHBand="0" w:firstRowFirstColumn="0" w:firstRowLastColumn="0" w:lastRowFirstColumn="0" w:lastRowLastColumn="0"/>
+            <w:tcW w:w="2168" w:type="dxa"/>
+          </w:tcPr>
+          <w:p>
+            <w:pPr>
+              <w:rPr>
+                <w:sz w:val="24"/>
+                <w:szCs w:val="24"/>
+              </w:rPr>
+            </w:pPr>
+            <w:r>
+              <w:rPr>
+                <w:sz w:val="24"/>
+                <w:szCs w:val="24"/>
+              </w:rPr>
+              <w:t>5</w:t>
+            </w:r>
+          </w:p>
+        </w:tc>
+        <w:tc>
+          <w:tcPr>
+            <w:tcW w:w="2285" w:type="dxa"/>
+          </w:tcPr>
+          <w:p>
+            <w:pPr>
+              <w:cnfStyle w:val="000000000000" w:firstRow="0" w:lastRow="0" w:firstColumn="0" w:lastColumn="0" w:oddVBand="0" w:evenVBand="0" w:oddHBand="0" w:evenHBand="0" w:firstRowFirstColumn="0" w:firstRowLastColumn="0" w:lastRowFirstColumn="0" w:lastRowLastColumn="0"/>
+              <w:rPr>
+                <w:sz w:val="24"/>
+                <w:szCs w:val="24"/>
+              </w:rPr>
+            </w:pPr>
+            <w:r>
+              <w:rPr>
+                <w:sz w:val="24"/>
+                <w:szCs w:val="24"/>
+              </w:rPr>
+              <w:t>US 3</w:t>
+            </w:r>
+          </w:p>
+        </w:tc>
+        <w:tc>
+          <w:tcPr>
+            <w:tcW w:w="2539" w:type="dxa"/>
+          </w:tcPr>
+          <w:p>
+            <w:pPr>
+              <w:cnfStyle w:val="000000000000" w:firstRow="0" w:lastRow="0" w:firstColumn="0" w:lastColumn="0" w:oddVBand="0" w:evenVBand="0" w:oddHBand="0" w:evenHBand="0" w:firstRowFirstColumn="0" w:firstRowLastColumn="0" w:lastRowFirstColumn="0" w:lastRowLastColumn="0"/>
+              <w:rPr>
+                <w:sz w:val="24"/>
+                <w:szCs w:val="24"/>
+              </w:rPr>
+            </w:pPr>
+            <w:r>
+              <w:rPr>
+                <w:sz w:val="24"/>
+                <w:szCs w:val="24"/>
+              </w:rPr>
+              <w:t>This is to see if the logs of the video call are written.</w:t>
+            </w:r>
+          </w:p>
+        </w:tc>
+        <w:tc>
+          <w:tcPr>
+            <w:tcW w:w="2447" w:type="dxa"/>
+          </w:tcPr>
+          <w:p>
+            <w:pPr>
+              <w:cnfStyle w:val="000000000000" w:firstRow="0" w:lastRow="0" w:firstColumn="0" w:lastColumn="0" w:oddVBand="0" w:evenVBand="0" w:oddHBand="0" w:evenHBand="0" w:firstRowFirstColumn="0" w:firstRowLastColumn="0" w:lastRowFirstColumn="0" w:lastRowLastColumn="0"/>
+              <w:rPr>
+                <w:sz w:val="24"/>
+                <w:szCs w:val="24"/>
+              </w:rPr>
+            </w:pPr>
+            <w:r>
+              <w:rPr>
+                <w:sz w:val="24"/>
+                <w:szCs w:val="24"/>
+              </w:rPr>
+              <w:t>I can see the log of the started and ended video call by date and time.</w:t>
+            </w:r>
+          </w:p>
+        </w:tc>
+      </w:tr>
+      <w:tr>
+        <w:trPr>
+          <w:trHeight w:val="281"/>
+        </w:trPr>
+        <w:tc>
+          <w:tcPr>
+            <w:cnfStyle w:val="001000000000" w:firstRow="0" w:lastRow="0" w:firstColumn="1" w:lastColumn="0" w:oddVBand="0" w:evenVBand="0" w:oddHBand="0" w:evenHBand="0" w:firstRowFirstColumn="0" w:firstRowLastColumn="0" w:lastRowFirstColumn="0" w:lastRowLastColumn="0"/>
+            <w:tcW w:w="2168" w:type="dxa"/>
+          </w:tcPr>
+          <w:p>
+            <w:pPr>
+              <w:rPr>
+                <w:sz w:val="24"/>
+                <w:szCs w:val="24"/>
+              </w:rPr>
+            </w:pPr>
+            <w:r>
+              <w:rPr>
+                <w:sz w:val="24"/>
+                <w:szCs w:val="24"/>
+              </w:rPr>
+              <w:t>6</w:t>
+            </w:r>
+          </w:p>
+        </w:tc>
+        <w:tc>
+          <w:tcPr>
+            <w:tcW w:w="2285" w:type="dxa"/>
+          </w:tcPr>
+          <w:p>
+            <w:pPr>
+              <w:cnfStyle w:val="000000000000" w:firstRow="0" w:lastRow="0" w:firstColumn="0" w:lastColumn="0" w:oddVBand="0" w:evenVBand="0" w:oddHBand="0" w:evenHBand="0" w:firstRowFirstColumn="0" w:firstRowLastColumn="0" w:lastRowFirstColumn="0" w:lastRowLastColumn="0"/>
+              <w:rPr>
+                <w:sz w:val="24"/>
+                <w:szCs w:val="24"/>
+              </w:rPr>
+            </w:pPr>
+            <w:r>
+              <w:rPr>
+                <w:sz w:val="24"/>
+                <w:szCs w:val="24"/>
+              </w:rPr>
+              <w:t>US 4</w:t>
+            </w:r>
+          </w:p>
+        </w:tc>
+        <w:tc>
+          <w:tcPr>
+            <w:tcW w:w="2539" w:type="dxa"/>
+          </w:tcPr>
+          <w:p>
+            <w:pPr>
+              <w:cnfStyle w:val="000000000000" w:firstRow="0" w:lastRow="0" w:firstColumn="0" w:lastColumn="0" w:oddVBand="0" w:evenVBand="0" w:oddHBand="0" w:evenHBand="0" w:firstRowFirstColumn="0" w:firstRowLastColumn="0" w:lastRowFirstColumn="0" w:lastRowLastColumn="0"/>
+              <w:rPr>
+                <w:sz w:val="24"/>
+                <w:szCs w:val="24"/>
+              </w:rPr>
+            </w:pPr>
+            <w:r>
+              <w:rPr>
+                <w:sz w:val="24"/>
+                <w:szCs w:val="24"/>
+              </w:rPr>
+              <w:t>This is to see if you can end the video call on the end video call icon.</w:t>
+            </w:r>
+          </w:p>
+        </w:tc>
+        <w:tc>
+          <w:tcPr>
+            <w:tcW w:w="2447" w:type="dxa"/>
+          </w:tcPr>
+          <w:p>
+            <w:pPr>
+              <w:cnfStyle w:val="000000000000" w:firstRow="0" w:lastRow="0" w:firstColumn="0" w:lastColumn="0" w:oddVBand="0" w:evenVBand="0" w:oddHBand="0" w:evenHBand="0" w:firstRowFirstColumn="0" w:firstRowLastColumn="0" w:lastRowFirstColumn="0" w:lastRowLastColumn="0"/>
+              <w:rPr>
+                <w:sz w:val="24"/>
+                <w:szCs w:val="24"/>
+              </w:rPr>
+            </w:pPr>
+            <w:r>
+              <w:rPr>
+                <w:sz w:val="24"/>
+                <w:szCs w:val="24"/>
+              </w:rPr>
+              <w:t>The video call will end, and the form will close/ disappear.</w:t>
+            </w:r>
+          </w:p>
+        </w:tc>
+      </w:tr>
+      <w:tr>
+        <w:trPr>
+          <w:trHeight w:val="281"/>
+        </w:trPr>
+        <w:tc>
+          <w:tcPr>
+            <w:cnfStyle w:val="001000000000" w:firstRow="0" w:lastRow="0" w:firstColumn="1" w:lastColumn="0" w:oddVBand="0" w:evenVBand="0" w:oddHBand="0" w:evenHBand="0" w:firstRowFirstColumn="0" w:firstRowLastColumn="0" w:lastRowFirstColumn="0" w:lastRowLastColumn="0"/>
+            <w:tcW w:w="2168" w:type="dxa"/>
+          </w:tcPr>
+          <w:p>
+            <w:pPr>
+              <w:rPr>
+                <w:sz w:val="24"/>
+                <w:szCs w:val="24"/>
+              </w:rPr>
+            </w:pPr>
+            <w:r>
+              <w:rPr>
+                <w:sz w:val="24"/>
+                <w:szCs w:val="24"/>
+              </w:rPr>
+              <w:t>7</w:t>
+            </w:r>
+          </w:p>
+        </w:tc>
+        <w:tc>
+          <w:tcPr>
+            <w:tcW w:w="2285" w:type="dxa"/>
+          </w:tcPr>
+          <w:p>
+            <w:pPr>
+              <w:cnfStyle w:val="000000000000" w:firstRow="0" w:lastRow="0" w:firstColumn="0" w:lastColumn="0" w:oddVBand="0" w:evenVBand="0" w:oddHBand="0" w:evenHBand="0" w:firstRowFirstColumn="0" w:firstRowLastColumn="0" w:lastRowFirstColumn="0" w:lastRowLastColumn="0"/>
+              <w:rPr>
+                <w:sz w:val="24"/>
+                <w:szCs w:val="24"/>
+              </w:rPr>
+            </w:pPr>
+            <w:r>
+              <w:rPr>
+                <w:sz w:val="24"/>
+                <w:szCs w:val="24"/>
+              </w:rPr>
+              <w:t>US 4</w:t>
+            </w:r>
+          </w:p>
+        </w:tc>
+        <w:tc>
+          <w:tcPr>
+            <w:tcW w:w="2539" w:type="dxa"/>
+          </w:tcPr>
+          <w:p>
+            <w:pPr>
+              <w:cnfStyle w:val="000000000000" w:firstRow="0" w:lastRow="0" w:firstColumn="0" w:lastColumn="0" w:oddVBand="0" w:evenVBand="0" w:oddHBand="0" w:evenHBand="0" w:firstRowFirstColumn="0" w:firstRowLastColumn="0" w:lastRowFirstColumn="0" w:lastRowLastColumn="0"/>
+              <w:rPr>
+                <w:sz w:val="24"/>
+                <w:szCs w:val="24"/>
+              </w:rPr>
+            </w:pPr>
+            <w:r>
+              <w:rPr>
+                <w:sz w:val="24"/>
+                <w:szCs w:val="24"/>
+              </w:rPr>
+              <w:t>This is to see if closing the form would end the video call.</w:t>
+            </w:r>
+          </w:p>
+        </w:tc>
+        <w:tc>
+          <w:tcPr>
+            <w:tcW w:w="2447" w:type="dxa"/>
+          </w:tcPr>
+          <w:p>
+            <w:pPr>
+              <w:cnfStyle w:val="000000000000" w:firstRow="0" w:lastRow="0" w:firstColumn="0" w:lastColumn="0" w:oddVBand="0" w:evenVBand="0" w:oddHBand="0" w:evenHBand="0" w:firstRowFirstColumn="0" w:firstRowLastColumn="0" w:lastRowFirstColumn="0" w:lastRowLastColumn="0"/>
+              <w:rPr>
+                <w:sz w:val="24"/>
+                <w:szCs w:val="24"/>
+              </w:rPr>
+            </w:pPr>
+            <w:r>
+              <w:rPr>
+                <w:sz w:val="24"/>
+                <w:szCs w:val="24"/>
+              </w:rPr>
+              <w:t>The video call will end, and the form will close/ disappear.</w:t>
+            </w:r>
+          </w:p>
+        </w:tc>
+      </w:tr>
+    </w:tbl>
     <w:p/>
     <w:sectPr>
       <w:pgSz w:w="12240" w:h="15840"/>
@@ -8615,7 +10362,7 @@
   <w:style w:type="paragraph" w:default="1" w:styleId="Normal">
     <w:name w:val="Normal"/>
     <w:qFormat/>
-    <w:rsid w:val="005A5039"/>
+    <w:rsid w:val="00C5707E"/>
   </w:style>
   <w:style w:type="paragraph" w:styleId="Heading1">
     <w:name w:val="heading 1"/>

</xml_diff>

<commit_message>
Modify some files and add new files.
Modify design doc
Modify logbook
Modify wireframe
Add user flowchart
add 2 flowchart png
</commit_message>
<xml_diff>
--- a/Design Document.docx
+++ b/Design Document.docx
@@ -377,7 +377,7 @@
           <w:r>
             <w:fldChar w:fldCharType="separate"/>
           </w:r>
-          <w:hyperlink w:anchor="_Toc146208681" w:history="1">
+          <w:hyperlink w:anchor="_Toc146826040" w:history="1">
             <w:r>
               <w:rPr>
                 <w:rStyle w:val="Hyperlink"/>
@@ -404,7 +404,7 @@
                 <w:noProof/>
                 <w:webHidden/>
               </w:rPr>
-              <w:instrText xml:space="preserve"> PAGEREF _Toc146208681 \h </w:instrText>
+              <w:instrText xml:space="preserve"> PAGEREF _Toc146826040 \h </w:instrText>
             </w:r>
             <w:r>
               <w:rPr>
@@ -449,7 +449,7 @@
               <w14:ligatures w14:val="standardContextual"/>
             </w:rPr>
           </w:pPr>
-          <w:hyperlink w:anchor="_Toc146208682" w:history="1">
+          <w:hyperlink w:anchor="_Toc146826041" w:history="1">
             <w:r>
               <w:rPr>
                 <w:rStyle w:val="Hyperlink"/>
@@ -476,7 +476,7 @@
                 <w:noProof/>
                 <w:webHidden/>
               </w:rPr>
-              <w:instrText xml:space="preserve"> PAGEREF _Toc146208682 \h </w:instrText>
+              <w:instrText xml:space="preserve"> PAGEREF _Toc146826041 \h </w:instrText>
             </w:r>
             <w:r>
               <w:rPr>
@@ -521,7 +521,7 @@
               <w14:ligatures w14:val="standardContextual"/>
             </w:rPr>
           </w:pPr>
-          <w:hyperlink w:anchor="_Toc146208683" w:history="1">
+          <w:hyperlink w:anchor="_Toc146826042" w:history="1">
             <w:r>
               <w:rPr>
                 <w:rStyle w:val="Hyperlink"/>
@@ -548,7 +548,7 @@
                 <w:noProof/>
                 <w:webHidden/>
               </w:rPr>
-              <w:instrText xml:space="preserve"> PAGEREF _Toc146208683 \h </w:instrText>
+              <w:instrText xml:space="preserve"> PAGEREF _Toc146826042 \h </w:instrText>
             </w:r>
             <w:r>
               <w:rPr>
@@ -593,7 +593,7 @@
               <w14:ligatures w14:val="standardContextual"/>
             </w:rPr>
           </w:pPr>
-          <w:hyperlink w:anchor="_Toc146208684" w:history="1">
+          <w:hyperlink w:anchor="_Toc146826043" w:history="1">
             <w:r>
               <w:rPr>
                 <w:rStyle w:val="Hyperlink"/>
@@ -620,7 +620,7 @@
                 <w:noProof/>
                 <w:webHidden/>
               </w:rPr>
-              <w:instrText xml:space="preserve"> PAGEREF _Toc146208684 \h </w:instrText>
+              <w:instrText xml:space="preserve"> PAGEREF _Toc146826043 \h </w:instrText>
             </w:r>
             <w:r>
               <w:rPr>
@@ -665,7 +665,7 @@
               <w14:ligatures w14:val="standardContextual"/>
             </w:rPr>
           </w:pPr>
-          <w:hyperlink w:anchor="_Toc146208685" w:history="1">
+          <w:hyperlink w:anchor="_Toc146826044" w:history="1">
             <w:r>
               <w:rPr>
                 <w:rStyle w:val="Hyperlink"/>
@@ -692,7 +692,7 @@
                 <w:noProof/>
                 <w:webHidden/>
               </w:rPr>
-              <w:instrText xml:space="preserve"> PAGEREF _Toc146208685 \h </w:instrText>
+              <w:instrText xml:space="preserve"> PAGEREF _Toc146826044 \h </w:instrText>
             </w:r>
             <w:r>
               <w:rPr>
@@ -737,7 +737,7 @@
               <w14:ligatures w14:val="standardContextual"/>
             </w:rPr>
           </w:pPr>
-          <w:hyperlink w:anchor="_Toc146208686" w:history="1">
+          <w:hyperlink w:anchor="_Toc146826045" w:history="1">
             <w:r>
               <w:rPr>
                 <w:rStyle w:val="Hyperlink"/>
@@ -764,7 +764,7 @@
                 <w:noProof/>
                 <w:webHidden/>
               </w:rPr>
-              <w:instrText xml:space="preserve"> PAGEREF _Toc146208686 \h </w:instrText>
+              <w:instrText xml:space="preserve"> PAGEREF _Toc146826045 \h </w:instrText>
             </w:r>
             <w:r>
               <w:rPr>
@@ -785,6 +785,150 @@
                 <w:webHidden/>
               </w:rPr>
               <w:t>4</w:t>
+            </w:r>
+            <w:r>
+              <w:rPr>
+                <w:noProof/>
+                <w:webHidden/>
+              </w:rPr>
+              <w:fldChar w:fldCharType="end"/>
+            </w:r>
+          </w:hyperlink>
+        </w:p>
+        <w:p>
+          <w:pPr>
+            <w:pStyle w:val="TOC2"/>
+            <w:tabs>
+              <w:tab w:val="right" w:leader="dot" w:pos="9396"/>
+            </w:tabs>
+            <w:rPr>
+              <w:noProof/>
+              <w:kern w:val="2"/>
+              <w:sz w:val="22"/>
+              <w:szCs w:val="22"/>
+              <w14:ligatures w14:val="standardContextual"/>
+            </w:rPr>
+          </w:pPr>
+          <w:hyperlink w:anchor="_Toc146826046" w:history="1">
+            <w:r>
+              <w:rPr>
+                <w:rStyle w:val="Hyperlink"/>
+                <w:noProof/>
+              </w:rPr>
+              <w:t>Wireframe</w:t>
+            </w:r>
+            <w:r>
+              <w:rPr>
+                <w:noProof/>
+                <w:webHidden/>
+              </w:rPr>
+              <w:tab/>
+            </w:r>
+            <w:r>
+              <w:rPr>
+                <w:noProof/>
+                <w:webHidden/>
+              </w:rPr>
+              <w:fldChar w:fldCharType="begin"/>
+            </w:r>
+            <w:r>
+              <w:rPr>
+                <w:noProof/>
+                <w:webHidden/>
+              </w:rPr>
+              <w:instrText xml:space="preserve"> PAGEREF _Toc146826046 \h </w:instrText>
+            </w:r>
+            <w:r>
+              <w:rPr>
+                <w:noProof/>
+                <w:webHidden/>
+              </w:rPr>
+            </w:r>
+            <w:r>
+              <w:rPr>
+                <w:noProof/>
+                <w:webHidden/>
+              </w:rPr>
+              <w:fldChar w:fldCharType="separate"/>
+            </w:r>
+            <w:r>
+              <w:rPr>
+                <w:noProof/>
+                <w:webHidden/>
+              </w:rPr>
+              <w:t>4</w:t>
+            </w:r>
+            <w:r>
+              <w:rPr>
+                <w:noProof/>
+                <w:webHidden/>
+              </w:rPr>
+              <w:fldChar w:fldCharType="end"/>
+            </w:r>
+          </w:hyperlink>
+        </w:p>
+        <w:p>
+          <w:pPr>
+            <w:pStyle w:val="TOC2"/>
+            <w:tabs>
+              <w:tab w:val="right" w:leader="dot" w:pos="9396"/>
+            </w:tabs>
+            <w:rPr>
+              <w:noProof/>
+              <w:kern w:val="2"/>
+              <w:sz w:val="22"/>
+              <w:szCs w:val="22"/>
+              <w14:ligatures w14:val="standardContextual"/>
+            </w:rPr>
+          </w:pPr>
+          <w:hyperlink w:anchor="_Toc146826047" w:history="1">
+            <w:r>
+              <w:rPr>
+                <w:rStyle w:val="Hyperlink"/>
+                <w:noProof/>
+              </w:rPr>
+              <w:t>User Flowchart</w:t>
+            </w:r>
+            <w:r>
+              <w:rPr>
+                <w:noProof/>
+                <w:webHidden/>
+              </w:rPr>
+              <w:tab/>
+            </w:r>
+            <w:r>
+              <w:rPr>
+                <w:noProof/>
+                <w:webHidden/>
+              </w:rPr>
+              <w:fldChar w:fldCharType="begin"/>
+            </w:r>
+            <w:r>
+              <w:rPr>
+                <w:noProof/>
+                <w:webHidden/>
+              </w:rPr>
+              <w:instrText xml:space="preserve"> PAGEREF _Toc146826047 \h </w:instrText>
+            </w:r>
+            <w:r>
+              <w:rPr>
+                <w:noProof/>
+                <w:webHidden/>
+              </w:rPr>
+            </w:r>
+            <w:r>
+              <w:rPr>
+                <w:noProof/>
+                <w:webHidden/>
+              </w:rPr>
+              <w:fldChar w:fldCharType="separate"/>
+            </w:r>
+            <w:r>
+              <w:rPr>
+                <w:noProof/>
+                <w:webHidden/>
+              </w:rPr>
+              <w:t>5</w:t>
             </w:r>
             <w:r>
               <w:rPr>
@@ -809,7 +953,7 @@
               <w14:ligatures w14:val="standardContextual"/>
             </w:rPr>
           </w:pPr>
-          <w:hyperlink w:anchor="_Toc146208687" w:history="1">
+          <w:hyperlink w:anchor="_Toc146826048" w:history="1">
             <w:r>
               <w:rPr>
                 <w:rStyle w:val="Hyperlink"/>
@@ -836,7 +980,7 @@
                 <w:noProof/>
                 <w:webHidden/>
               </w:rPr>
-              <w:instrText xml:space="preserve"> PAGEREF _Toc146208687 \h </w:instrText>
+              <w:instrText xml:space="preserve"> PAGEREF _Toc146826048 \h </w:instrText>
             </w:r>
             <w:r>
               <w:rPr>
@@ -856,7 +1000,7 @@
                 <w:noProof/>
                 <w:webHidden/>
               </w:rPr>
-              <w:t>4</w:t>
+              <w:t>5</w:t>
             </w:r>
             <w:r>
               <w:rPr>
@@ -881,7 +1025,7 @@
               <w14:ligatures w14:val="standardContextual"/>
             </w:rPr>
           </w:pPr>
-          <w:hyperlink w:anchor="_Toc146208688" w:history="1">
+          <w:hyperlink w:anchor="_Toc146826049" w:history="1">
             <w:r>
               <w:rPr>
                 <w:rStyle w:val="Hyperlink"/>
@@ -908,7 +1052,7 @@
                 <w:noProof/>
                 <w:webHidden/>
               </w:rPr>
-              <w:instrText xml:space="preserve"> PAGEREF _Toc146208688 \h </w:instrText>
+              <w:instrText xml:space="preserve"> PAGEREF _Toc146826049 \h </w:instrText>
             </w:r>
             <w:r>
               <w:rPr>
@@ -928,7 +1072,7 @@
                 <w:noProof/>
                 <w:webHidden/>
               </w:rPr>
-              <w:t>4</w:t>
+              <w:t>5</w:t>
             </w:r>
             <w:r>
               <w:rPr>
@@ -953,7 +1097,7 @@
               <w14:ligatures w14:val="standardContextual"/>
             </w:rPr>
           </w:pPr>
-          <w:hyperlink w:anchor="_Toc146208689" w:history="1">
+          <w:hyperlink w:anchor="_Toc146826050" w:history="1">
             <w:r>
               <w:rPr>
                 <w:rStyle w:val="Hyperlink"/>
@@ -980,7 +1124,7 @@
                 <w:noProof/>
                 <w:webHidden/>
               </w:rPr>
-              <w:instrText xml:space="preserve"> PAGEREF _Toc146208689 \h </w:instrText>
+              <w:instrText xml:space="preserve"> PAGEREF _Toc146826050 \h </w:instrText>
             </w:r>
             <w:r>
               <w:rPr>
@@ -1000,7 +1144,7 @@
                 <w:noProof/>
                 <w:webHidden/>
               </w:rPr>
-              <w:t>5</w:t>
+              <w:t>6</w:t>
             </w:r>
             <w:r>
               <w:rPr>
@@ -1025,7 +1169,7 @@
               <w14:ligatures w14:val="standardContextual"/>
             </w:rPr>
           </w:pPr>
-          <w:hyperlink w:anchor="_Toc146208690" w:history="1">
+          <w:hyperlink w:anchor="_Toc146826051" w:history="1">
             <w:r>
               <w:rPr>
                 <w:rStyle w:val="Hyperlink"/>
@@ -1052,7 +1196,7 @@
                 <w:noProof/>
                 <w:webHidden/>
               </w:rPr>
-              <w:instrText xml:space="preserve"> PAGEREF _Toc146208690 \h </w:instrText>
+              <w:instrText xml:space="preserve"> PAGEREF _Toc146826051 \h </w:instrText>
             </w:r>
             <w:r>
               <w:rPr>
@@ -1072,7 +1216,7 @@
                 <w:noProof/>
                 <w:webHidden/>
               </w:rPr>
-              <w:t>5</w:t>
+              <w:t>8</w:t>
             </w:r>
             <w:r>
               <w:rPr>
@@ -1097,10 +1241,11 @@
               <w14:ligatures w14:val="standardContextual"/>
             </w:rPr>
           </w:pPr>
-          <w:hyperlink w:anchor="_Toc146208691" w:history="1">
+          <w:hyperlink w:anchor="_Toc146826052" w:history="1">
             <w:r>
               <w:rPr>
                 <w:rStyle w:val="Hyperlink"/>
+                <w:rFonts w:asciiTheme="majorHAnsi" w:eastAsiaTheme="majorEastAsia" w:hAnsiTheme="majorHAnsi" w:cstheme="majorBidi"/>
                 <w:noProof/>
               </w:rPr>
               <w:t>Level 4: Code (C4)</w:t>
@@ -1124,7 +1269,7 @@
                 <w:noProof/>
                 <w:webHidden/>
               </w:rPr>
-              <w:instrText xml:space="preserve"> PAGEREF _Toc146208691 \h </w:instrText>
+              <w:instrText xml:space="preserve"> PAGEREF _Toc146826052 \h </w:instrText>
             </w:r>
             <w:r>
               <w:rPr>
@@ -1144,7 +1289,299 @@
                 <w:noProof/>
                 <w:webHidden/>
               </w:rPr>
-              <w:t>5</w:t>
+              <w:t>11</w:t>
+            </w:r>
+            <w:r>
+              <w:rPr>
+                <w:noProof/>
+                <w:webHidden/>
+              </w:rPr>
+              <w:fldChar w:fldCharType="end"/>
+            </w:r>
+          </w:hyperlink>
+        </w:p>
+        <w:p>
+          <w:pPr>
+            <w:pStyle w:val="TOC1"/>
+            <w:tabs>
+              <w:tab w:val="right" w:leader="dot" w:pos="9396"/>
+            </w:tabs>
+            <w:rPr>
+              <w:noProof/>
+              <w:kern w:val="2"/>
+              <w:sz w:val="22"/>
+              <w:szCs w:val="22"/>
+              <w14:ligatures w14:val="standardContextual"/>
+            </w:rPr>
+          </w:pPr>
+          <w:hyperlink w:anchor="_Toc146826053" w:history="1">
+            <w:r>
+              <w:rPr>
+                <w:rStyle w:val="Hyperlink"/>
+                <w:rFonts w:asciiTheme="majorHAnsi" w:eastAsiaTheme="majorEastAsia" w:hAnsiTheme="majorHAnsi" w:cstheme="majorBidi"/>
+                <w:noProof/>
+              </w:rPr>
+              <w:t>Testing strategies</w:t>
+            </w:r>
+            <w:r>
+              <w:rPr>
+                <w:noProof/>
+                <w:webHidden/>
+              </w:rPr>
+              <w:tab/>
+            </w:r>
+            <w:r>
+              <w:rPr>
+                <w:noProof/>
+                <w:webHidden/>
+              </w:rPr>
+              <w:fldChar w:fldCharType="begin"/>
+            </w:r>
+            <w:r>
+              <w:rPr>
+                <w:noProof/>
+                <w:webHidden/>
+              </w:rPr>
+              <w:instrText xml:space="preserve"> PAGEREF _Toc146826053 \h </w:instrText>
+            </w:r>
+            <w:r>
+              <w:rPr>
+                <w:noProof/>
+                <w:webHidden/>
+              </w:rPr>
+            </w:r>
+            <w:r>
+              <w:rPr>
+                <w:noProof/>
+                <w:webHidden/>
+              </w:rPr>
+              <w:fldChar w:fldCharType="separate"/>
+            </w:r>
+            <w:r>
+              <w:rPr>
+                <w:noProof/>
+                <w:webHidden/>
+              </w:rPr>
+              <w:t>11</w:t>
+            </w:r>
+            <w:r>
+              <w:rPr>
+                <w:noProof/>
+                <w:webHidden/>
+              </w:rPr>
+              <w:fldChar w:fldCharType="end"/>
+            </w:r>
+          </w:hyperlink>
+        </w:p>
+        <w:p>
+          <w:pPr>
+            <w:pStyle w:val="TOC2"/>
+            <w:tabs>
+              <w:tab w:val="right" w:leader="dot" w:pos="9396"/>
+            </w:tabs>
+            <w:rPr>
+              <w:noProof/>
+              <w:kern w:val="2"/>
+              <w:sz w:val="22"/>
+              <w:szCs w:val="22"/>
+              <w14:ligatures w14:val="standardContextual"/>
+            </w:rPr>
+          </w:pPr>
+          <w:hyperlink w:anchor="_Toc146826054" w:history="1">
+            <w:r>
+              <w:rPr>
+                <w:rStyle w:val="Hyperlink"/>
+                <w:rFonts w:asciiTheme="majorHAnsi" w:eastAsiaTheme="majorEastAsia" w:hAnsiTheme="majorHAnsi" w:cstheme="majorBidi"/>
+                <w:noProof/>
+              </w:rPr>
+              <w:t>Test approach</w:t>
+            </w:r>
+            <w:r>
+              <w:rPr>
+                <w:noProof/>
+                <w:webHidden/>
+              </w:rPr>
+              <w:tab/>
+            </w:r>
+            <w:r>
+              <w:rPr>
+                <w:noProof/>
+                <w:webHidden/>
+              </w:rPr>
+              <w:fldChar w:fldCharType="begin"/>
+            </w:r>
+            <w:r>
+              <w:rPr>
+                <w:noProof/>
+                <w:webHidden/>
+              </w:rPr>
+              <w:instrText xml:space="preserve"> PAGEREF _Toc146826054 \h </w:instrText>
+            </w:r>
+            <w:r>
+              <w:rPr>
+                <w:noProof/>
+                <w:webHidden/>
+              </w:rPr>
+            </w:r>
+            <w:r>
+              <w:rPr>
+                <w:noProof/>
+                <w:webHidden/>
+              </w:rPr>
+              <w:fldChar w:fldCharType="separate"/>
+            </w:r>
+            <w:r>
+              <w:rPr>
+                <w:noProof/>
+                <w:webHidden/>
+              </w:rPr>
+              <w:t>12</w:t>
+            </w:r>
+            <w:r>
+              <w:rPr>
+                <w:noProof/>
+                <w:webHidden/>
+              </w:rPr>
+              <w:fldChar w:fldCharType="end"/>
+            </w:r>
+          </w:hyperlink>
+        </w:p>
+        <w:p>
+          <w:pPr>
+            <w:pStyle w:val="TOC2"/>
+            <w:tabs>
+              <w:tab w:val="right" w:leader="dot" w:pos="9396"/>
+            </w:tabs>
+            <w:rPr>
+              <w:noProof/>
+              <w:kern w:val="2"/>
+              <w:sz w:val="22"/>
+              <w:szCs w:val="22"/>
+              <w14:ligatures w14:val="standardContextual"/>
+            </w:rPr>
+          </w:pPr>
+          <w:hyperlink w:anchor="_Toc146826055" w:history="1">
+            <w:r>
+              <w:rPr>
+                <w:rStyle w:val="Hyperlink"/>
+                <w:rFonts w:asciiTheme="majorHAnsi" w:eastAsiaTheme="majorEastAsia" w:hAnsiTheme="majorHAnsi" w:cstheme="majorBidi"/>
+                <w:noProof/>
+              </w:rPr>
+              <w:t>Unit test</w:t>
+            </w:r>
+            <w:r>
+              <w:rPr>
+                <w:noProof/>
+                <w:webHidden/>
+              </w:rPr>
+              <w:tab/>
+            </w:r>
+            <w:r>
+              <w:rPr>
+                <w:noProof/>
+                <w:webHidden/>
+              </w:rPr>
+              <w:fldChar w:fldCharType="begin"/>
+            </w:r>
+            <w:r>
+              <w:rPr>
+                <w:noProof/>
+                <w:webHidden/>
+              </w:rPr>
+              <w:instrText xml:space="preserve"> PAGEREF _Toc146826055 \h </w:instrText>
+            </w:r>
+            <w:r>
+              <w:rPr>
+                <w:noProof/>
+                <w:webHidden/>
+              </w:rPr>
+            </w:r>
+            <w:r>
+              <w:rPr>
+                <w:noProof/>
+                <w:webHidden/>
+              </w:rPr>
+              <w:fldChar w:fldCharType="separate"/>
+            </w:r>
+            <w:r>
+              <w:rPr>
+                <w:noProof/>
+                <w:webHidden/>
+              </w:rPr>
+              <w:t>12</w:t>
+            </w:r>
+            <w:r>
+              <w:rPr>
+                <w:noProof/>
+                <w:webHidden/>
+              </w:rPr>
+              <w:fldChar w:fldCharType="end"/>
+            </w:r>
+          </w:hyperlink>
+        </w:p>
+        <w:p>
+          <w:pPr>
+            <w:pStyle w:val="TOC2"/>
+            <w:tabs>
+              <w:tab w:val="right" w:leader="dot" w:pos="9396"/>
+            </w:tabs>
+            <w:rPr>
+              <w:noProof/>
+              <w:kern w:val="2"/>
+              <w:sz w:val="22"/>
+              <w:szCs w:val="22"/>
+              <w14:ligatures w14:val="standardContextual"/>
+            </w:rPr>
+          </w:pPr>
+          <w:hyperlink w:anchor="_Toc146826056" w:history="1">
+            <w:r>
+              <w:rPr>
+                <w:rStyle w:val="Hyperlink"/>
+                <w:rFonts w:asciiTheme="majorHAnsi" w:eastAsiaTheme="majorEastAsia" w:hAnsiTheme="majorHAnsi" w:cstheme="majorBidi"/>
+                <w:noProof/>
+              </w:rPr>
+              <w:t>User acceptance test</w:t>
+            </w:r>
+            <w:r>
+              <w:rPr>
+                <w:noProof/>
+                <w:webHidden/>
+              </w:rPr>
+              <w:tab/>
+            </w:r>
+            <w:r>
+              <w:rPr>
+                <w:noProof/>
+                <w:webHidden/>
+              </w:rPr>
+              <w:fldChar w:fldCharType="begin"/>
+            </w:r>
+            <w:r>
+              <w:rPr>
+                <w:noProof/>
+                <w:webHidden/>
+              </w:rPr>
+              <w:instrText xml:space="preserve"> PAGEREF _Toc146826056 \h </w:instrText>
+            </w:r>
+            <w:r>
+              <w:rPr>
+                <w:noProof/>
+                <w:webHidden/>
+              </w:rPr>
+            </w:r>
+            <w:r>
+              <w:rPr>
+                <w:noProof/>
+                <w:webHidden/>
+              </w:rPr>
+              <w:fldChar w:fldCharType="separate"/>
+            </w:r>
+            <w:r>
+              <w:rPr>
+                <w:noProof/>
+                <w:webHidden/>
+              </w:rPr>
+              <w:t>13</w:t>
             </w:r>
             <w:r>
               <w:rPr>
@@ -1177,7 +1614,7 @@
       <w:pPr>
         <w:pStyle w:val="Heading1"/>
       </w:pPr>
-      <w:bookmarkStart w:id="0" w:name="_Toc146208681"/>
+      <w:bookmarkStart w:id="0" w:name="_Toc146826040"/>
       <w:r>
         <w:lastRenderedPageBreak/>
         <w:t>Introduction</w:t>
@@ -1394,7 +1831,7 @@
       <w:pPr>
         <w:pStyle w:val="Heading1"/>
       </w:pPr>
-      <w:bookmarkStart w:id="1" w:name="_Toc146208682"/>
+      <w:bookmarkStart w:id="1" w:name="_Toc146826041"/>
       <w:r>
         <w:t>Context</w:t>
       </w:r>
@@ -1505,7 +1942,7 @@
       <w:pPr>
         <w:pStyle w:val="Heading1"/>
       </w:pPr>
-      <w:bookmarkStart w:id="4" w:name="_Toc146208683"/>
+      <w:bookmarkStart w:id="4" w:name="_Toc146826042"/>
       <w:r>
         <w:t>Goals</w:t>
       </w:r>
@@ -1627,7 +2064,7 @@
       <w:pPr>
         <w:pStyle w:val="Heading1"/>
       </w:pPr>
-      <w:bookmarkStart w:id="5" w:name="_Toc146208684"/>
+      <w:bookmarkStart w:id="5" w:name="_Toc146826043"/>
       <w:r>
         <w:t>Scope</w:t>
       </w:r>
@@ -1681,6 +2118,7 @@
         </w:rPr>
         <w:t xml:space="preserve">1.3 Scope and </w:t>
       </w:r>
+      <w:proofErr w:type="gramStart"/>
       <w:r>
         <w:rPr>
           <w:i/>
@@ -1701,6 +2139,7 @@
         </w:rPr>
         <w:t>’</w:t>
       </w:r>
+      <w:proofErr w:type="gramEnd"/>
       <w:r>
         <w:rPr>
           <w:sz w:val="24"/>
@@ -1721,7 +2160,7 @@
       <w:pPr>
         <w:pStyle w:val="Heading1"/>
       </w:pPr>
-      <w:bookmarkStart w:id="6" w:name="_Toc146208685"/>
+      <w:bookmarkStart w:id="6" w:name="_Toc146826044"/>
       <w:r>
         <w:lastRenderedPageBreak/>
         <w:t>Functionality</w:t>
@@ -1934,19 +2373,12 @@
         <w:t xml:space="preserve"> document.</w:t>
       </w:r>
     </w:p>
-    <w:p>
-      <w:pPr>
-        <w:rPr>
-          <w:sz w:val="24"/>
-          <w:szCs w:val="24"/>
-        </w:rPr>
-      </w:pPr>
-    </w:p>
+    <w:p/>
     <w:p>
       <w:pPr>
         <w:pStyle w:val="Heading1"/>
       </w:pPr>
-      <w:bookmarkStart w:id="7" w:name="_Toc146208686"/>
+      <w:bookmarkStart w:id="7" w:name="_Toc146826045"/>
       <w:r>
         <w:t>User Interface Design</w:t>
       </w:r>
@@ -2055,7 +2487,74 @@
           <w:sz w:val="24"/>
           <w:szCs w:val="24"/>
         </w:rPr>
-        <w:t>To illustrate this</w:t>
+        <w:t xml:space="preserve">For illustrating and conveying the idea, </w:t>
+      </w:r>
+      <w:r>
+        <w:rPr>
+          <w:sz w:val="24"/>
+          <w:szCs w:val="24"/>
+        </w:rPr>
+        <w:t>we’</w:t>
+      </w:r>
+      <w:r>
+        <w:rPr>
+          <w:sz w:val="24"/>
+          <w:szCs w:val="24"/>
+        </w:rPr>
+        <w:t>ll make</w:t>
+      </w:r>
+      <w:r>
+        <w:rPr>
+          <w:sz w:val="24"/>
+          <w:szCs w:val="24"/>
+        </w:rPr>
+        <w:t xml:space="preserve"> </w:t>
+      </w:r>
+      <w:r>
+        <w:rPr>
+          <w:sz w:val="24"/>
+          <w:szCs w:val="24"/>
+        </w:rPr>
+        <w:t>wireframe</w:t>
+      </w:r>
+      <w:r>
+        <w:rPr>
+          <w:sz w:val="24"/>
+          <w:szCs w:val="24"/>
+        </w:rPr>
+        <w:t>s and user flowcharts.</w:t>
+      </w:r>
+    </w:p>
+    <w:p>
+      <w:pPr>
+        <w:pStyle w:val="Heading2"/>
+      </w:pPr>
+      <w:bookmarkStart w:id="8" w:name="_Toc146826046"/>
+      <w:r>
+        <w:t>Wireframe</w:t>
+      </w:r>
+      <w:bookmarkEnd w:id="8"/>
+    </w:p>
+    <w:p>
+      <w:pPr>
+        <w:rPr>
+          <w:sz w:val="24"/>
+          <w:szCs w:val="24"/>
+        </w:rPr>
+      </w:pPr>
+      <w:r>
+        <w:rPr>
+          <w:sz w:val="24"/>
+          <w:szCs w:val="24"/>
+        </w:rPr>
+        <w:t xml:space="preserve">To illustrate </w:t>
+      </w:r>
+      <w:r>
+        <w:rPr>
+          <w:sz w:val="24"/>
+          <w:szCs w:val="24"/>
+        </w:rPr>
+        <w:t>the user interface design</w:t>
       </w:r>
       <w:r>
         <w:rPr>
@@ -2442,10 +2941,6 @@
     <w:p>
       <w:pPr>
         <w:pStyle w:val="Caption"/>
-        <w:rPr>
-          <w:sz w:val="24"/>
-          <w:szCs w:val="24"/>
-        </w:rPr>
       </w:pPr>
       <w:r>
         <w:t xml:space="preserve">Figure </w:t>
@@ -2462,6 +2957,147 @@
         <w:t>: Sketch painting example</w:t>
       </w:r>
     </w:p>
+    <w:p/>
+    <w:p>
+      <w:pPr>
+        <w:pStyle w:val="Heading2"/>
+      </w:pPr>
+      <w:bookmarkStart w:id="9" w:name="_Toc146826047"/>
+      <w:r>
+        <w:t>User Flowchart</w:t>
+      </w:r>
+      <w:bookmarkEnd w:id="9"/>
+    </w:p>
+    <w:p>
+      <w:pPr>
+        <w:rPr>
+          <w:sz w:val="24"/>
+          <w:szCs w:val="24"/>
+        </w:rPr>
+      </w:pPr>
+      <w:r>
+        <w:rPr>
+          <w:sz w:val="24"/>
+          <w:szCs w:val="24"/>
+        </w:rPr>
+        <w:t>The user flowchart is a flowchart that demonstrate the interaction from a user to the system. It</w:t>
+      </w:r>
+      <w:r>
+        <w:rPr>
+          <w:sz w:val="24"/>
+          <w:szCs w:val="24"/>
+        </w:rPr>
+        <w:t xml:space="preserve"> provides visual representation of how they interact with each other</w:t>
+      </w:r>
+      <w:r>
+        <w:rPr>
+          <w:sz w:val="24"/>
+          <w:szCs w:val="24"/>
+        </w:rPr>
+        <w:t xml:space="preserve">. </w:t>
+      </w:r>
+      <w:r>
+        <w:rPr>
+          <w:sz w:val="24"/>
+          <w:szCs w:val="24"/>
+        </w:rPr>
+        <w:t>It serves as a useful tool for</w:t>
+      </w:r>
+      <w:r>
+        <w:rPr>
+          <w:sz w:val="24"/>
+          <w:szCs w:val="24"/>
+        </w:rPr>
+        <w:t xml:space="preserve"> all stakeholder</w:t>
+      </w:r>
+      <w:r>
+        <w:rPr>
+          <w:sz w:val="24"/>
+          <w:szCs w:val="24"/>
+        </w:rPr>
+        <w:t>s, including</w:t>
+      </w:r>
+      <w:r>
+        <w:rPr>
+          <w:sz w:val="24"/>
+          <w:szCs w:val="24"/>
+        </w:rPr>
+        <w:t xml:space="preserve"> non-technical ones</w:t>
+      </w:r>
+      <w:r>
+        <w:rPr>
+          <w:sz w:val="24"/>
+          <w:szCs w:val="24"/>
+        </w:rPr>
+        <w:t>, to understand and communicate how these interactions should function</w:t>
+      </w:r>
+      <w:r>
+        <w:rPr>
+          <w:sz w:val="24"/>
+          <w:szCs w:val="24"/>
+        </w:rPr>
+        <w:t>. The user flowchart can be found in the “User Flowchart” document</w:t>
+      </w:r>
+      <w:r>
+        <w:rPr>
+          <w:sz w:val="24"/>
+          <w:szCs w:val="24"/>
+        </w:rPr>
+        <w:t>,</w:t>
+      </w:r>
+      <w:r>
+        <w:rPr>
+          <w:sz w:val="24"/>
+          <w:szCs w:val="24"/>
+        </w:rPr>
+        <w:t xml:space="preserve"> </w:t>
+      </w:r>
+      <w:r>
+        <w:rPr>
+          <w:sz w:val="24"/>
+          <w:szCs w:val="24"/>
+        </w:rPr>
+        <w:t>which was created</w:t>
+      </w:r>
+      <w:r>
+        <w:rPr>
+          <w:sz w:val="24"/>
+          <w:szCs w:val="24"/>
+        </w:rPr>
+        <w:t xml:space="preserve"> </w:t>
+      </w:r>
+      <w:r>
+        <w:rPr>
+          <w:sz w:val="24"/>
+          <w:szCs w:val="24"/>
+        </w:rPr>
+        <w:t>using the</w:t>
+      </w:r>
+      <w:r>
+        <w:rPr>
+          <w:sz w:val="24"/>
+          <w:szCs w:val="24"/>
+        </w:rPr>
+        <w:t xml:space="preserve"> </w:t>
+      </w:r>
+      <w:hyperlink r:id="rId12" w:history="1">
+        <w:r>
+          <w:rPr>
+            <w:rStyle w:val="Hyperlink"/>
+            <w:sz w:val="24"/>
+            <w:szCs w:val="24"/>
+          </w:rPr>
+          <w:t>draw.io</w:t>
+        </w:r>
+      </w:hyperlink>
+      <w:r>
+        <w:rPr>
+          <w:sz w:val="24"/>
+          <w:szCs w:val="24"/>
+        </w:rPr>
+        <w:t xml:space="preserve"> tool.</w:t>
+      </w:r>
+    </w:p>
     <w:p>
       <w:pPr>
         <w:rPr>
@@ -2474,12 +3110,11 @@
       <w:pPr>
         <w:pStyle w:val="Heading1"/>
       </w:pPr>
-      <w:bookmarkStart w:id="8" w:name="_Toc146208687"/>
-      <w:r>
-        <w:lastRenderedPageBreak/>
+      <w:bookmarkStart w:id="10" w:name="_Toc146826048"/>
+      <w:r>
         <w:t>System Architecture</w:t>
       </w:r>
-      <w:bookmarkEnd w:id="8"/>
+      <w:bookmarkEnd w:id="10"/>
     </w:p>
     <w:p>
       <w:pPr>
@@ -2733,9 +3368,9 @@
         </w:rPr>
         <w:t xml:space="preserve">use a C4 architecture diagram. </w:t>
       </w:r>
-      <w:commentRangeStart w:id="9"/>
-      <w:commentRangeStart w:id="10"/>
       <w:commentRangeStart w:id="11"/>
+      <w:commentRangeStart w:id="12"/>
+      <w:commentRangeStart w:id="13"/>
       <w:r>
         <w:rPr>
           <w:sz w:val="24"/>
@@ -2764,26 +3399,26 @@
         </w:rPr>
         <w:t xml:space="preserve"> </w:t>
       </w:r>
-      <w:commentRangeEnd w:id="9"/>
+      <w:commentRangeEnd w:id="11"/>
       <w:r>
         <w:rPr>
           <w:rStyle w:val="CommentReference"/>
         </w:rPr>
-        <w:commentReference w:id="9"/>
-      </w:r>
-      <w:commentRangeEnd w:id="10"/>
+        <w:commentReference w:id="11"/>
+      </w:r>
+      <w:commentRangeEnd w:id="12"/>
       <w:r>
         <w:rPr>
           <w:rStyle w:val="CommentReference"/>
         </w:rPr>
-        <w:commentReference w:id="10"/>
-      </w:r>
-      <w:commentRangeEnd w:id="11"/>
+        <w:commentReference w:id="12"/>
+      </w:r>
+      <w:commentRangeEnd w:id="13"/>
       <w:r>
         <w:rPr>
           <w:rStyle w:val="CommentReference"/>
         </w:rPr>
-        <w:commentReference w:id="11"/>
+        <w:commentReference w:id="13"/>
       </w:r>
       <w:r>
         <w:rPr>
@@ -3119,7 +3754,7 @@
         </w:rPr>
         <w:t xml:space="preserve"> The tool that was used to create the C4 model is </w:t>
       </w:r>
-      <w:hyperlink r:id="rId12" w:history="1">
+      <w:hyperlink r:id="rId13" w:history="1">
         <w:r>
           <w:rPr>
             <w:rStyle w:val="Hyperlink"/>
@@ -3149,11 +3784,11 @@
       <w:pPr>
         <w:pStyle w:val="Heading2"/>
       </w:pPr>
-      <w:bookmarkStart w:id="12" w:name="_Toc146208688"/>
+      <w:bookmarkStart w:id="14" w:name="_Toc146826049"/>
       <w:r>
         <w:t>Level 1: System Context (C1)</w:t>
       </w:r>
-      <w:bookmarkEnd w:id="12"/>
+      <w:bookmarkEnd w:id="14"/>
     </w:p>
     <w:p>
       <w:pPr>
@@ -3260,7 +3895,7 @@
                     <pic:cNvPicPr/>
                   </pic:nvPicPr>
                   <pic:blipFill rotWithShape="1">
-                    <a:blip r:embed="rId13">
+                    <a:blip r:embed="rId14">
                       <a:extLst>
                         <a:ext uri="{28A0092B-C50C-407E-A947-70E740481C1C}">
                           <a14:useLocalDpi xmlns:a14="http://schemas.microsoft.com/office/drawing/2010/main" val="0"/>
@@ -3452,11 +4087,11 @@
       <w:pPr>
         <w:pStyle w:val="Heading2"/>
       </w:pPr>
-      <w:bookmarkStart w:id="13" w:name="_Toc146208689"/>
+      <w:bookmarkStart w:id="15" w:name="_Toc146826050"/>
       <w:r>
         <w:t>Level 2: Containers (C2)</w:t>
       </w:r>
-      <w:bookmarkEnd w:id="13"/>
+      <w:bookmarkEnd w:id="15"/>
     </w:p>
     <w:p>
       <w:pPr>
@@ -3722,7 +4357,7 @@
                     <pic:cNvPicPr/>
                   </pic:nvPicPr>
                   <pic:blipFill rotWithShape="1">
-                    <a:blip r:embed="rId14">
+                    <a:blip r:embed="rId15">
                       <a:extLst>
                         <a:ext uri="{28A0092B-C50C-407E-A947-70E740481C1C}">
                           <a14:useLocalDpi xmlns:a14="http://schemas.microsoft.com/office/drawing/2010/main" val="0"/>
@@ -4544,11 +5179,11 @@
       <w:pPr>
         <w:pStyle w:val="Heading2"/>
       </w:pPr>
-      <w:bookmarkStart w:id="14" w:name="_Toc146208690"/>
+      <w:bookmarkStart w:id="16" w:name="_Toc146826051"/>
       <w:r>
         <w:t>Level 3: Component (C3)</w:t>
       </w:r>
-      <w:bookmarkEnd w:id="14"/>
+      <w:bookmarkEnd w:id="16"/>
     </w:p>
     <w:p/>
     <w:p>
@@ -4688,7 +5323,7 @@
                     <pic:cNvPicPr/>
                   </pic:nvPicPr>
                   <pic:blipFill rotWithShape="1">
-                    <a:blip r:embed="rId15">
+                    <a:blip r:embed="rId16">
                       <a:extLst>
                         <a:ext uri="{28A0092B-C50C-407E-A947-70E740481C1C}">
                           <a14:useLocalDpi xmlns:a14="http://schemas.microsoft.com/office/drawing/2010/main" val="0"/>
@@ -4987,7 +5622,7 @@
                     <pic:cNvPicPr/>
                   </pic:nvPicPr>
                   <pic:blipFill rotWithShape="1">
-                    <a:blip r:embed="rId16">
+                    <a:blip r:embed="rId17">
                       <a:extLst>
                         <a:ext uri="{28A0092B-C50C-407E-A947-70E740481C1C}">
                           <a14:useLocalDpi xmlns:a14="http://schemas.microsoft.com/office/drawing/2010/main" val="0"/>
@@ -5248,7 +5883,7 @@
           <w:szCs w:val="24"/>
         </w:rPr>
       </w:pPr>
-      <w:bookmarkStart w:id="15" w:name="_Hlk146307858"/>
+      <w:bookmarkStart w:id="17" w:name="_Hlk146307858"/>
       <w:r>
         <w:rPr>
           <w:sz w:val="24"/>
@@ -5257,7 +5892,7 @@
         <w:t>Manages data flows from the database to specific video call functions.</w:t>
       </w:r>
     </w:p>
-    <w:bookmarkEnd w:id="15"/>
+    <w:bookmarkEnd w:id="17"/>
     <w:p>
       <w:pPr>
         <w:numPr>
@@ -5319,7 +5954,8 @@
           <w:szCs w:val="32"/>
         </w:rPr>
       </w:pPr>
-      <w:bookmarkStart w:id="16" w:name="_Toc146573120"/>
+      <w:bookmarkStart w:id="18" w:name="_Toc146573120"/>
+      <w:bookmarkStart w:id="19" w:name="_Toc146826052"/>
       <w:r>
         <w:rPr>
           <w:rFonts w:asciiTheme="majorHAnsi" w:eastAsiaTheme="majorEastAsia" w:hAnsiTheme="majorHAnsi" w:cstheme="majorBidi"/>
@@ -5328,7 +5964,8 @@
         </w:rPr>
         <w:t>Level 4: Code (C4)</w:t>
       </w:r>
-      <w:bookmarkEnd w:id="16"/>
+      <w:bookmarkEnd w:id="18"/>
+      <w:bookmarkEnd w:id="19"/>
     </w:p>
     <w:p>
       <w:pPr>
@@ -5360,7 +5997,8 @@
           <w:szCs w:val="40"/>
         </w:rPr>
       </w:pPr>
-      <w:bookmarkStart w:id="17" w:name="_Toc146573121"/>
+      <w:bookmarkStart w:id="20" w:name="_Toc146573121"/>
+      <w:bookmarkStart w:id="21" w:name="_Toc146826053"/>
       <w:r>
         <w:rPr>
           <w:rFonts w:asciiTheme="majorHAnsi" w:eastAsiaTheme="majorEastAsia" w:hAnsiTheme="majorHAnsi" w:cstheme="majorBidi"/>
@@ -5370,7 +6008,8 @@
         </w:rPr>
         <w:t>Testing strategies</w:t>
       </w:r>
-      <w:bookmarkEnd w:id="17"/>
+      <w:bookmarkEnd w:id="20"/>
+      <w:bookmarkEnd w:id="21"/>
     </w:p>
     <w:p/>
     <w:p>
@@ -5385,7 +6024,23 @@
           <w:sz w:val="24"/>
           <w:szCs w:val="24"/>
         </w:rPr>
-        <w:t xml:space="preserve">This is to plan out how I’m going to test the video call system, what type of strategy I’m going to use for testing, and the reasons for the tests. For these tests, you would need to follow a step-by-step instruction on how to test the system. The summarize version of testing strategies is in the project plan document in section 4.1, ‘Testing strategies’. </w:t>
+        <w:t xml:space="preserve">This is to plan out how I’m going to test the video call system, what type of strategy I’m going to use for testing, and the reasons for the tests. For these tests, you would need to follow a step-by-step instruction on how to test the system. The summarize version of testing strategies is in the project plan document in section 4.1, ‘Testing </w:t>
+      </w:r>
+      <w:proofErr w:type="gramStart"/>
+      <w:r>
+        <w:rPr>
+          <w:sz w:val="24"/>
+          <w:szCs w:val="24"/>
+        </w:rPr>
+        <w:t>strategies’</w:t>
+      </w:r>
+      <w:proofErr w:type="gramEnd"/>
+      <w:r>
+        <w:rPr>
+          <w:sz w:val="24"/>
+          <w:szCs w:val="24"/>
+        </w:rPr>
+        <w:t xml:space="preserve">. </w:t>
       </w:r>
     </w:p>
     <w:p>
@@ -5401,7 +6056,8 @@
           <w:szCs w:val="32"/>
         </w:rPr>
       </w:pPr>
-      <w:bookmarkStart w:id="18" w:name="_Toc146573122"/>
+      <w:bookmarkStart w:id="22" w:name="_Toc146573122"/>
+      <w:bookmarkStart w:id="23" w:name="_Toc146826054"/>
       <w:r>
         <w:rPr>
           <w:rFonts w:asciiTheme="majorHAnsi" w:eastAsiaTheme="majorEastAsia" w:hAnsiTheme="majorHAnsi" w:cstheme="majorBidi"/>
@@ -5411,7 +6067,8 @@
         <w:lastRenderedPageBreak/>
         <w:t>Test approach</w:t>
       </w:r>
-      <w:bookmarkEnd w:id="18"/>
+      <w:bookmarkEnd w:id="22"/>
+      <w:bookmarkEnd w:id="23"/>
     </w:p>
     <w:tbl>
       <w:tblPr>
@@ -5872,7 +6529,8 @@
           <w:szCs w:val="32"/>
         </w:rPr>
       </w:pPr>
-      <w:bookmarkStart w:id="19" w:name="_Toc146573123"/>
+      <w:bookmarkStart w:id="24" w:name="_Toc146573123"/>
+      <w:bookmarkStart w:id="25" w:name="_Toc146826055"/>
       <w:r>
         <w:rPr>
           <w:rFonts w:asciiTheme="majorHAnsi" w:eastAsiaTheme="majorEastAsia" w:hAnsiTheme="majorHAnsi" w:cstheme="majorBidi"/>
@@ -5881,7 +6539,8 @@
         </w:rPr>
         <w:t>Unit test</w:t>
       </w:r>
-      <w:bookmarkEnd w:id="19"/>
+      <w:bookmarkEnd w:id="24"/>
+      <w:bookmarkEnd w:id="25"/>
     </w:p>
     <w:p>
       <w:pPr>
@@ -6011,8 +6670,8 @@
         <w:tblLook w:val="04A0" w:firstRow="1" w:lastRow="0" w:firstColumn="1" w:lastColumn="0" w:noHBand="0" w:noVBand="1"/>
       </w:tblPr>
       <w:tblGrid>
-        <w:gridCol w:w="6340"/>
-        <w:gridCol w:w="3056"/>
+        <w:gridCol w:w="5698"/>
+        <w:gridCol w:w="3698"/>
       </w:tblGrid>
       <w:tr>
         <w:tc>
@@ -6077,12 +6736,14 @@
                 <w:szCs w:val="24"/>
               </w:rPr>
             </w:pPr>
-            <w:r>
-              <w:rPr>
-                <w:sz w:val="24"/>
-                <w:szCs w:val="24"/>
-              </w:rPr>
-              <w:t>ShouldBeAbleToGetPersoonPhoneNumber</w:t>
+            <w:proofErr w:type="spellStart"/>
+            <w:proofErr w:type="gramStart"/>
+            <w:r>
+              <w:rPr>
+                <w:sz w:val="24"/>
+                <w:szCs w:val="24"/>
+              </w:rPr>
+              <w:t>ShouldGetPersoonPhoneNumber</w:t>
             </w:r>
             <w:r>
               <w:rPr>
@@ -6091,12 +6752,21 @@
               </w:rPr>
               <w:t>sByTelType</w:t>
             </w:r>
-            <w:r>
-              <w:rPr>
-                <w:sz w:val="24"/>
-                <w:szCs w:val="24"/>
-              </w:rPr>
-              <w:t>()</w:t>
+            <w:proofErr w:type="spellEnd"/>
+            <w:r>
+              <w:rPr>
+                <w:sz w:val="24"/>
+                <w:szCs w:val="24"/>
+              </w:rPr>
+              <w:t>(</w:t>
+            </w:r>
+            <w:proofErr w:type="gramEnd"/>
+            <w:r>
+              <w:rPr>
+                <w:sz w:val="24"/>
+                <w:szCs w:val="24"/>
+              </w:rPr>
+              <w:t>)</w:t>
             </w:r>
           </w:p>
         </w:tc>
@@ -6133,12 +6803,30 @@
                 <w:szCs w:val="24"/>
               </w:rPr>
             </w:pPr>
-            <w:r>
-              <w:rPr>
-                <w:sz w:val="24"/>
-                <w:szCs w:val="24"/>
-              </w:rPr>
-              <w:t>ShouldGetPersoonPhoneNumbersByStartingDate()</w:t>
+            <w:proofErr w:type="spellStart"/>
+            <w:proofErr w:type="gramStart"/>
+            <w:r>
+              <w:rPr>
+                <w:sz w:val="24"/>
+                <w:szCs w:val="24"/>
+              </w:rPr>
+              <w:t>ShouldGetPersoonPhoneNumbersByStartingDate</w:t>
+            </w:r>
+            <w:proofErr w:type="spellEnd"/>
+            <w:r>
+              <w:rPr>
+                <w:sz w:val="24"/>
+                <w:szCs w:val="24"/>
+              </w:rPr>
+              <w:t>(</w:t>
+            </w:r>
+            <w:proofErr w:type="gramEnd"/>
+            <w:r>
+              <w:rPr>
+                <w:sz w:val="24"/>
+                <w:szCs w:val="24"/>
+              </w:rPr>
+              <w:t>)</w:t>
             </w:r>
           </w:p>
         </w:tc>
@@ -6175,12 +6863,44 @@
                 <w:szCs w:val="24"/>
               </w:rPr>
             </w:pPr>
-            <w:r>
-              <w:rPr>
-                <w:sz w:val="24"/>
-                <w:szCs w:val="24"/>
-              </w:rPr>
-              <w:t>ShouldGiveAnExceptionWhenThereAreNotAnyPhoneNumber()</w:t>
+            <w:proofErr w:type="spellStart"/>
+            <w:proofErr w:type="gramStart"/>
+            <w:r>
+              <w:rPr>
+                <w:sz w:val="24"/>
+                <w:szCs w:val="24"/>
+              </w:rPr>
+              <w:t>ShouldGiveAnExceptionWhenThere</w:t>
+            </w:r>
+            <w:r>
+              <w:rPr>
+                <w:sz w:val="24"/>
+                <w:szCs w:val="24"/>
+              </w:rPr>
+              <w:t>IsNo</w:t>
+            </w:r>
+            <w:r>
+              <w:rPr>
+                <w:sz w:val="24"/>
+                <w:szCs w:val="24"/>
+              </w:rPr>
+              <w:t>PhoneNumber</w:t>
+            </w:r>
+            <w:proofErr w:type="spellEnd"/>
+            <w:r>
+              <w:rPr>
+                <w:sz w:val="24"/>
+                <w:szCs w:val="24"/>
+              </w:rPr>
+              <w:t>(</w:t>
+            </w:r>
+            <w:proofErr w:type="gramEnd"/>
+            <w:r>
+              <w:rPr>
+                <w:sz w:val="24"/>
+                <w:szCs w:val="24"/>
+              </w:rPr>
+              <w:t>)</w:t>
             </w:r>
           </w:p>
         </w:tc>
@@ -6286,12 +7006,30 @@
                 <w:szCs w:val="24"/>
               </w:rPr>
             </w:pPr>
-            <w:r>
-              <w:rPr>
-                <w:sz w:val="24"/>
-                <w:szCs w:val="24"/>
-              </w:rPr>
-              <w:t>ShouldInitializeVideoCall()</w:t>
+            <w:proofErr w:type="spellStart"/>
+            <w:proofErr w:type="gramStart"/>
+            <w:r>
+              <w:rPr>
+                <w:sz w:val="24"/>
+                <w:szCs w:val="24"/>
+              </w:rPr>
+              <w:t>ShouldInitializeVideoCall</w:t>
+            </w:r>
+            <w:proofErr w:type="spellEnd"/>
+            <w:r>
+              <w:rPr>
+                <w:sz w:val="24"/>
+                <w:szCs w:val="24"/>
+              </w:rPr>
+              <w:t>(</w:t>
+            </w:r>
+            <w:proofErr w:type="gramEnd"/>
+            <w:r>
+              <w:rPr>
+                <w:sz w:val="24"/>
+                <w:szCs w:val="24"/>
+              </w:rPr>
+              <w:t>)</w:t>
             </w:r>
           </w:p>
         </w:tc>
@@ -6397,12 +7135,30 @@
                 <w:szCs w:val="24"/>
               </w:rPr>
             </w:pPr>
-            <w:r>
-              <w:rPr>
-                <w:sz w:val="24"/>
-                <w:szCs w:val="24"/>
-              </w:rPr>
-              <w:t>ShouldEndVideoCall()</w:t>
+            <w:proofErr w:type="spellStart"/>
+            <w:proofErr w:type="gramStart"/>
+            <w:r>
+              <w:rPr>
+                <w:sz w:val="24"/>
+                <w:szCs w:val="24"/>
+              </w:rPr>
+              <w:t>ShouldEndVideoCall</w:t>
+            </w:r>
+            <w:proofErr w:type="spellEnd"/>
+            <w:r>
+              <w:rPr>
+                <w:sz w:val="24"/>
+                <w:szCs w:val="24"/>
+              </w:rPr>
+              <w:t>(</w:t>
+            </w:r>
+            <w:proofErr w:type="gramEnd"/>
+            <w:r>
+              <w:rPr>
+                <w:sz w:val="24"/>
+                <w:szCs w:val="24"/>
+              </w:rPr>
+              <w:t>)</w:t>
             </w:r>
           </w:p>
         </w:tc>
@@ -6443,8 +7199,8 @@
         <w:tblLook w:val="04A0" w:firstRow="1" w:lastRow="0" w:firstColumn="1" w:lastColumn="0" w:noHBand="0" w:noVBand="1"/>
       </w:tblPr>
       <w:tblGrid>
-        <w:gridCol w:w="5262"/>
-        <w:gridCol w:w="4134"/>
+        <w:gridCol w:w="4808"/>
+        <w:gridCol w:w="4588"/>
       </w:tblGrid>
       <w:tr>
         <w:tc>
@@ -6508,12 +7264,30 @@
                 <w:szCs w:val="24"/>
               </w:rPr>
             </w:pPr>
-            <w:r>
-              <w:rPr>
-                <w:sz w:val="24"/>
-                <w:szCs w:val="24"/>
-              </w:rPr>
-              <w:t>ShouldBeAbleToGetPersoonEmail()</w:t>
+            <w:proofErr w:type="spellStart"/>
+            <w:proofErr w:type="gramStart"/>
+            <w:r>
+              <w:rPr>
+                <w:sz w:val="24"/>
+                <w:szCs w:val="24"/>
+              </w:rPr>
+              <w:t>ShouldBeAbleToGetPersoonEmail</w:t>
+            </w:r>
+            <w:proofErr w:type="spellEnd"/>
+            <w:r>
+              <w:rPr>
+                <w:sz w:val="24"/>
+                <w:szCs w:val="24"/>
+              </w:rPr>
+              <w:t>(</w:t>
+            </w:r>
+            <w:proofErr w:type="gramEnd"/>
+            <w:r>
+              <w:rPr>
+                <w:sz w:val="24"/>
+                <w:szCs w:val="24"/>
+              </w:rPr>
+              <w:t>)</w:t>
             </w:r>
           </w:p>
         </w:tc>
@@ -6550,12 +7324,30 @@
                 <w:szCs w:val="24"/>
               </w:rPr>
             </w:pPr>
-            <w:r>
-              <w:rPr>
-                <w:sz w:val="24"/>
-                <w:szCs w:val="24"/>
-              </w:rPr>
-              <w:t>ShouldGiveAnExceptionWhenThereIsNotAnyEmail()</w:t>
+            <w:proofErr w:type="spellStart"/>
+            <w:proofErr w:type="gramStart"/>
+            <w:r>
+              <w:rPr>
+                <w:sz w:val="24"/>
+                <w:szCs w:val="24"/>
+              </w:rPr>
+              <w:t>ShouldGiveAnExceptionWhenThereIsNoEmail</w:t>
+            </w:r>
+            <w:proofErr w:type="spellEnd"/>
+            <w:r>
+              <w:rPr>
+                <w:sz w:val="24"/>
+                <w:szCs w:val="24"/>
+              </w:rPr>
+              <w:t>(</w:t>
+            </w:r>
+            <w:proofErr w:type="gramEnd"/>
+            <w:r>
+              <w:rPr>
+                <w:sz w:val="24"/>
+                <w:szCs w:val="24"/>
+              </w:rPr>
+              <w:t>)</w:t>
             </w:r>
           </w:p>
         </w:tc>
@@ -6670,12 +7462,30 @@
                 <w:szCs w:val="24"/>
               </w:rPr>
             </w:pPr>
-            <w:r>
-              <w:rPr>
-                <w:sz w:val="24"/>
-                <w:szCs w:val="24"/>
-              </w:rPr>
-              <w:t>ShouldBeAbleToAddDateAndTimeOfLog()</w:t>
+            <w:proofErr w:type="spellStart"/>
+            <w:proofErr w:type="gramStart"/>
+            <w:r>
+              <w:rPr>
+                <w:sz w:val="24"/>
+                <w:szCs w:val="24"/>
+              </w:rPr>
+              <w:t>ShouldBeAbleToAddDateAndTimeOfLog</w:t>
+            </w:r>
+            <w:proofErr w:type="spellEnd"/>
+            <w:r>
+              <w:rPr>
+                <w:sz w:val="24"/>
+                <w:szCs w:val="24"/>
+              </w:rPr>
+              <w:t>(</w:t>
+            </w:r>
+            <w:proofErr w:type="gramEnd"/>
+            <w:r>
+              <w:rPr>
+                <w:sz w:val="24"/>
+                <w:szCs w:val="24"/>
+              </w:rPr>
+              <w:t>)</w:t>
             </w:r>
           </w:p>
         </w:tc>
@@ -6781,12 +7591,30 @@
                 <w:szCs w:val="24"/>
               </w:rPr>
             </w:pPr>
-            <w:r>
-              <w:rPr>
-                <w:sz w:val="24"/>
-                <w:szCs w:val="24"/>
-              </w:rPr>
-              <w:t>ShouldBeAbleToGetTheDateAndTimeOfVideoCall()</w:t>
+            <w:proofErr w:type="spellStart"/>
+            <w:proofErr w:type="gramStart"/>
+            <w:r>
+              <w:rPr>
+                <w:sz w:val="24"/>
+                <w:szCs w:val="24"/>
+              </w:rPr>
+              <w:t>ShouldBeAbleToGetTheDateAndTimeOfVideoCall</w:t>
+            </w:r>
+            <w:proofErr w:type="spellEnd"/>
+            <w:r>
+              <w:rPr>
+                <w:sz w:val="24"/>
+                <w:szCs w:val="24"/>
+              </w:rPr>
+              <w:t>(</w:t>
+            </w:r>
+            <w:proofErr w:type="gramEnd"/>
+            <w:r>
+              <w:rPr>
+                <w:sz w:val="24"/>
+                <w:szCs w:val="24"/>
+              </w:rPr>
+              <w:t>)</w:t>
             </w:r>
           </w:p>
         </w:tc>
@@ -6892,12 +7720,30 @@
                 <w:szCs w:val="24"/>
               </w:rPr>
             </w:pPr>
-            <w:r>
-              <w:rPr>
-                <w:sz w:val="24"/>
-                <w:szCs w:val="24"/>
-              </w:rPr>
-              <w:t>ShouldBeAbleToMuteMic()</w:t>
+            <w:proofErr w:type="spellStart"/>
+            <w:proofErr w:type="gramStart"/>
+            <w:r>
+              <w:rPr>
+                <w:sz w:val="24"/>
+                <w:szCs w:val="24"/>
+              </w:rPr>
+              <w:t>ShouldBeAbleToMuteMic</w:t>
+            </w:r>
+            <w:proofErr w:type="spellEnd"/>
+            <w:r>
+              <w:rPr>
+                <w:sz w:val="24"/>
+                <w:szCs w:val="24"/>
+              </w:rPr>
+              <w:t>(</w:t>
+            </w:r>
+            <w:proofErr w:type="gramEnd"/>
+            <w:r>
+              <w:rPr>
+                <w:sz w:val="24"/>
+                <w:szCs w:val="24"/>
+              </w:rPr>
+              <w:t>)</w:t>
             </w:r>
           </w:p>
         </w:tc>
@@ -6934,12 +7780,30 @@
                 <w:szCs w:val="24"/>
               </w:rPr>
             </w:pPr>
-            <w:r>
-              <w:rPr>
-                <w:sz w:val="24"/>
-                <w:szCs w:val="24"/>
-              </w:rPr>
-              <w:t>ShouldGiveExceptionWhenMicNotFound()</w:t>
+            <w:proofErr w:type="spellStart"/>
+            <w:proofErr w:type="gramStart"/>
+            <w:r>
+              <w:rPr>
+                <w:sz w:val="24"/>
+                <w:szCs w:val="24"/>
+              </w:rPr>
+              <w:t>ShouldGiveExceptionWhenMicNotFound</w:t>
+            </w:r>
+            <w:proofErr w:type="spellEnd"/>
+            <w:r>
+              <w:rPr>
+                <w:sz w:val="24"/>
+                <w:szCs w:val="24"/>
+              </w:rPr>
+              <w:t>(</w:t>
+            </w:r>
+            <w:proofErr w:type="gramEnd"/>
+            <w:r>
+              <w:rPr>
+                <w:sz w:val="24"/>
+                <w:szCs w:val="24"/>
+              </w:rPr>
+              <w:t>)</w:t>
             </w:r>
           </w:p>
         </w:tc>
@@ -7045,12 +7909,21 @@
                 <w:szCs w:val="24"/>
               </w:rPr>
             </w:pPr>
-            <w:r>
-              <w:rPr>
-                <w:sz w:val="24"/>
-                <w:szCs w:val="24"/>
-              </w:rPr>
-              <w:t>ShouldBeAbleToTurnCameraOff()</w:t>
+            <w:proofErr w:type="gramStart"/>
+            <w:r>
+              <w:rPr>
+                <w:sz w:val="24"/>
+                <w:szCs w:val="24"/>
+              </w:rPr>
+              <w:t>ShouldBeAbleToTurnCameraOff(</w:t>
+            </w:r>
+            <w:proofErr w:type="gramEnd"/>
+            <w:r>
+              <w:rPr>
+                <w:sz w:val="24"/>
+                <w:szCs w:val="24"/>
+              </w:rPr>
+              <w:t>)</w:t>
             </w:r>
           </w:p>
         </w:tc>
@@ -7087,12 +7960,30 @@
                 <w:szCs w:val="24"/>
               </w:rPr>
             </w:pPr>
-            <w:r>
-              <w:rPr>
-                <w:sz w:val="24"/>
-                <w:szCs w:val="24"/>
-              </w:rPr>
-              <w:t>ShouldGiveExceptionWhenCameraNotFound()</w:t>
+            <w:proofErr w:type="spellStart"/>
+            <w:proofErr w:type="gramStart"/>
+            <w:r>
+              <w:rPr>
+                <w:sz w:val="24"/>
+                <w:szCs w:val="24"/>
+              </w:rPr>
+              <w:t>ShouldGiveExceptionWhenCameraNotFound</w:t>
+            </w:r>
+            <w:proofErr w:type="spellEnd"/>
+            <w:r>
+              <w:rPr>
+                <w:sz w:val="24"/>
+                <w:szCs w:val="24"/>
+              </w:rPr>
+              <w:t>(</w:t>
+            </w:r>
+            <w:proofErr w:type="gramEnd"/>
+            <w:r>
+              <w:rPr>
+                <w:sz w:val="24"/>
+                <w:szCs w:val="24"/>
+              </w:rPr>
+              <w:t>)</w:t>
             </w:r>
           </w:p>
         </w:tc>
@@ -7147,6 +8038,7 @@
           <w:szCs w:val="32"/>
         </w:rPr>
       </w:pPr>
+      <w:bookmarkStart w:id="26" w:name="_Toc146826056"/>
       <w:r>
         <w:rPr>
           <w:rFonts w:asciiTheme="majorHAnsi" w:eastAsiaTheme="majorEastAsia" w:hAnsiTheme="majorHAnsi" w:cstheme="majorBidi"/>
@@ -7155,6 +8047,7 @@
         </w:rPr>
         <w:t>User acceptance test</w:t>
       </w:r>
+      <w:bookmarkEnd w:id="26"/>
     </w:p>
     <w:p>
       <w:pPr>
@@ -7255,7 +8148,7 @@
         </w:rPr>
         <w:t xml:space="preserve"> </w:t>
       </w:r>
-      <w:bookmarkStart w:id="20" w:name="_Hlk146725173"/>
+      <w:bookmarkStart w:id="27" w:name="_Hlk146725173"/>
       <w:r>
         <w:rPr>
           <w:sz w:val="24"/>
@@ -7319,7 +8212,52 @@
         </w:rPr>
         <w:t xml:space="preserve"> as the project progresses.</w:t>
       </w:r>
-      <w:bookmarkEnd w:id="20"/>
+      <w:bookmarkEnd w:id="27"/>
+    </w:p>
+    <w:p>
+      <w:pPr>
+        <w:rPr>
+          <w:b/>
+          <w:bCs/>
+          <w:i/>
+          <w:iCs/>
+          <w:sz w:val="20"/>
+          <w:szCs w:val="20"/>
+        </w:rPr>
+      </w:pPr>
+      <w:r>
+        <w:rPr>
+          <w:b/>
+          <w:bCs/>
+          <w:i/>
+          <w:iCs/>
+          <w:sz w:val="20"/>
+          <w:szCs w:val="20"/>
+        </w:rPr>
+        <w:t>Created date</w:t>
+      </w:r>
+      <w:r>
+        <w:rPr>
+          <w:b/>
+          <w:bCs/>
+          <w:i/>
+          <w:iCs/>
+          <w:sz w:val="20"/>
+          <w:szCs w:val="20"/>
+        </w:rPr>
+        <w:t>:</w:t>
+      </w:r>
+      <w:r>
+        <w:rPr>
+          <w:b/>
+          <w:bCs/>
+          <w:i/>
+          <w:iCs/>
+          <w:sz w:val="20"/>
+          <w:szCs w:val="20"/>
+        </w:rPr>
+        <w:t xml:space="preserve"> 27 Sep 23</w:t>
+      </w:r>
     </w:p>
     <w:tbl>
       <w:tblPr>
@@ -8083,6 +9021,7 @@
       </w:tr>
     </w:tbl>
     <w:p/>
+    <w:p/>
     <w:sectPr>
       <w:pgSz w:w="12240" w:h="15840"/>
       <w:pgMar w:top="1417" w:right="1417" w:bottom="1417" w:left="1417" w:header="720" w:footer="720" w:gutter="0"/>
@@ -8127,7 +9066,7 @@
       </w:r>
     </w:p>
   </w:comment>
-  <w:comment w:id="9" w:author="Edwin Roos" w:date="2023-09-22T15:39:00Z" w:initials="ER">
+  <w:comment w:id="11" w:author="Edwin Roos" w:date="2023-09-22T15:39:00Z" w:initials="ER">
     <w:p>
       <w:pPr>
         <w:pStyle w:val="CommentText"/>
@@ -8143,7 +9082,7 @@
       </w:r>
     </w:p>
   </w:comment>
-  <w:comment w:id="10" w:author="Tony Jiang" w:date="2023-09-26T08:52:00Z" w:initials="TJ">
+  <w:comment w:id="12" w:author="Tony Jiang" w:date="2023-09-26T08:52:00Z" w:initials="TJ">
     <w:p>
       <w:pPr>
         <w:pStyle w:val="CommentText"/>
@@ -8159,7 +9098,7 @@
       </w:r>
     </w:p>
   </w:comment>
-  <w:comment w:id="11" w:author="Tony Jiang" w:date="2023-09-26T08:53:00Z" w:initials="TJ">
+  <w:comment w:id="13" w:author="Tony Jiang" w:date="2023-09-26T08:53:00Z" w:initials="TJ">
     <w:p>
       <w:pPr>
         <w:pStyle w:val="CommentText"/>

</xml_diff>